<commit_message>
updated TS transcription and notes
</commit_message>
<xml_diff>
--- a/Tristram Shandy Vol 1 TEI Notes MDS.docx
+++ b/Tristram Shandy Vol 1 TEI Notes MDS.docx
@@ -18,8 +18,9 @@
           <w:sz w:val="24"/>
           <w:u w:val="single"/>
         </w:rPr>
-        <w:t xml:space="preserve">Notes for </w:t>
-      </w:r>
+        <w:t xml:space="preserve">Notes for Tristram </w:t>
+      </w:r>
+      <w:proofErr w:type="spellStart"/>
       <w:r>
         <w:rPr>
           <w:rFonts w:ascii="Times New Roman" w:hAnsi="Times New Roman" w:cs="Times New Roman"/>
@@ -27,100 +28,1362 @@
           <w:sz w:val="24"/>
           <w:u w:val="single"/>
         </w:rPr>
-        <w:t xml:space="preserve">Tristram </w:t>
+        <w:t>Shandy</w:t>
+      </w:r>
+      <w:proofErr w:type="spellEnd"/>
+      <w:r>
+        <w:rPr>
+          <w:rFonts w:ascii="Times New Roman" w:hAnsi="Times New Roman" w:cs="Times New Roman"/>
+          <w:b/>
+          <w:sz w:val="24"/>
+          <w:u w:val="single"/>
+        </w:rPr>
+        <w:t xml:space="preserve"> (Vol 1)</w:t>
+      </w:r>
+    </w:p>
+    <w:p>
+      <w:pPr>
+        <w:rPr>
+          <w:rFonts w:ascii="Times New Roman" w:hAnsi="Times New Roman" w:cs="Times New Roman"/>
+          <w:b/>
+          <w:sz w:val="24"/>
+          <w:u w:val="single"/>
+        </w:rPr>
+      </w:pPr>
+    </w:p>
+    <w:p>
+      <w:pPr>
+        <w:rPr>
+          <w:rFonts w:ascii="Times New Roman" w:hAnsi="Times New Roman" w:cs="Times New Roman"/>
+          <w:sz w:val="24"/>
+          <w:u w:val="single"/>
+        </w:rPr>
+      </w:pPr>
+      <w:r>
+        <w:rPr>
+          <w:rFonts w:ascii="Times New Roman" w:hAnsi="Times New Roman" w:cs="Times New Roman"/>
+          <w:sz w:val="24"/>
+          <w:u w:val="single"/>
+        </w:rPr>
+        <w:t>Type Setting</w:t>
+      </w:r>
+    </w:p>
+    <w:p>
+      <w:pPr>
+        <w:pStyle w:val="ListParagraph"/>
+        <w:numPr>
+          <w:ilvl w:val="0"/>
+          <w:numId w:val="6"/>
+        </w:numPr>
+        <w:rPr>
+          <w:rFonts w:ascii="Times New Roman" w:hAnsi="Times New Roman" w:cs="Times New Roman"/>
+          <w:sz w:val="24"/>
+        </w:rPr>
+      </w:pPr>
+      <w:r>
+        <w:rPr>
+          <w:rFonts w:ascii="Times New Roman" w:hAnsi="Times New Roman" w:cs="Times New Roman"/>
+          <w:sz w:val="24"/>
+        </w:rPr>
+        <w:t>p.71 ‘Alas, poor YORICK!’ centred on page and in a box</w:t>
+      </w:r>
+    </w:p>
+    <w:p>
+      <w:pPr>
+        <w:pStyle w:val="ListParagraph"/>
+        <w:numPr>
+          <w:ilvl w:val="0"/>
+          <w:numId w:val="6"/>
+        </w:numPr>
+        <w:rPr>
+          <w:rFonts w:ascii="Times New Roman" w:hAnsi="Times New Roman" w:cs="Times New Roman"/>
+          <w:sz w:val="24"/>
+        </w:rPr>
+      </w:pPr>
+      <w:r>
+        <w:rPr>
+          <w:rFonts w:ascii="Times New Roman" w:hAnsi="Times New Roman" w:cs="Times New Roman"/>
+          <w:sz w:val="24"/>
+        </w:rPr>
+        <w:t>p</w:t>
+      </w:r>
+      <w:r>
+        <w:rPr>
+          <w:rFonts w:ascii="Times New Roman" w:hAnsi="Times New Roman" w:cs="Times New Roman"/>
+          <w:sz w:val="24"/>
+        </w:rPr>
+        <w:t xml:space="preserve">.80 indent line breaks with listing </w:t>
+      </w:r>
+    </w:p>
+    <w:p>
+      <w:pPr>
+        <w:pStyle w:val="ListParagraph"/>
+        <w:numPr>
+          <w:ilvl w:val="0"/>
+          <w:numId w:val="6"/>
+        </w:numPr>
+        <w:rPr>
+          <w:rFonts w:ascii="Times New Roman" w:hAnsi="Times New Roman" w:cs="Times New Roman"/>
+          <w:sz w:val="24"/>
+        </w:rPr>
+      </w:pPr>
+      <w:r>
+        <w:rPr>
+          <w:rFonts w:ascii="Times New Roman" w:hAnsi="Times New Roman" w:cs="Times New Roman"/>
+          <w:sz w:val="24"/>
+        </w:rPr>
+        <w:t xml:space="preserve">p.82 change of font to indicate lawyers deed </w:t>
+      </w:r>
+      <w:r>
+        <w:rPr>
+          <w:rFonts w:ascii="Times New Roman" w:hAnsi="Times New Roman" w:cs="Times New Roman"/>
+          <w:sz w:val="24"/>
+        </w:rPr>
+        <w:t>‘</w:t>
+      </w:r>
+      <w:r>
+        <w:rPr>
+          <w:rFonts w:ascii="Times New Roman" w:hAnsi="Times New Roman" w:cs="Times New Roman"/>
+          <w:color w:val="000000"/>
+          <w:sz w:val="24"/>
+          <w:szCs w:val="24"/>
+          <w:highlight w:val="white"/>
+        </w:rPr>
+        <w:t xml:space="preserve">And this Indenture further </w:t>
       </w:r>
       <w:proofErr w:type="spellStart"/>
       <w:r>
         <w:rPr>
           <w:rFonts w:ascii="Times New Roman" w:hAnsi="Times New Roman" w:cs="Times New Roman"/>
-          <w:b/>
+          <w:color w:val="000000"/>
+          <w:sz w:val="24"/>
+          <w:szCs w:val="24"/>
+          <w:highlight w:val="white"/>
+        </w:rPr>
+        <w:t>witnesseth</w:t>
+      </w:r>
+      <w:proofErr w:type="spellEnd"/>
+      <w:r>
+        <w:rPr>
+          <w:rFonts w:ascii="Times New Roman" w:hAnsi="Times New Roman" w:cs="Times New Roman"/>
+          <w:color w:val="000000"/>
+          <w:sz w:val="24"/>
+          <w:szCs w:val="24"/>
+        </w:rPr>
+        <w:t>’</w:t>
+      </w:r>
+    </w:p>
+    <w:p>
+      <w:pPr>
+        <w:pStyle w:val="ListParagraph"/>
+        <w:numPr>
+          <w:ilvl w:val="0"/>
+          <w:numId w:val="6"/>
+        </w:numPr>
+        <w:rPr>
+          <w:rFonts w:ascii="Times New Roman" w:hAnsi="Times New Roman" w:cs="Times New Roman"/>
+          <w:sz w:val="24"/>
+        </w:rPr>
+      </w:pPr>
+      <w:r>
+        <w:rPr>
+          <w:rFonts w:ascii="Times New Roman" w:hAnsi="Times New Roman" w:cs="Times New Roman"/>
+          <w:sz w:val="24"/>
+        </w:rPr>
+        <w:t>p.83 change of font ‘to wit’</w:t>
+      </w:r>
+    </w:p>
+    <w:p>
+      <w:pPr>
+        <w:pStyle w:val="ListParagraph"/>
+        <w:numPr>
+          <w:ilvl w:val="0"/>
+          <w:numId w:val="6"/>
+        </w:numPr>
+        <w:rPr>
+          <w:rFonts w:ascii="Times New Roman" w:hAnsi="Times New Roman" w:cs="Times New Roman"/>
+          <w:sz w:val="24"/>
+        </w:rPr>
+      </w:pPr>
+      <w:r>
+        <w:rPr>
+          <w:rFonts w:ascii="Times New Roman" w:hAnsi="Times New Roman" w:cs="Times New Roman"/>
+          <w:sz w:val="24"/>
+        </w:rPr>
+        <w:t>p.85 change of font ‘</w:t>
+      </w:r>
+      <w:r>
+        <w:rPr>
+          <w:rFonts w:ascii="Times New Roman" w:hAnsi="Times New Roman" w:cs="Times New Roman"/>
+          <w:color w:val="000000"/>
+          <w:sz w:val="24"/>
+          <w:szCs w:val="24"/>
+          <w:highlight w:val="white"/>
+        </w:rPr>
+        <w:t>That is to say</w:t>
+      </w:r>
+      <w:r>
+        <w:rPr>
+          <w:rFonts w:ascii="Times New Roman" w:hAnsi="Times New Roman" w:cs="Times New Roman"/>
+          <w:color w:val="000000"/>
+          <w:sz w:val="24"/>
+          <w:szCs w:val="24"/>
+        </w:rPr>
+        <w:t>’</w:t>
+      </w:r>
+    </w:p>
+    <w:p>
+      <w:pPr>
+        <w:pStyle w:val="ListParagraph"/>
+        <w:numPr>
+          <w:ilvl w:val="0"/>
+          <w:numId w:val="6"/>
+        </w:numPr>
+        <w:shd w:val="clear" w:color="auto" w:fill="FFFFFF"/>
+        <w:autoSpaceDE w:val="0"/>
+        <w:autoSpaceDN w:val="0"/>
+        <w:adjustRightInd w:val="0"/>
+        <w:spacing w:after="0" w:line="240" w:lineRule="auto"/>
+        <w:rPr>
+          <w:rFonts w:ascii="Times New Roman" w:hAnsi="Times New Roman" w:cs="Times New Roman"/>
+          <w:sz w:val="24"/>
+          <w:szCs w:val="24"/>
+          <w:highlight w:val="white"/>
+        </w:rPr>
+      </w:pPr>
+      <w:r>
+        <w:rPr>
+          <w:rFonts w:ascii="Times New Roman" w:hAnsi="Times New Roman" w:cs="Times New Roman"/>
+          <w:color w:val="000000"/>
+          <w:sz w:val="24"/>
+          <w:szCs w:val="24"/>
+          <w:highlight w:val="white"/>
+        </w:rPr>
+        <w:t>p.87 change of font ‘</w:t>
+      </w:r>
+      <w:r>
+        <w:rPr>
+          <w:rFonts w:ascii="Times New Roman" w:hAnsi="Times New Roman" w:cs="Times New Roman"/>
+          <w:color w:val="000000"/>
+          <w:sz w:val="24"/>
+          <w:szCs w:val="24"/>
+          <w:highlight w:val="white"/>
+        </w:rPr>
+        <w:t xml:space="preserve">And this Indenture further </w:t>
+      </w:r>
+      <w:proofErr w:type="spellStart"/>
+      <w:r>
+        <w:rPr>
+          <w:rFonts w:ascii="Times New Roman" w:hAnsi="Times New Roman" w:cs="Times New Roman"/>
+          <w:color w:val="000000"/>
+          <w:sz w:val="24"/>
+          <w:szCs w:val="24"/>
+          <w:highlight w:val="white"/>
+        </w:rPr>
+        <w:t>witnesseth</w:t>
+      </w:r>
+      <w:proofErr w:type="spellEnd"/>
+      <w:r>
+        <w:rPr>
+          <w:rFonts w:ascii="Times New Roman" w:hAnsi="Times New Roman" w:cs="Times New Roman"/>
+          <w:color w:val="000000"/>
+          <w:sz w:val="24"/>
+          <w:szCs w:val="24"/>
+          <w:highlight w:val="white"/>
+        </w:rPr>
+        <w:t>’</w:t>
+      </w:r>
+    </w:p>
+    <w:p>
+      <w:pPr>
+        <w:pStyle w:val="ListParagraph"/>
+        <w:numPr>
+          <w:ilvl w:val="0"/>
+          <w:numId w:val="6"/>
+        </w:numPr>
+        <w:rPr>
+          <w:rFonts w:ascii="Times New Roman" w:hAnsi="Times New Roman" w:cs="Times New Roman"/>
+          <w:sz w:val="24"/>
+        </w:rPr>
+      </w:pPr>
+      <w:r>
+        <w:rPr>
+          <w:rFonts w:ascii="Times New Roman" w:hAnsi="Times New Roman" w:cs="Times New Roman"/>
+          <w:sz w:val="24"/>
+        </w:rPr>
+        <w:t>p.88 change of font ‘All’</w:t>
+      </w:r>
+    </w:p>
+    <w:p>
+      <w:pPr>
+        <w:pStyle w:val="ListParagraph"/>
+        <w:numPr>
+          <w:ilvl w:val="0"/>
+          <w:numId w:val="6"/>
+        </w:numPr>
+        <w:rPr>
+          <w:rFonts w:ascii="Times New Roman" w:hAnsi="Times New Roman" w:cs="Times New Roman"/>
+          <w:sz w:val="24"/>
+        </w:rPr>
+      </w:pPr>
+      <w:r>
+        <w:rPr>
+          <w:rFonts w:ascii="Times New Roman" w:hAnsi="Times New Roman" w:cs="Times New Roman"/>
+          <w:sz w:val="24"/>
+        </w:rPr>
+        <w:t>p.89 change of font ‘And also’</w:t>
+      </w:r>
+    </w:p>
+    <w:p>
+      <w:pPr>
+        <w:rPr>
+          <w:rFonts w:ascii="Times New Roman" w:hAnsi="Times New Roman" w:cs="Times New Roman"/>
           <w:sz w:val="24"/>
           <w:u w:val="single"/>
         </w:rPr>
-        <w:t>Shandy</w:t>
+      </w:pPr>
+    </w:p>
+    <w:p>
+      <w:pPr>
+        <w:rPr>
+          <w:rFonts w:ascii="Times New Roman" w:hAnsi="Times New Roman" w:cs="Times New Roman"/>
+          <w:sz w:val="24"/>
+          <w:u w:val="single"/>
+        </w:rPr>
+      </w:pPr>
+      <w:r>
+        <w:rPr>
+          <w:rFonts w:ascii="Times New Roman" w:hAnsi="Times New Roman" w:cs="Times New Roman"/>
+          <w:sz w:val="24"/>
+          <w:u w:val="single"/>
+        </w:rPr>
+        <w:t>Special Characters</w:t>
+      </w:r>
+    </w:p>
+    <w:p>
+      <w:pPr>
+        <w:pStyle w:val="ListParagraph"/>
+        <w:numPr>
+          <w:ilvl w:val="0"/>
+          <w:numId w:val="7"/>
+        </w:numPr>
+        <w:shd w:val="clear" w:color="auto" w:fill="FFFFFF"/>
+        <w:autoSpaceDE w:val="0"/>
+        <w:autoSpaceDN w:val="0"/>
+        <w:adjustRightInd w:val="0"/>
+        <w:spacing w:after="0" w:line="240" w:lineRule="auto"/>
+        <w:rPr>
+          <w:rFonts w:ascii="Times New Roman" w:hAnsi="Times New Roman" w:cs="Times New Roman"/>
+          <w:sz w:val="24"/>
+          <w:szCs w:val="24"/>
+          <w:highlight w:val="white"/>
+        </w:rPr>
+      </w:pPr>
+      <w:r>
+        <w:rPr>
+          <w:rFonts w:ascii="Times New Roman" w:hAnsi="Times New Roman" w:cs="Times New Roman"/>
+          <w:color w:val="000000"/>
+          <w:sz w:val="24"/>
+          <w:szCs w:val="24"/>
+          <w:highlight w:val="white"/>
+        </w:rPr>
+        <w:t xml:space="preserve">p. </w:t>
+      </w:r>
+      <w:proofErr w:type="spellStart"/>
+      <w:r>
+        <w:rPr>
+          <w:rFonts w:ascii="Times New Roman" w:hAnsi="Times New Roman" w:cs="Times New Roman"/>
+          <w:color w:val="000000"/>
+          <w:sz w:val="24"/>
+          <w:szCs w:val="24"/>
+          <w:highlight w:val="white"/>
+        </w:rPr>
+        <w:t>i</w:t>
       </w:r>
       <w:proofErr w:type="spellEnd"/>
       <w:r>
         <w:rPr>
           <w:rFonts w:ascii="Times New Roman" w:hAnsi="Times New Roman" w:cs="Times New Roman"/>
-          <w:b/>
+          <w:color w:val="000000"/>
+          <w:sz w:val="24"/>
+          <w:szCs w:val="24"/>
+          <w:highlight w:val="white"/>
+        </w:rPr>
+        <w:t xml:space="preserve"> recto ‘</w:t>
+      </w:r>
+      <w:r>
+        <w:rPr>
+          <w:rFonts w:ascii="Times New Roman" w:hAnsi="Times New Roman" w:cs="Times New Roman"/>
+          <w:color w:val="000000"/>
+          <w:sz w:val="24"/>
+          <w:szCs w:val="24"/>
+          <w:highlight w:val="white"/>
+        </w:rPr>
+        <w:t>Ͳαρα</w:t>
+      </w:r>
+      <w:proofErr w:type="spellStart"/>
+      <w:r>
+        <w:rPr>
+          <w:rFonts w:ascii="Times New Roman" w:hAnsi="Times New Roman" w:cs="Times New Roman"/>
+          <w:color w:val="000000"/>
+          <w:sz w:val="24"/>
+          <w:szCs w:val="24"/>
+          <w:highlight w:val="white"/>
+        </w:rPr>
+        <w:t>σσει</w:t>
+      </w:r>
+      <w:proofErr w:type="spellEnd"/>
+      <w:r>
+        <w:rPr>
+          <w:rFonts w:ascii="Times New Roman" w:hAnsi="Times New Roman" w:cs="Times New Roman"/>
+          <w:color w:val="000000"/>
+          <w:sz w:val="24"/>
+          <w:szCs w:val="24"/>
+          <w:highlight w:val="white"/>
+        </w:rPr>
+        <w:t xml:space="preserve"> </w:t>
+      </w:r>
+      <w:proofErr w:type="spellStart"/>
+      <w:r>
+        <w:rPr>
+          <w:rFonts w:ascii="Times New Roman" w:hAnsi="Times New Roman" w:cs="Times New Roman"/>
+          <w:color w:val="000000"/>
+          <w:sz w:val="24"/>
+          <w:szCs w:val="24"/>
+          <w:highlight w:val="white"/>
+        </w:rPr>
+        <w:t>τϨϛ</w:t>
+      </w:r>
+      <w:proofErr w:type="spellEnd"/>
+      <w:r>
+        <w:rPr>
+          <w:rFonts w:ascii="Times New Roman" w:hAnsi="Times New Roman" w:cs="Times New Roman"/>
+          <w:color w:val="000000"/>
+          <w:sz w:val="24"/>
+          <w:szCs w:val="24"/>
+          <w:highlight w:val="white"/>
+        </w:rPr>
+        <w:t xml:space="preserve"> '</w:t>
+      </w:r>
+      <w:proofErr w:type="spellStart"/>
+      <w:r>
+        <w:rPr>
+          <w:rFonts w:ascii="Times New Roman" w:hAnsi="Times New Roman" w:cs="Times New Roman"/>
+          <w:color w:val="000000"/>
+          <w:sz w:val="24"/>
+          <w:szCs w:val="24"/>
+          <w:highlight w:val="white"/>
+        </w:rPr>
+        <w:t>Ανϧρω</w:t>
+      </w:r>
+      <w:proofErr w:type="spellEnd"/>
+      <w:r>
+        <w:rPr>
+          <w:rFonts w:ascii="Times New Roman" w:hAnsi="Times New Roman" w:cs="Times New Roman"/>
+          <w:color w:val="000000"/>
+          <w:sz w:val="24"/>
+          <w:szCs w:val="24"/>
+          <w:highlight w:val="white"/>
+        </w:rPr>
+        <w:t xml:space="preserve">πϨς Ϩ Ͳά </w:t>
+      </w:r>
+      <w:proofErr w:type="spellStart"/>
+      <w:r>
+        <w:rPr>
+          <w:rFonts w:ascii="Times New Roman" w:hAnsi="Times New Roman" w:cs="Times New Roman"/>
+          <w:color w:val="000000"/>
+          <w:sz w:val="24"/>
+          <w:szCs w:val="24"/>
+          <w:highlight w:val="white"/>
+        </w:rPr>
+        <w:t>ΠρχϓϻΊ</w:t>
+      </w:r>
+      <w:proofErr w:type="spellEnd"/>
+      <w:r>
+        <w:rPr>
+          <w:rFonts w:ascii="Times New Roman" w:hAnsi="Times New Roman" w:cs="Times New Roman"/>
+          <w:color w:val="000000"/>
+          <w:sz w:val="24"/>
+          <w:szCs w:val="24"/>
+          <w:highlight w:val="white"/>
+        </w:rPr>
+        <w:t>α, α</w:t>
+      </w:r>
+      <w:proofErr w:type="spellStart"/>
+      <w:r>
+        <w:rPr>
+          <w:rFonts w:ascii="Times New Roman" w:hAnsi="Times New Roman" w:cs="Times New Roman"/>
+          <w:color w:val="000000"/>
+          <w:sz w:val="24"/>
+          <w:szCs w:val="24"/>
+          <w:highlight w:val="white"/>
+        </w:rPr>
+        <w:t>λλ</w:t>
+      </w:r>
+      <w:proofErr w:type="spellEnd"/>
+      <w:r>
+        <w:rPr>
+          <w:rFonts w:ascii="Times New Roman" w:hAnsi="Times New Roman" w:cs="Times New Roman"/>
+          <w:color w:val="000000"/>
+          <w:sz w:val="24"/>
+          <w:szCs w:val="24"/>
+          <w:highlight w:val="white"/>
+        </w:rPr>
+        <w:t xml:space="preserve">α </w:t>
+      </w:r>
+      <w:proofErr w:type="spellStart"/>
+      <w:r>
+        <w:rPr>
+          <w:rFonts w:ascii="Times New Roman" w:hAnsi="Times New Roman" w:cs="Times New Roman"/>
+          <w:color w:val="000000"/>
+          <w:sz w:val="24"/>
+          <w:szCs w:val="24"/>
+          <w:highlight w:val="white"/>
+        </w:rPr>
+        <w:t>Τά</w:t>
+      </w:r>
+      <w:proofErr w:type="spellEnd"/>
+      <w:r>
+        <w:rPr>
+          <w:rFonts w:ascii="Times New Roman" w:hAnsi="Times New Roman" w:cs="Times New Roman"/>
+          <w:color w:val="000000"/>
+          <w:sz w:val="24"/>
+          <w:szCs w:val="24"/>
+          <w:highlight w:val="white"/>
+        </w:rPr>
+        <w:t xml:space="preserve"> </w:t>
+      </w:r>
+      <w:proofErr w:type="spellStart"/>
+      <w:r>
+        <w:rPr>
+          <w:rFonts w:ascii="Times New Roman" w:hAnsi="Times New Roman" w:cs="Times New Roman"/>
+          <w:color w:val="000000"/>
+          <w:sz w:val="24"/>
+          <w:szCs w:val="24"/>
+          <w:highlight w:val="white"/>
+        </w:rPr>
+        <w:t>Πρ</w:t>
+      </w:r>
+      <w:proofErr w:type="spellEnd"/>
+      <w:r>
+        <w:rPr>
+          <w:rFonts w:ascii="Times New Roman" w:hAnsi="Times New Roman" w:cs="Times New Roman"/>
+          <w:color w:val="000000"/>
+          <w:sz w:val="24"/>
+          <w:szCs w:val="24"/>
+          <w:highlight w:val="white"/>
+        </w:rPr>
+        <w:t xml:space="preserve">αγϻαιων, </w:t>
+      </w:r>
+      <w:proofErr w:type="spellStart"/>
+      <w:r>
+        <w:rPr>
+          <w:rFonts w:ascii="Times New Roman" w:hAnsi="Times New Roman" w:cs="Times New Roman"/>
+          <w:color w:val="000000"/>
+          <w:sz w:val="24"/>
+          <w:szCs w:val="24"/>
+          <w:highlight w:val="white"/>
+        </w:rPr>
+        <w:t>Δογ</w:t>
+      </w:r>
+      <w:proofErr w:type="spellEnd"/>
+      <w:r>
+        <w:rPr>
+          <w:rFonts w:ascii="Times New Roman" w:hAnsi="Times New Roman" w:cs="Times New Roman"/>
+          <w:color w:val="000000"/>
+          <w:sz w:val="24"/>
+          <w:szCs w:val="24"/>
+          <w:highlight w:val="white"/>
+        </w:rPr>
+        <w:t>ϻαΊα.</w:t>
+      </w:r>
+      <w:r>
+        <w:rPr>
+          <w:rFonts w:ascii="Times New Roman" w:hAnsi="Times New Roman" w:cs="Times New Roman"/>
+          <w:color w:val="000000"/>
+          <w:sz w:val="24"/>
+          <w:szCs w:val="24"/>
+          <w:highlight w:val="white"/>
+        </w:rPr>
+        <w:t>’ – not sure this is correct, the font makes it hard to distinguish the correct letters</w:t>
+      </w:r>
+    </w:p>
+    <w:p>
+      <w:pPr>
+        <w:pStyle w:val="ListParagraph"/>
+        <w:numPr>
+          <w:ilvl w:val="0"/>
+          <w:numId w:val="5"/>
+        </w:numPr>
+        <w:rPr>
+          <w:rFonts w:ascii="Times New Roman" w:hAnsi="Times New Roman" w:cs="Times New Roman"/>
+          <w:sz w:val="24"/>
+        </w:rPr>
+      </w:pPr>
+      <w:r>
+        <w:rPr>
+          <w:rFonts w:ascii="Times New Roman" w:hAnsi="Times New Roman" w:cs="Times New Roman"/>
+          <w:sz w:val="24"/>
+        </w:rPr>
+        <w:t>p.13 ‘</w:t>
+      </w:r>
+      <w:r>
+        <w:rPr>
+          <w:rFonts w:ascii="Times New Roman" w:hAnsi="Times New Roman" w:cs="Times New Roman"/>
+          <w:sz w:val="24"/>
+        </w:rPr>
+        <w:t xml:space="preserve">vice </w:t>
+      </w:r>
+      <w:proofErr w:type="spellStart"/>
+      <w:r>
+        <w:rPr>
+          <w:rFonts w:ascii="Times New Roman" w:hAnsi="Times New Roman" w:cs="Times New Roman"/>
+          <w:sz w:val="24"/>
+        </w:rPr>
+        <w:t>versâ</w:t>
+      </w:r>
+      <w:proofErr w:type="spellEnd"/>
+      <w:r>
+        <w:rPr>
+          <w:rFonts w:ascii="Times New Roman" w:hAnsi="Times New Roman" w:cs="Times New Roman"/>
+          <w:sz w:val="24"/>
+        </w:rPr>
+        <w:t>’</w:t>
+      </w:r>
+    </w:p>
+    <w:p>
+      <w:pPr>
+        <w:pStyle w:val="ListParagraph"/>
+        <w:numPr>
+          <w:ilvl w:val="0"/>
+          <w:numId w:val="5"/>
+        </w:numPr>
+        <w:rPr>
+          <w:rFonts w:ascii="Times New Roman" w:hAnsi="Times New Roman" w:cs="Times New Roman"/>
+          <w:color w:val="FF0000"/>
+          <w:sz w:val="24"/>
+        </w:rPr>
+      </w:pPr>
+      <w:r>
+        <w:rPr>
+          <w:rFonts w:ascii="Times New Roman" w:hAnsi="Times New Roman" w:cs="Times New Roman"/>
+          <w:color w:val="FF0000"/>
+          <w:sz w:val="24"/>
+        </w:rPr>
+        <w:t>p. 15 ‘</w:t>
+      </w:r>
+      <w:proofErr w:type="spellStart"/>
+      <w:r>
+        <w:rPr>
+          <w:rFonts w:ascii="Times New Roman" w:hAnsi="Times New Roman" w:cs="Times New Roman"/>
+          <w:color w:val="FF0000"/>
+          <w:sz w:val="24"/>
+        </w:rPr>
+        <w:t>aera</w:t>
+      </w:r>
+      <w:proofErr w:type="spellEnd"/>
+      <w:r>
+        <w:rPr>
+          <w:rFonts w:ascii="Times New Roman" w:hAnsi="Times New Roman" w:cs="Times New Roman"/>
+          <w:color w:val="FF0000"/>
+          <w:sz w:val="24"/>
+        </w:rPr>
+        <w:t>’</w:t>
+      </w:r>
+      <w:r>
+        <w:rPr>
+          <w:rFonts w:ascii="Times New Roman" w:hAnsi="Times New Roman" w:cs="Times New Roman"/>
+          <w:color w:val="FF0000"/>
+          <w:sz w:val="24"/>
+        </w:rPr>
+        <w:t xml:space="preserve"> – put as ‘ae’ should it be changed to ‘æ’ to reflect the text?  </w:t>
+      </w:r>
+    </w:p>
+    <w:p>
+      <w:pPr>
+        <w:pStyle w:val="ListParagraph"/>
+        <w:numPr>
+          <w:ilvl w:val="0"/>
+          <w:numId w:val="5"/>
+        </w:numPr>
+        <w:rPr>
+          <w:rFonts w:ascii="Times New Roman" w:hAnsi="Times New Roman" w:cs="Times New Roman"/>
+          <w:color w:val="FF0000"/>
+          <w:sz w:val="24"/>
+        </w:rPr>
+      </w:pPr>
+      <w:r>
+        <w:rPr>
+          <w:rFonts w:ascii="Times New Roman" w:hAnsi="Times New Roman" w:cs="Times New Roman"/>
+          <w:color w:val="FF0000"/>
+          <w:sz w:val="24"/>
+        </w:rPr>
+        <w:t>p.18 ‘</w:t>
+      </w:r>
+      <w:proofErr w:type="spellStart"/>
+      <w:r>
+        <w:rPr>
+          <w:rFonts w:ascii="Times New Roman" w:hAnsi="Times New Roman" w:cs="Times New Roman"/>
+          <w:color w:val="FF0000"/>
+          <w:sz w:val="24"/>
+        </w:rPr>
+        <w:t>praeclarum</w:t>
+      </w:r>
+      <w:proofErr w:type="spellEnd"/>
+      <w:r>
+        <w:rPr>
+          <w:rFonts w:ascii="Times New Roman" w:hAnsi="Times New Roman" w:cs="Times New Roman"/>
+          <w:color w:val="FF0000"/>
+          <w:sz w:val="24"/>
+        </w:rPr>
+        <w:t>’</w:t>
+      </w:r>
+    </w:p>
+    <w:p>
+      <w:pPr>
+        <w:pStyle w:val="ListParagraph"/>
+        <w:numPr>
+          <w:ilvl w:val="0"/>
+          <w:numId w:val="5"/>
+        </w:numPr>
+        <w:rPr>
+          <w:rFonts w:ascii="Times New Roman" w:hAnsi="Times New Roman" w:cs="Times New Roman"/>
+          <w:sz w:val="24"/>
+        </w:rPr>
+      </w:pPr>
+      <w:r>
+        <w:rPr>
+          <w:rFonts w:ascii="Times New Roman" w:hAnsi="Times New Roman" w:cs="Times New Roman"/>
+          <w:sz w:val="24"/>
+        </w:rPr>
+        <w:t>p.37 ‘poudrè’</w:t>
+      </w:r>
+    </w:p>
+    <w:p>
+      <w:pPr>
+        <w:pStyle w:val="ListParagraph"/>
+        <w:numPr>
+          <w:ilvl w:val="0"/>
+          <w:numId w:val="5"/>
+        </w:numPr>
+        <w:rPr>
+          <w:rFonts w:ascii="Times New Roman" w:hAnsi="Times New Roman" w:cs="Times New Roman"/>
+          <w:color w:val="FF0000"/>
+          <w:sz w:val="24"/>
+        </w:rPr>
+      </w:pPr>
+      <w:r>
+        <w:rPr>
+          <w:rFonts w:ascii="Times New Roman" w:hAnsi="Times New Roman" w:cs="Times New Roman"/>
+          <w:sz w:val="24"/>
+        </w:rPr>
+        <w:t xml:space="preserve">p.40 </w:t>
+      </w:r>
+      <w:r>
+        <w:rPr>
+          <w:rFonts w:ascii="Times New Roman" w:hAnsi="Times New Roman" w:cs="Times New Roman"/>
+          <w:sz w:val="24"/>
+          <w:szCs w:val="24"/>
+          <w:highlight w:val="white"/>
+        </w:rPr>
+        <w:t>‘</w:t>
+      </w:r>
+      <w:proofErr w:type="spellStart"/>
+      <w:r>
+        <w:rPr>
+          <w:rFonts w:ascii="Times New Roman" w:hAnsi="Times New Roman" w:cs="Times New Roman"/>
+          <w:sz w:val="24"/>
+          <w:szCs w:val="24"/>
+          <w:highlight w:val="white"/>
+        </w:rPr>
+        <w:t>fug</w:t>
+      </w:r>
+      <w:r>
+        <w:rPr>
+          <w:rFonts w:ascii="Times New Roman" w:hAnsi="Times New Roman" w:cs="Times New Roman"/>
+          <w:sz w:val="24"/>
+          <w:szCs w:val="24"/>
+          <w:highlight w:val="white"/>
+        </w:rPr>
+        <w:t>â</w:t>
+      </w:r>
+      <w:proofErr w:type="spellEnd"/>
+      <w:r>
+        <w:rPr>
+          <w:rFonts w:ascii="Times New Roman" w:hAnsi="Times New Roman" w:cs="Times New Roman"/>
+          <w:sz w:val="24"/>
+          <w:szCs w:val="24"/>
+          <w:highlight w:val="white"/>
+        </w:rPr>
+        <w:t>’</w:t>
+      </w:r>
+      <w:r>
+        <w:rPr>
+          <w:rFonts w:ascii="Times New Roman" w:hAnsi="Times New Roman" w:cs="Times New Roman"/>
+          <w:sz w:val="24"/>
+          <w:szCs w:val="24"/>
+          <w:highlight w:val="white"/>
+        </w:rPr>
+        <w:t xml:space="preserve"> </w:t>
+      </w:r>
+      <w:r>
+        <w:rPr>
+          <w:rFonts w:ascii="Times New Roman" w:hAnsi="Times New Roman" w:cs="Times New Roman"/>
+          <w:color w:val="FF0000"/>
+          <w:sz w:val="24"/>
+          <w:szCs w:val="24"/>
+          <w:highlight w:val="white"/>
+        </w:rPr>
+        <w:t>‘</w:t>
+      </w:r>
+      <w:proofErr w:type="spellStart"/>
+      <w:r>
+        <w:rPr>
+          <w:rFonts w:ascii="Times New Roman" w:hAnsi="Times New Roman" w:cs="Times New Roman"/>
+          <w:color w:val="FF0000"/>
+          <w:sz w:val="24"/>
+          <w:szCs w:val="24"/>
+          <w:highlight w:val="white"/>
+        </w:rPr>
+        <w:t>saeculi</w:t>
+      </w:r>
+      <w:proofErr w:type="spellEnd"/>
+      <w:r>
+        <w:rPr>
+          <w:rFonts w:ascii="Times New Roman" w:hAnsi="Times New Roman" w:cs="Times New Roman"/>
+          <w:color w:val="FF0000"/>
+          <w:sz w:val="24"/>
+          <w:szCs w:val="24"/>
+        </w:rPr>
+        <w:t>’</w:t>
+      </w:r>
+    </w:p>
+    <w:p>
+      <w:pPr>
+        <w:pStyle w:val="ListParagraph"/>
+        <w:numPr>
+          <w:ilvl w:val="0"/>
+          <w:numId w:val="5"/>
+        </w:numPr>
+        <w:rPr>
+          <w:rFonts w:ascii="Times New Roman" w:hAnsi="Times New Roman" w:cs="Times New Roman"/>
+          <w:color w:val="FF0000"/>
+          <w:sz w:val="24"/>
+        </w:rPr>
+      </w:pPr>
+      <w:r>
+        <w:rPr>
+          <w:rFonts w:ascii="Times New Roman" w:hAnsi="Times New Roman" w:cs="Times New Roman"/>
+          <w:sz w:val="24"/>
+        </w:rPr>
+        <w:t>p.55 ‘</w:t>
+      </w:r>
+      <w:proofErr w:type="spellStart"/>
+      <w:r>
+        <w:rPr>
+          <w:rFonts w:ascii="Times New Roman" w:hAnsi="Times New Roman" w:cs="Times New Roman"/>
+          <w:sz w:val="24"/>
+        </w:rPr>
+        <w:t>gaité</w:t>
+      </w:r>
+      <w:proofErr w:type="spellEnd"/>
+      <w:r>
+        <w:rPr>
+          <w:rFonts w:ascii="Times New Roman" w:hAnsi="Times New Roman" w:cs="Times New Roman"/>
+          <w:sz w:val="24"/>
+        </w:rPr>
+        <w:t xml:space="preserve">’ </w:t>
+      </w:r>
+      <w:r>
+        <w:rPr>
+          <w:rFonts w:ascii="Times New Roman" w:hAnsi="Times New Roman" w:cs="Times New Roman"/>
+          <w:color w:val="FF0000"/>
+          <w:sz w:val="24"/>
+        </w:rPr>
+        <w:t>‘</w:t>
+      </w:r>
+      <w:proofErr w:type="spellStart"/>
+      <w:r>
+        <w:rPr>
+          <w:rFonts w:ascii="Times New Roman" w:hAnsi="Times New Roman" w:cs="Times New Roman"/>
+          <w:color w:val="FF0000"/>
+          <w:sz w:val="24"/>
+        </w:rPr>
+        <w:t>coeur</w:t>
+      </w:r>
+      <w:proofErr w:type="spellEnd"/>
+      <w:r>
+        <w:rPr>
+          <w:rFonts w:ascii="Times New Roman" w:hAnsi="Times New Roman" w:cs="Times New Roman"/>
+          <w:color w:val="FF0000"/>
+          <w:sz w:val="24"/>
+        </w:rPr>
+        <w:t>’</w:t>
+      </w:r>
+    </w:p>
+    <w:p>
+      <w:pPr>
+        <w:pStyle w:val="ListParagraph"/>
+        <w:numPr>
+          <w:ilvl w:val="0"/>
+          <w:numId w:val="5"/>
+        </w:numPr>
+        <w:rPr>
+          <w:rFonts w:ascii="Times New Roman" w:hAnsi="Times New Roman" w:cs="Times New Roman"/>
+          <w:sz w:val="24"/>
+        </w:rPr>
+      </w:pPr>
+      <w:r>
+        <w:rPr>
+          <w:rFonts w:ascii="Times New Roman" w:hAnsi="Times New Roman" w:cs="Times New Roman"/>
+          <w:sz w:val="24"/>
+        </w:rPr>
+        <w:t>p.60 ‘</w:t>
+      </w:r>
+      <w:proofErr w:type="spellStart"/>
+      <w:r>
+        <w:rPr>
+          <w:rFonts w:ascii="Times New Roman" w:hAnsi="Times New Roman" w:cs="Times New Roman"/>
+          <w:sz w:val="24"/>
+          <w:szCs w:val="24"/>
+          <w:highlight w:val="white"/>
+        </w:rPr>
+        <w:t>Mortgageé</w:t>
+      </w:r>
+      <w:proofErr w:type="spellEnd"/>
+      <w:r>
+        <w:rPr>
+          <w:rFonts w:ascii="Times New Roman" w:hAnsi="Times New Roman" w:cs="Times New Roman"/>
+          <w:sz w:val="24"/>
+          <w:szCs w:val="24"/>
+        </w:rPr>
+        <w:t>’ ‘</w:t>
+      </w:r>
+      <w:proofErr w:type="spellStart"/>
+      <w:r>
+        <w:rPr>
+          <w:rFonts w:ascii="Times New Roman" w:hAnsi="Times New Roman" w:cs="Times New Roman"/>
+          <w:sz w:val="24"/>
+          <w:szCs w:val="24"/>
+          <w:highlight w:val="white"/>
+        </w:rPr>
+        <w:t>Jesteé</w:t>
+      </w:r>
+      <w:proofErr w:type="spellEnd"/>
+      <w:r>
+        <w:rPr>
+          <w:rFonts w:ascii="Times New Roman" w:hAnsi="Times New Roman" w:cs="Times New Roman"/>
+          <w:sz w:val="24"/>
+          <w:szCs w:val="24"/>
+        </w:rPr>
+        <w:t>’</w:t>
+      </w:r>
+    </w:p>
+    <w:p>
+      <w:pPr>
+        <w:pStyle w:val="ListParagraph"/>
+        <w:numPr>
+          <w:ilvl w:val="0"/>
+          <w:numId w:val="5"/>
+        </w:numPr>
+        <w:rPr>
+          <w:rFonts w:ascii="Times New Roman" w:hAnsi="Times New Roman" w:cs="Times New Roman"/>
+          <w:sz w:val="24"/>
+        </w:rPr>
+      </w:pPr>
+      <w:r>
+        <w:rPr>
+          <w:rFonts w:ascii="Times New Roman" w:hAnsi="Times New Roman" w:cs="Times New Roman"/>
+          <w:sz w:val="24"/>
+        </w:rPr>
+        <w:t>p.</w:t>
+      </w:r>
+      <w:r>
+        <w:rPr>
+          <w:rFonts w:ascii="Times New Roman" w:hAnsi="Times New Roman" w:cs="Times New Roman"/>
+          <w:sz w:val="24"/>
+        </w:rPr>
+        <w:t xml:space="preserve">66 asterisks for names </w:t>
+      </w:r>
+    </w:p>
+    <w:p>
+      <w:pPr>
+        <w:pStyle w:val="ListParagraph"/>
+        <w:numPr>
+          <w:ilvl w:val="0"/>
+          <w:numId w:val="5"/>
+        </w:numPr>
+        <w:rPr>
+          <w:rFonts w:ascii="Times New Roman" w:hAnsi="Times New Roman" w:cs="Times New Roman"/>
+          <w:sz w:val="24"/>
+        </w:rPr>
+      </w:pPr>
+      <w:r>
+        <w:rPr>
+          <w:rFonts w:ascii="Times New Roman" w:hAnsi="Times New Roman" w:cs="Times New Roman"/>
+          <w:sz w:val="24"/>
+        </w:rPr>
+        <w:t>p.6</w:t>
+      </w:r>
+      <w:r>
+        <w:rPr>
+          <w:rFonts w:ascii="Times New Roman" w:hAnsi="Times New Roman" w:cs="Times New Roman"/>
+          <w:sz w:val="24"/>
+        </w:rPr>
+        <w:t>9</w:t>
+      </w:r>
+      <w:r>
+        <w:rPr>
+          <w:rFonts w:ascii="Times New Roman" w:hAnsi="Times New Roman" w:cs="Times New Roman"/>
+          <w:sz w:val="24"/>
+        </w:rPr>
+        <w:t xml:space="preserve"> asterisks for names </w:t>
+      </w:r>
+    </w:p>
+    <w:p>
+      <w:pPr>
+        <w:pStyle w:val="ListParagraph"/>
+        <w:numPr>
+          <w:ilvl w:val="0"/>
+          <w:numId w:val="5"/>
+        </w:numPr>
+        <w:rPr>
+          <w:rFonts w:ascii="Times New Roman" w:hAnsi="Times New Roman" w:cs="Times New Roman"/>
+          <w:sz w:val="24"/>
+        </w:rPr>
+      </w:pPr>
+      <w:r>
+        <w:rPr>
+          <w:rFonts w:ascii="Times New Roman" w:hAnsi="Times New Roman" w:cs="Times New Roman"/>
+          <w:sz w:val="24"/>
+        </w:rPr>
+        <w:t>p.69 ‘</w:t>
+      </w:r>
+      <w:proofErr w:type="spellStart"/>
+      <w:r>
+        <w:rPr>
+          <w:rFonts w:ascii="Times New Roman" w:hAnsi="Times New Roman" w:cs="Times New Roman"/>
+          <w:color w:val="000000"/>
+          <w:sz w:val="24"/>
+          <w:szCs w:val="24"/>
+          <w:highlight w:val="white"/>
+        </w:rPr>
+        <w:t>Pança</w:t>
+      </w:r>
+      <w:proofErr w:type="spellEnd"/>
+      <w:r>
+        <w:rPr>
+          <w:rFonts w:ascii="Times New Roman" w:hAnsi="Times New Roman" w:cs="Times New Roman"/>
+          <w:color w:val="000000"/>
+          <w:sz w:val="24"/>
+          <w:szCs w:val="24"/>
+        </w:rPr>
+        <w:t>’</w:t>
+      </w:r>
+    </w:p>
+    <w:p>
+      <w:pPr>
+        <w:pStyle w:val="ListParagraph"/>
+        <w:numPr>
+          <w:ilvl w:val="0"/>
+          <w:numId w:val="5"/>
+        </w:numPr>
+        <w:rPr>
+          <w:rFonts w:ascii="Times New Roman" w:hAnsi="Times New Roman" w:cs="Times New Roman"/>
+          <w:sz w:val="24"/>
+        </w:rPr>
+      </w:pPr>
+    </w:p>
+    <w:p>
+      <w:pPr>
+        <w:rPr>
+          <w:rFonts w:ascii="Times New Roman" w:hAnsi="Times New Roman" w:cs="Times New Roman"/>
           <w:sz w:val="24"/>
           <w:u w:val="single"/>
         </w:rPr>
-        <w:t xml:space="preserve"> (Vol 1)</w:t>
-      </w:r>
-    </w:p>
-    <w:p>
-      <w:pPr>
-        <w:rPr>
-          <w:rFonts w:ascii="Times New Roman" w:hAnsi="Times New Roman" w:cs="Times New Roman"/>
-          <w:b/>
+      </w:pPr>
+      <w:r>
+        <w:rPr>
+          <w:rFonts w:ascii="Times New Roman" w:hAnsi="Times New Roman" w:cs="Times New Roman"/>
           <w:sz w:val="24"/>
           <w:u w:val="single"/>
         </w:rPr>
-      </w:pPr>
-    </w:p>
-    <w:p>
-      <w:pPr>
-        <w:rPr>
-          <w:rFonts w:ascii="Times New Roman" w:hAnsi="Times New Roman" w:cs="Times New Roman"/>
-          <w:sz w:val="24"/>
-          <w:u w:val="single"/>
-        </w:rPr>
-      </w:pPr>
-      <w:r>
-        <w:rPr>
-          <w:rFonts w:ascii="Times New Roman" w:hAnsi="Times New Roman" w:cs="Times New Roman"/>
-          <w:sz w:val="24"/>
-          <w:u w:val="single"/>
-        </w:rPr>
-        <w:t>Type Setting</w:t>
-      </w:r>
-    </w:p>
-    <w:p>
-      <w:pPr>
-        <w:rPr>
-          <w:rFonts w:ascii="Times New Roman" w:hAnsi="Times New Roman" w:cs="Times New Roman"/>
-          <w:sz w:val="24"/>
-          <w:u w:val="single"/>
-        </w:rPr>
-      </w:pPr>
+        <w:t xml:space="preserve">Languages </w:t>
+      </w:r>
+    </w:p>
+    <w:p>
+      <w:pPr>
+        <w:pStyle w:val="ListParagraph"/>
+        <w:numPr>
+          <w:ilvl w:val="0"/>
+          <w:numId w:val="4"/>
+        </w:numPr>
+        <w:rPr>
+          <w:rFonts w:ascii="Times New Roman" w:hAnsi="Times New Roman" w:cs="Times New Roman"/>
+          <w:sz w:val="24"/>
+        </w:rPr>
+      </w:pPr>
+      <w:proofErr w:type="spellStart"/>
+      <w:proofErr w:type="gramStart"/>
+      <w:r>
+        <w:rPr>
+          <w:rFonts w:ascii="Times New Roman" w:hAnsi="Times New Roman" w:cs="Times New Roman"/>
+          <w:sz w:val="24"/>
+        </w:rPr>
+        <w:t>p.irecto</w:t>
+      </w:r>
+      <w:proofErr w:type="spellEnd"/>
+      <w:proofErr w:type="gramEnd"/>
+      <w:r>
+        <w:rPr>
+          <w:rFonts w:ascii="Times New Roman" w:hAnsi="Times New Roman" w:cs="Times New Roman"/>
+          <w:sz w:val="24"/>
+        </w:rPr>
+        <w:t xml:space="preserve"> Greek</w:t>
+      </w:r>
+    </w:p>
+    <w:p>
+      <w:pPr>
+        <w:pStyle w:val="ListParagraph"/>
+        <w:numPr>
+          <w:ilvl w:val="0"/>
+          <w:numId w:val="4"/>
+        </w:numPr>
+        <w:rPr>
+          <w:rFonts w:ascii="Times New Roman" w:hAnsi="Times New Roman" w:cs="Times New Roman"/>
+          <w:sz w:val="24"/>
+        </w:rPr>
+      </w:pPr>
+      <w:r>
+        <w:rPr>
+          <w:rFonts w:ascii="Times New Roman" w:hAnsi="Times New Roman" w:cs="Times New Roman"/>
+          <w:sz w:val="24"/>
+        </w:rPr>
+        <w:t>p.10 Latin</w:t>
+      </w:r>
+    </w:p>
+    <w:p>
+      <w:pPr>
+        <w:pStyle w:val="ListParagraph"/>
+        <w:numPr>
+          <w:ilvl w:val="0"/>
+          <w:numId w:val="4"/>
+        </w:numPr>
+        <w:rPr>
+          <w:rFonts w:ascii="Times New Roman" w:hAnsi="Times New Roman" w:cs="Times New Roman"/>
+          <w:sz w:val="24"/>
+        </w:rPr>
+      </w:pPr>
+      <w:r>
+        <w:rPr>
+          <w:rFonts w:ascii="Times New Roman" w:hAnsi="Times New Roman" w:cs="Times New Roman"/>
+          <w:sz w:val="24"/>
+        </w:rPr>
+        <w:t>p.18 Latin</w:t>
+      </w:r>
+    </w:p>
+    <w:p>
+      <w:pPr>
+        <w:pStyle w:val="ListParagraph"/>
+        <w:numPr>
+          <w:ilvl w:val="0"/>
+          <w:numId w:val="4"/>
+        </w:numPr>
+        <w:rPr>
+          <w:rFonts w:ascii="Times New Roman" w:hAnsi="Times New Roman" w:cs="Times New Roman"/>
+          <w:sz w:val="24"/>
+        </w:rPr>
+      </w:pPr>
+      <w:r>
+        <w:rPr>
+          <w:rFonts w:ascii="Times New Roman" w:hAnsi="Times New Roman" w:cs="Times New Roman"/>
+          <w:sz w:val="24"/>
+        </w:rPr>
+        <w:t>p.24 Latin</w:t>
+      </w:r>
+    </w:p>
+    <w:p>
+      <w:pPr>
+        <w:pStyle w:val="ListParagraph"/>
+        <w:numPr>
+          <w:ilvl w:val="0"/>
+          <w:numId w:val="4"/>
+        </w:numPr>
+        <w:rPr>
+          <w:rFonts w:ascii="Times New Roman" w:hAnsi="Times New Roman" w:cs="Times New Roman"/>
+          <w:sz w:val="24"/>
+        </w:rPr>
+      </w:pPr>
+      <w:r>
+        <w:rPr>
+          <w:rFonts w:ascii="Times New Roman" w:hAnsi="Times New Roman" w:cs="Times New Roman"/>
+          <w:sz w:val="24"/>
+        </w:rPr>
+        <w:t>p.32 French</w:t>
+      </w:r>
+    </w:p>
+    <w:p>
+      <w:pPr>
+        <w:pStyle w:val="ListParagraph"/>
+        <w:numPr>
+          <w:ilvl w:val="0"/>
+          <w:numId w:val="4"/>
+        </w:numPr>
+        <w:rPr>
+          <w:rFonts w:ascii="Times New Roman" w:hAnsi="Times New Roman" w:cs="Times New Roman"/>
+          <w:sz w:val="24"/>
+        </w:rPr>
+      </w:pPr>
+      <w:r>
+        <w:rPr>
+          <w:rFonts w:ascii="Times New Roman" w:hAnsi="Times New Roman" w:cs="Times New Roman"/>
+          <w:sz w:val="24"/>
+        </w:rPr>
+        <w:t>p.37 French</w:t>
+      </w:r>
+    </w:p>
+    <w:p>
+      <w:pPr>
+        <w:pStyle w:val="ListParagraph"/>
+        <w:numPr>
+          <w:ilvl w:val="0"/>
+          <w:numId w:val="4"/>
+        </w:numPr>
+        <w:rPr>
+          <w:rFonts w:ascii="Times New Roman" w:hAnsi="Times New Roman" w:cs="Times New Roman"/>
+          <w:sz w:val="24"/>
+        </w:rPr>
+      </w:pPr>
+      <w:r>
+        <w:rPr>
+          <w:rFonts w:ascii="Times New Roman" w:hAnsi="Times New Roman" w:cs="Times New Roman"/>
+          <w:sz w:val="24"/>
+        </w:rPr>
+        <w:t>p.40 Latin</w:t>
+      </w:r>
+    </w:p>
+    <w:p>
+      <w:pPr>
+        <w:pStyle w:val="ListParagraph"/>
+        <w:numPr>
+          <w:ilvl w:val="0"/>
+          <w:numId w:val="4"/>
+        </w:numPr>
+        <w:rPr>
+          <w:rFonts w:ascii="Times New Roman" w:hAnsi="Times New Roman" w:cs="Times New Roman"/>
+          <w:sz w:val="24"/>
+        </w:rPr>
+      </w:pPr>
+      <w:r>
+        <w:rPr>
+          <w:rFonts w:ascii="Times New Roman" w:hAnsi="Times New Roman" w:cs="Times New Roman"/>
+          <w:sz w:val="24"/>
+        </w:rPr>
+        <w:t>p.</w:t>
+      </w:r>
+      <w:r>
+        <w:rPr>
+          <w:rFonts w:ascii="Times New Roman" w:hAnsi="Times New Roman" w:cs="Times New Roman"/>
+          <w:sz w:val="24"/>
+        </w:rPr>
+        <w:t xml:space="preserve">43 Latin </w:t>
+      </w:r>
+    </w:p>
+    <w:p>
+      <w:pPr>
+        <w:pStyle w:val="ListParagraph"/>
+        <w:numPr>
+          <w:ilvl w:val="0"/>
+          <w:numId w:val="4"/>
+        </w:numPr>
+        <w:rPr>
+          <w:rFonts w:ascii="Times New Roman" w:hAnsi="Times New Roman" w:cs="Times New Roman"/>
+          <w:sz w:val="24"/>
+        </w:rPr>
+      </w:pPr>
+      <w:r>
+        <w:rPr>
+          <w:rFonts w:ascii="Times New Roman" w:hAnsi="Times New Roman" w:cs="Times New Roman"/>
+          <w:sz w:val="24"/>
+        </w:rPr>
+        <w:t>p.55 French</w:t>
+      </w:r>
+    </w:p>
+    <w:p>
+      <w:pPr>
+        <w:pStyle w:val="ListParagraph"/>
+        <w:numPr>
+          <w:ilvl w:val="0"/>
+          <w:numId w:val="4"/>
+        </w:numPr>
+        <w:rPr>
+          <w:rFonts w:ascii="Times New Roman" w:hAnsi="Times New Roman" w:cs="Times New Roman"/>
+          <w:sz w:val="24"/>
+        </w:rPr>
+      </w:pPr>
+      <w:r>
+        <w:rPr>
+          <w:rFonts w:ascii="Times New Roman" w:hAnsi="Times New Roman" w:cs="Times New Roman"/>
+          <w:sz w:val="24"/>
+        </w:rPr>
+        <w:t xml:space="preserve">p.90 Latin </w:t>
+      </w:r>
       <w:bookmarkStart w:id="0" w:name="_GoBack"/>
       <w:bookmarkEnd w:id="0"/>
-      <w:r>
+    </w:p>
+    <w:p>
+      <w:pPr>
         <w:rPr>
           <w:rFonts w:ascii="Times New Roman" w:hAnsi="Times New Roman" w:cs="Times New Roman"/>
           <w:sz w:val="24"/>
           <w:u w:val="single"/>
         </w:rPr>
-        <w:t>Special Characters</w:t>
-      </w:r>
-    </w:p>
-    <w:p>
-      <w:pPr>
-        <w:pStyle w:val="ListParagraph"/>
-        <w:numPr>
-          <w:ilvl w:val="0"/>
-          <w:numId w:val="5"/>
-        </w:numPr>
-        <w:rPr>
-          <w:rFonts w:ascii="Times New Roman" w:hAnsi="Times New Roman" w:cs="Times New Roman"/>
-          <w:sz w:val="24"/>
-        </w:rPr>
-      </w:pPr>
-      <w:r>
-        <w:rPr>
-          <w:rFonts w:ascii="Times New Roman" w:hAnsi="Times New Roman" w:cs="Times New Roman"/>
-          <w:sz w:val="24"/>
-        </w:rPr>
-        <w:t>p.13 ‘</w:t>
-      </w:r>
-      <w:r>
-        <w:rPr>
-          <w:rFonts w:ascii="Times New Roman" w:hAnsi="Times New Roman" w:cs="Times New Roman"/>
-          <w:sz w:val="24"/>
-        </w:rPr>
-        <w:t xml:space="preserve">vice </w:t>
+      </w:pPr>
+      <w:r>
+        <w:rPr>
+          <w:rFonts w:ascii="Times New Roman" w:hAnsi="Times New Roman" w:cs="Times New Roman"/>
+          <w:sz w:val="24"/>
+          <w:u w:val="single"/>
+        </w:rPr>
+        <w:t>Repetition</w:t>
+      </w:r>
+    </w:p>
+    <w:p>
+      <w:pPr>
+        <w:rPr>
+          <w:rFonts w:ascii="Times New Roman" w:hAnsi="Times New Roman" w:cs="Times New Roman"/>
+          <w:sz w:val="24"/>
+          <w:u w:val="single"/>
+        </w:rPr>
+      </w:pPr>
+      <w:r>
+        <w:rPr>
+          <w:rFonts w:ascii="Times New Roman" w:hAnsi="Times New Roman" w:cs="Times New Roman"/>
+          <w:sz w:val="24"/>
+          <w:u w:val="single"/>
+        </w:rPr>
+        <w:t>Other</w:t>
+      </w:r>
+    </w:p>
+    <w:p>
+      <w:pPr>
+        <w:pStyle w:val="ListParagraph"/>
+        <w:numPr>
+          <w:ilvl w:val="0"/>
+          <w:numId w:val="6"/>
+        </w:numPr>
+        <w:rPr>
+          <w:rFonts w:ascii="Times New Roman" w:hAnsi="Times New Roman" w:cs="Times New Roman"/>
+          <w:sz w:val="24"/>
+        </w:rPr>
+      </w:pPr>
+      <w:r>
+        <w:rPr>
+          <w:rFonts w:ascii="Times New Roman" w:hAnsi="Times New Roman" w:cs="Times New Roman"/>
+          <w:sz w:val="24"/>
+        </w:rPr>
+        <w:lastRenderedPageBreak/>
+        <w:t>p.45 ‘</w:t>
       </w:r>
       <w:proofErr w:type="spellStart"/>
       <w:r>
@@ -128,7 +1391,7 @@
           <w:rFonts w:ascii="Times New Roman" w:hAnsi="Times New Roman" w:cs="Times New Roman"/>
           <w:sz w:val="24"/>
         </w:rPr>
-        <w:t>versâ</w:t>
+        <w:t>panygeric</w:t>
       </w:r>
       <w:proofErr w:type="spellEnd"/>
       <w:r>
@@ -136,27 +1399,61 @@
           <w:rFonts w:ascii="Times New Roman" w:hAnsi="Times New Roman" w:cs="Times New Roman"/>
           <w:sz w:val="24"/>
         </w:rPr>
-        <w:t>’</w:t>
-      </w:r>
-    </w:p>
-    <w:p>
-      <w:pPr>
-        <w:pStyle w:val="ListParagraph"/>
-        <w:numPr>
-          <w:ilvl w:val="0"/>
-          <w:numId w:val="5"/>
-        </w:numPr>
-        <w:rPr>
-          <w:rFonts w:ascii="Times New Roman" w:hAnsi="Times New Roman" w:cs="Times New Roman"/>
-          <w:sz w:val="24"/>
-        </w:rPr>
-      </w:pPr>
-      <w:r>
-        <w:rPr>
-          <w:rFonts w:ascii="Times New Roman" w:hAnsi="Times New Roman" w:cs="Times New Roman"/>
-          <w:sz w:val="24"/>
-        </w:rPr>
-        <w:t>p. 15 ‘</w:t>
+        <w:t xml:space="preserve">’ </w:t>
+      </w:r>
+      <w:r>
+        <w:rPr>
+          <w:rFonts w:ascii="Times New Roman" w:hAnsi="Times New Roman" w:cs="Times New Roman"/>
+          <w:sz w:val="24"/>
+        </w:rPr>
+        <w:t xml:space="preserve">instead of ‘panegyric’ – the ‘y’ and ‘e’ have been underlined in pencil to indicate the incorrect spelling – left as the incorrect spelling </w:t>
+      </w:r>
+    </w:p>
+    <w:p>
+      <w:pPr>
+        <w:pStyle w:val="ListParagraph"/>
+        <w:numPr>
+          <w:ilvl w:val="0"/>
+          <w:numId w:val="6"/>
+        </w:numPr>
+        <w:rPr>
+          <w:rFonts w:ascii="Times New Roman" w:hAnsi="Times New Roman" w:cs="Times New Roman"/>
+          <w:sz w:val="24"/>
+        </w:rPr>
+      </w:pPr>
+      <w:r>
+        <w:rPr>
+          <w:rFonts w:ascii="Times New Roman" w:hAnsi="Times New Roman" w:cs="Times New Roman"/>
+          <w:sz w:val="24"/>
+        </w:rPr>
+        <w:t>p.46 ‘gentlemen’ instead of ‘gentleman’ – the ‘e’ is crossed out and an ‘a’ recorded in the margin</w:t>
+      </w:r>
+      <w:r>
+        <w:rPr>
+          <w:rFonts w:ascii="Times New Roman" w:hAnsi="Times New Roman" w:cs="Times New Roman"/>
+          <w:sz w:val="24"/>
+        </w:rPr>
+        <w:t xml:space="preserve"> – left as the incorrect spelling</w:t>
+      </w:r>
+    </w:p>
+    <w:p>
+      <w:pPr>
+        <w:pStyle w:val="ListParagraph"/>
+        <w:numPr>
+          <w:ilvl w:val="0"/>
+          <w:numId w:val="6"/>
+        </w:numPr>
+        <w:rPr>
+          <w:rFonts w:ascii="Times New Roman" w:hAnsi="Times New Roman" w:cs="Times New Roman"/>
+          <w:sz w:val="24"/>
+        </w:rPr>
+      </w:pPr>
+      <w:r>
+        <w:rPr>
+          <w:rFonts w:ascii="Times New Roman" w:hAnsi="Times New Roman" w:cs="Times New Roman"/>
+          <w:sz w:val="24"/>
+        </w:rPr>
+        <w:t>p.62 ‘</w:t>
       </w:r>
       <w:proofErr w:type="spellStart"/>
       <w:r>
@@ -164,7 +1461,7 @@
           <w:rFonts w:ascii="Times New Roman" w:hAnsi="Times New Roman" w:cs="Times New Roman"/>
           <w:sz w:val="24"/>
         </w:rPr>
-        <w:t>aera</w:t>
+        <w:t>uttermest</w:t>
       </w:r>
       <w:proofErr w:type="spellEnd"/>
       <w:r>
@@ -172,27 +1469,67 @@
           <w:rFonts w:ascii="Times New Roman" w:hAnsi="Times New Roman" w:cs="Times New Roman"/>
           <w:sz w:val="24"/>
         </w:rPr>
-        <w:t>’</w:t>
-      </w:r>
-    </w:p>
-    <w:p>
-      <w:pPr>
-        <w:pStyle w:val="ListParagraph"/>
-        <w:numPr>
-          <w:ilvl w:val="0"/>
-          <w:numId w:val="5"/>
-        </w:numPr>
-        <w:rPr>
-          <w:rFonts w:ascii="Times New Roman" w:hAnsi="Times New Roman" w:cs="Times New Roman"/>
-          <w:sz w:val="24"/>
-        </w:rPr>
-      </w:pPr>
-      <w:r>
-        <w:rPr>
-          <w:rFonts w:ascii="Times New Roman" w:hAnsi="Times New Roman" w:cs="Times New Roman"/>
-          <w:sz w:val="24"/>
-        </w:rPr>
-        <w:t>p.18 ‘</w:t>
+        <w:t xml:space="preserve">’ instead of ‘uttermost’ – the ‘e’ is crossed out and an ‘o’ recorded in the margin – left as the incorrect spelling </w:t>
+      </w:r>
+    </w:p>
+    <w:p>
+      <w:pPr>
+        <w:pStyle w:val="ListParagraph"/>
+        <w:numPr>
+          <w:ilvl w:val="0"/>
+          <w:numId w:val="6"/>
+        </w:numPr>
+        <w:rPr>
+          <w:rFonts w:ascii="Times New Roman" w:hAnsi="Times New Roman" w:cs="Times New Roman"/>
+          <w:sz w:val="24"/>
+        </w:rPr>
+      </w:pPr>
+      <w:r>
+        <w:rPr>
+          <w:rFonts w:ascii="Times New Roman" w:hAnsi="Times New Roman" w:cs="Times New Roman"/>
+          <w:sz w:val="24"/>
+        </w:rPr>
+        <w:t>p.73 black page</w:t>
+      </w:r>
+    </w:p>
+    <w:p>
+      <w:pPr>
+        <w:pStyle w:val="ListParagraph"/>
+        <w:numPr>
+          <w:ilvl w:val="0"/>
+          <w:numId w:val="6"/>
+        </w:numPr>
+        <w:rPr>
+          <w:rFonts w:ascii="Times New Roman" w:hAnsi="Times New Roman" w:cs="Times New Roman"/>
+          <w:sz w:val="24"/>
+        </w:rPr>
+      </w:pPr>
+      <w:r>
+        <w:rPr>
+          <w:rFonts w:ascii="Times New Roman" w:hAnsi="Times New Roman" w:cs="Times New Roman"/>
+          <w:sz w:val="24"/>
+        </w:rPr>
+        <w:t>p.74 black page</w:t>
+      </w:r>
+    </w:p>
+    <w:p>
+      <w:pPr>
+        <w:pStyle w:val="ListParagraph"/>
+        <w:numPr>
+          <w:ilvl w:val="0"/>
+          <w:numId w:val="6"/>
+        </w:numPr>
+        <w:rPr>
+          <w:rFonts w:ascii="Times New Roman" w:hAnsi="Times New Roman" w:cs="Times New Roman"/>
+          <w:sz w:val="24"/>
+        </w:rPr>
+      </w:pPr>
+      <w:r>
+        <w:rPr>
+          <w:rFonts w:ascii="Times New Roman" w:hAnsi="Times New Roman" w:cs="Times New Roman"/>
+          <w:sz w:val="24"/>
+        </w:rPr>
+        <w:t>p.76 ‘</w:t>
       </w:r>
       <w:proofErr w:type="spellStart"/>
       <w:r>
@@ -200,7 +1537,7 @@
           <w:rFonts w:ascii="Times New Roman" w:hAnsi="Times New Roman" w:cs="Times New Roman"/>
           <w:sz w:val="24"/>
         </w:rPr>
-        <w:t>praeclarum</w:t>
+        <w:t>cirle</w:t>
       </w:r>
       <w:proofErr w:type="spellEnd"/>
       <w:r>
@@ -208,431 +1545,99 @@
           <w:rFonts w:ascii="Times New Roman" w:hAnsi="Times New Roman" w:cs="Times New Roman"/>
           <w:sz w:val="24"/>
         </w:rPr>
-        <w:t>’</w:t>
-      </w:r>
-    </w:p>
-    <w:p>
-      <w:pPr>
-        <w:pStyle w:val="ListParagraph"/>
-        <w:numPr>
-          <w:ilvl w:val="0"/>
-          <w:numId w:val="5"/>
-        </w:numPr>
-        <w:rPr>
-          <w:rFonts w:ascii="Times New Roman" w:hAnsi="Times New Roman" w:cs="Times New Roman"/>
-          <w:sz w:val="24"/>
-        </w:rPr>
-      </w:pPr>
-      <w:r>
-        <w:rPr>
-          <w:rFonts w:ascii="Times New Roman" w:hAnsi="Times New Roman" w:cs="Times New Roman"/>
-          <w:sz w:val="24"/>
-        </w:rPr>
-        <w:t>p.37 ‘poudrè’</w:t>
-      </w:r>
-    </w:p>
-    <w:p>
-      <w:pPr>
-        <w:pStyle w:val="ListParagraph"/>
-        <w:numPr>
-          <w:ilvl w:val="0"/>
-          <w:numId w:val="5"/>
-        </w:numPr>
-        <w:rPr>
-          <w:rFonts w:ascii="Times New Roman" w:hAnsi="Times New Roman" w:cs="Times New Roman"/>
-          <w:sz w:val="24"/>
-        </w:rPr>
-      </w:pPr>
-      <w:r>
-        <w:rPr>
-          <w:rFonts w:ascii="Times New Roman" w:hAnsi="Times New Roman" w:cs="Times New Roman"/>
-          <w:sz w:val="24"/>
-        </w:rPr>
-        <w:t xml:space="preserve">p.40 </w:t>
-      </w:r>
-      <w:r>
-        <w:rPr>
-          <w:rFonts w:ascii="Times New Roman" w:hAnsi="Times New Roman" w:cs="Times New Roman"/>
-          <w:color w:val="000000"/>
-          <w:sz w:val="24"/>
-          <w:szCs w:val="24"/>
-          <w:highlight w:val="white"/>
-        </w:rPr>
-        <w:t>‘</w:t>
+        <w:t>’ instead of ‘circle’</w:t>
+      </w:r>
+      <w:r>
+        <w:rPr>
+          <w:rFonts w:ascii="Times New Roman" w:hAnsi="Times New Roman" w:cs="Times New Roman"/>
+          <w:sz w:val="24"/>
+        </w:rPr>
+        <w:t xml:space="preserve"> </w:t>
+      </w:r>
+      <w:r>
+        <w:rPr>
+          <w:rFonts w:ascii="Times New Roman" w:hAnsi="Times New Roman" w:cs="Times New Roman"/>
+          <w:sz w:val="24"/>
+        </w:rPr>
+        <w:t>–</w:t>
+      </w:r>
+      <w:r>
+        <w:rPr>
+          <w:rFonts w:ascii="Times New Roman" w:hAnsi="Times New Roman" w:cs="Times New Roman"/>
+          <w:sz w:val="24"/>
+        </w:rPr>
+        <w:t xml:space="preserve"> the missing ‘c’ is noted in the margins – left as incorrect spelling</w:t>
+      </w:r>
+    </w:p>
+    <w:p>
+      <w:pPr>
+        <w:pStyle w:val="ListParagraph"/>
+        <w:numPr>
+          <w:ilvl w:val="0"/>
+          <w:numId w:val="6"/>
+        </w:numPr>
+        <w:rPr>
+          <w:rFonts w:ascii="Times New Roman" w:hAnsi="Times New Roman" w:cs="Times New Roman"/>
+          <w:sz w:val="24"/>
+        </w:rPr>
+      </w:pPr>
+      <w:r>
+        <w:rPr>
+          <w:rFonts w:ascii="Times New Roman" w:hAnsi="Times New Roman" w:cs="Times New Roman"/>
+          <w:sz w:val="24"/>
+        </w:rPr>
+        <w:t>p.</w:t>
+      </w:r>
+      <w:r>
+        <w:rPr>
+          <w:rFonts w:ascii="Times New Roman" w:hAnsi="Times New Roman" w:cs="Times New Roman"/>
+          <w:sz w:val="24"/>
+        </w:rPr>
+        <w:t>80</w:t>
+      </w:r>
+      <w:r>
+        <w:rPr>
+          <w:rFonts w:ascii="Times New Roman" w:hAnsi="Times New Roman" w:cs="Times New Roman"/>
+          <w:sz w:val="24"/>
+        </w:rPr>
+        <w:t xml:space="preserve"> ‘</w:t>
       </w:r>
       <w:proofErr w:type="spellStart"/>
       <w:r>
         <w:rPr>
           <w:rFonts w:ascii="Times New Roman" w:hAnsi="Times New Roman" w:cs="Times New Roman"/>
-          <w:color w:val="000000"/>
-          <w:sz w:val="24"/>
-          <w:szCs w:val="24"/>
-          <w:highlight w:val="white"/>
-        </w:rPr>
-        <w:t>fug</w:t>
-      </w:r>
-      <w:r>
-        <w:rPr>
-          <w:rFonts w:ascii="Times New Roman" w:hAnsi="Times New Roman" w:cs="Times New Roman"/>
-          <w:color w:val="000000"/>
-          <w:sz w:val="24"/>
-          <w:szCs w:val="24"/>
-          <w:highlight w:val="white"/>
-        </w:rPr>
-        <w:t>â</w:t>
+          <w:sz w:val="24"/>
+        </w:rPr>
+        <w:t>panygeric</w:t>
+      </w:r>
+      <w:r>
+        <w:rPr>
+          <w:rFonts w:ascii="Times New Roman" w:hAnsi="Times New Roman" w:cs="Times New Roman"/>
+          <w:sz w:val="24"/>
+        </w:rPr>
+        <w:t>s</w:t>
       </w:r>
       <w:proofErr w:type="spellEnd"/>
       <w:r>
         <w:rPr>
           <w:rFonts w:ascii="Times New Roman" w:hAnsi="Times New Roman" w:cs="Times New Roman"/>
-          <w:color w:val="000000"/>
-          <w:sz w:val="24"/>
-          <w:szCs w:val="24"/>
-          <w:highlight w:val="white"/>
-        </w:rPr>
-        <w:t>’</w:t>
-      </w:r>
-      <w:r>
-        <w:rPr>
-          <w:rFonts w:ascii="Times New Roman" w:hAnsi="Times New Roman" w:cs="Times New Roman"/>
-          <w:color w:val="000000"/>
-          <w:sz w:val="24"/>
-          <w:szCs w:val="24"/>
-          <w:highlight w:val="white"/>
-        </w:rPr>
-        <w:t xml:space="preserve"> </w:t>
-      </w:r>
-      <w:r>
-        <w:rPr>
-          <w:rFonts w:ascii="Times New Roman" w:hAnsi="Times New Roman" w:cs="Times New Roman"/>
-          <w:color w:val="000000"/>
-          <w:sz w:val="24"/>
-          <w:szCs w:val="24"/>
-          <w:highlight w:val="white"/>
-        </w:rPr>
-        <w:t>‘</w:t>
-      </w:r>
-      <w:proofErr w:type="spellStart"/>
-      <w:r>
-        <w:rPr>
-          <w:rFonts w:ascii="Times New Roman" w:hAnsi="Times New Roman" w:cs="Times New Roman"/>
-          <w:color w:val="000000"/>
-          <w:sz w:val="24"/>
-          <w:szCs w:val="24"/>
-          <w:highlight w:val="white"/>
-        </w:rPr>
-        <w:t>saeculi</w:t>
-      </w:r>
-      <w:proofErr w:type="spellEnd"/>
-      <w:r>
-        <w:rPr>
-          <w:rFonts w:ascii="Times New Roman" w:hAnsi="Times New Roman" w:cs="Times New Roman"/>
-          <w:color w:val="000000"/>
-          <w:sz w:val="24"/>
-          <w:szCs w:val="24"/>
-        </w:rPr>
-        <w:t>’</w:t>
-      </w:r>
-    </w:p>
-    <w:p>
-      <w:pPr>
-        <w:pStyle w:val="ListParagraph"/>
-        <w:numPr>
-          <w:ilvl w:val="0"/>
-          <w:numId w:val="5"/>
-        </w:numPr>
-        <w:rPr>
-          <w:rFonts w:ascii="Times New Roman" w:hAnsi="Times New Roman" w:cs="Times New Roman"/>
-          <w:sz w:val="24"/>
-        </w:rPr>
-      </w:pPr>
-      <w:r>
-        <w:rPr>
-          <w:rFonts w:ascii="Times New Roman" w:hAnsi="Times New Roman" w:cs="Times New Roman"/>
-          <w:sz w:val="24"/>
-        </w:rPr>
-        <w:t>p.55 ‘</w:t>
-      </w:r>
-      <w:proofErr w:type="spellStart"/>
-      <w:r>
-        <w:rPr>
-          <w:rFonts w:ascii="Times New Roman" w:hAnsi="Times New Roman" w:cs="Times New Roman"/>
-          <w:sz w:val="24"/>
-        </w:rPr>
-        <w:t>gaité</w:t>
-      </w:r>
-      <w:proofErr w:type="spellEnd"/>
-      <w:r>
-        <w:rPr>
-          <w:rFonts w:ascii="Times New Roman" w:hAnsi="Times New Roman" w:cs="Times New Roman"/>
-          <w:sz w:val="24"/>
-        </w:rPr>
-        <w:t>’ ‘</w:t>
-      </w:r>
-      <w:proofErr w:type="spellStart"/>
-      <w:r>
-        <w:rPr>
-          <w:rFonts w:ascii="Times New Roman" w:hAnsi="Times New Roman" w:cs="Times New Roman"/>
-          <w:sz w:val="24"/>
-        </w:rPr>
-        <w:t>coeur</w:t>
-      </w:r>
-      <w:proofErr w:type="spellEnd"/>
-      <w:r>
-        <w:rPr>
-          <w:rFonts w:ascii="Times New Roman" w:hAnsi="Times New Roman" w:cs="Times New Roman"/>
-          <w:sz w:val="24"/>
-        </w:rPr>
-        <w:t>’</w:t>
-      </w:r>
-    </w:p>
-    <w:p>
-      <w:pPr>
-        <w:rPr>
-          <w:rFonts w:ascii="Times New Roman" w:hAnsi="Times New Roman" w:cs="Times New Roman"/>
-          <w:sz w:val="24"/>
-          <w:u w:val="single"/>
-        </w:rPr>
-      </w:pPr>
-      <w:r>
-        <w:rPr>
-          <w:rFonts w:ascii="Times New Roman" w:hAnsi="Times New Roman" w:cs="Times New Roman"/>
-          <w:sz w:val="24"/>
-          <w:u w:val="single"/>
-        </w:rPr>
-        <w:t xml:space="preserve">Languages </w:t>
-      </w:r>
-    </w:p>
-    <w:p>
-      <w:pPr>
-        <w:pStyle w:val="ListParagraph"/>
-        <w:numPr>
-          <w:ilvl w:val="0"/>
-          <w:numId w:val="4"/>
-        </w:numPr>
-        <w:rPr>
-          <w:rFonts w:ascii="Times New Roman" w:hAnsi="Times New Roman" w:cs="Times New Roman"/>
-          <w:sz w:val="24"/>
-        </w:rPr>
-      </w:pPr>
-      <w:proofErr w:type="spellStart"/>
-      <w:proofErr w:type="gramStart"/>
-      <w:r>
-        <w:rPr>
-          <w:rFonts w:ascii="Times New Roman" w:hAnsi="Times New Roman" w:cs="Times New Roman"/>
-          <w:sz w:val="24"/>
-        </w:rPr>
-        <w:t>p.irecto</w:t>
-      </w:r>
-      <w:proofErr w:type="spellEnd"/>
-      <w:proofErr w:type="gramEnd"/>
-      <w:r>
-        <w:rPr>
-          <w:rFonts w:ascii="Times New Roman" w:hAnsi="Times New Roman" w:cs="Times New Roman"/>
-          <w:sz w:val="24"/>
-        </w:rPr>
-        <w:t xml:space="preserve"> Greek</w:t>
-      </w:r>
-    </w:p>
-    <w:p>
-      <w:pPr>
-        <w:pStyle w:val="ListParagraph"/>
-        <w:numPr>
-          <w:ilvl w:val="0"/>
-          <w:numId w:val="4"/>
-        </w:numPr>
-        <w:rPr>
-          <w:rFonts w:ascii="Times New Roman" w:hAnsi="Times New Roman" w:cs="Times New Roman"/>
-          <w:sz w:val="24"/>
-        </w:rPr>
-      </w:pPr>
-      <w:r>
-        <w:rPr>
-          <w:rFonts w:ascii="Times New Roman" w:hAnsi="Times New Roman" w:cs="Times New Roman"/>
-          <w:sz w:val="24"/>
-        </w:rPr>
-        <w:t>p.10 Latin</w:t>
-      </w:r>
-    </w:p>
-    <w:p>
-      <w:pPr>
-        <w:pStyle w:val="ListParagraph"/>
-        <w:numPr>
-          <w:ilvl w:val="0"/>
-          <w:numId w:val="4"/>
-        </w:numPr>
-        <w:rPr>
-          <w:rFonts w:ascii="Times New Roman" w:hAnsi="Times New Roman" w:cs="Times New Roman"/>
-          <w:sz w:val="24"/>
-        </w:rPr>
-      </w:pPr>
-      <w:r>
-        <w:rPr>
-          <w:rFonts w:ascii="Times New Roman" w:hAnsi="Times New Roman" w:cs="Times New Roman"/>
-          <w:sz w:val="24"/>
-        </w:rPr>
-        <w:t>p.18 Latin</w:t>
-      </w:r>
-    </w:p>
-    <w:p>
-      <w:pPr>
-        <w:pStyle w:val="ListParagraph"/>
-        <w:numPr>
-          <w:ilvl w:val="0"/>
-          <w:numId w:val="4"/>
-        </w:numPr>
-        <w:rPr>
-          <w:rFonts w:ascii="Times New Roman" w:hAnsi="Times New Roman" w:cs="Times New Roman"/>
-          <w:sz w:val="24"/>
-        </w:rPr>
-      </w:pPr>
-      <w:r>
-        <w:rPr>
-          <w:rFonts w:ascii="Times New Roman" w:hAnsi="Times New Roman" w:cs="Times New Roman"/>
-          <w:sz w:val="24"/>
-        </w:rPr>
-        <w:t>p.24 Latin</w:t>
-      </w:r>
-    </w:p>
-    <w:p>
-      <w:pPr>
-        <w:pStyle w:val="ListParagraph"/>
-        <w:numPr>
-          <w:ilvl w:val="0"/>
-          <w:numId w:val="4"/>
-        </w:numPr>
-        <w:rPr>
-          <w:rFonts w:ascii="Times New Roman" w:hAnsi="Times New Roman" w:cs="Times New Roman"/>
-          <w:sz w:val="24"/>
-        </w:rPr>
-      </w:pPr>
-      <w:r>
-        <w:rPr>
-          <w:rFonts w:ascii="Times New Roman" w:hAnsi="Times New Roman" w:cs="Times New Roman"/>
-          <w:sz w:val="24"/>
-        </w:rPr>
-        <w:t>p.32 French</w:t>
-      </w:r>
-    </w:p>
-    <w:p>
-      <w:pPr>
-        <w:pStyle w:val="ListParagraph"/>
-        <w:numPr>
-          <w:ilvl w:val="0"/>
-          <w:numId w:val="4"/>
-        </w:numPr>
-        <w:rPr>
-          <w:rFonts w:ascii="Times New Roman" w:hAnsi="Times New Roman" w:cs="Times New Roman"/>
-          <w:sz w:val="24"/>
-        </w:rPr>
-      </w:pPr>
-      <w:r>
-        <w:rPr>
-          <w:rFonts w:ascii="Times New Roman" w:hAnsi="Times New Roman" w:cs="Times New Roman"/>
-          <w:sz w:val="24"/>
-        </w:rPr>
-        <w:t>p.37 French</w:t>
-      </w:r>
-    </w:p>
-    <w:p>
-      <w:pPr>
-        <w:pStyle w:val="ListParagraph"/>
-        <w:numPr>
-          <w:ilvl w:val="0"/>
-          <w:numId w:val="4"/>
-        </w:numPr>
-        <w:rPr>
-          <w:rFonts w:ascii="Times New Roman" w:hAnsi="Times New Roman" w:cs="Times New Roman"/>
-          <w:sz w:val="24"/>
-        </w:rPr>
-      </w:pPr>
-      <w:r>
-        <w:rPr>
-          <w:rFonts w:ascii="Times New Roman" w:hAnsi="Times New Roman" w:cs="Times New Roman"/>
-          <w:sz w:val="24"/>
-        </w:rPr>
-        <w:t>p.40 Latin</w:t>
-      </w:r>
-    </w:p>
-    <w:p>
-      <w:pPr>
-        <w:pStyle w:val="ListParagraph"/>
-        <w:numPr>
-          <w:ilvl w:val="0"/>
-          <w:numId w:val="4"/>
-        </w:numPr>
-        <w:rPr>
-          <w:rFonts w:ascii="Times New Roman" w:hAnsi="Times New Roman" w:cs="Times New Roman"/>
-          <w:sz w:val="24"/>
-        </w:rPr>
-      </w:pPr>
-      <w:r>
-        <w:rPr>
-          <w:rFonts w:ascii="Times New Roman" w:hAnsi="Times New Roman" w:cs="Times New Roman"/>
-          <w:sz w:val="24"/>
-        </w:rPr>
-        <w:t>p.</w:t>
-      </w:r>
-      <w:r>
-        <w:rPr>
-          <w:rFonts w:ascii="Times New Roman" w:hAnsi="Times New Roman" w:cs="Times New Roman"/>
-          <w:sz w:val="24"/>
-        </w:rPr>
-        <w:t xml:space="preserve">43 Latin </w:t>
-      </w:r>
-    </w:p>
-    <w:p>
-      <w:pPr>
-        <w:pStyle w:val="ListParagraph"/>
-        <w:numPr>
-          <w:ilvl w:val="0"/>
-          <w:numId w:val="4"/>
-        </w:numPr>
-        <w:rPr>
-          <w:rFonts w:ascii="Times New Roman" w:hAnsi="Times New Roman" w:cs="Times New Roman"/>
-          <w:sz w:val="24"/>
-        </w:rPr>
-      </w:pPr>
-      <w:r>
-        <w:rPr>
-          <w:rFonts w:ascii="Times New Roman" w:hAnsi="Times New Roman" w:cs="Times New Roman"/>
-          <w:sz w:val="24"/>
-        </w:rPr>
-        <w:t>p.55 French</w:t>
-      </w:r>
-    </w:p>
-    <w:p>
-      <w:pPr>
-        <w:rPr>
-          <w:rFonts w:ascii="Times New Roman" w:hAnsi="Times New Roman" w:cs="Times New Roman"/>
-          <w:sz w:val="24"/>
-          <w:u w:val="single"/>
-        </w:rPr>
-      </w:pPr>
-      <w:r>
-        <w:rPr>
-          <w:rFonts w:ascii="Times New Roman" w:hAnsi="Times New Roman" w:cs="Times New Roman"/>
-          <w:sz w:val="24"/>
-          <w:u w:val="single"/>
-        </w:rPr>
-        <w:t>Repetition</w:t>
-      </w:r>
-    </w:p>
-    <w:p>
-      <w:pPr>
-        <w:rPr>
-          <w:rFonts w:ascii="Times New Roman" w:hAnsi="Times New Roman" w:cs="Times New Roman"/>
-          <w:sz w:val="24"/>
-          <w:u w:val="single"/>
-        </w:rPr>
-      </w:pPr>
-      <w:r>
-        <w:rPr>
-          <w:rFonts w:ascii="Times New Roman" w:hAnsi="Times New Roman" w:cs="Times New Roman"/>
-          <w:sz w:val="24"/>
-          <w:u w:val="single"/>
-        </w:rPr>
-        <w:t>Other</w:t>
+          <w:sz w:val="24"/>
+        </w:rPr>
+        <w:t>’ instead of ‘panegyric</w:t>
+      </w:r>
+      <w:r>
+        <w:rPr>
+          <w:rFonts w:ascii="Times New Roman" w:hAnsi="Times New Roman" w:cs="Times New Roman"/>
+          <w:sz w:val="24"/>
+        </w:rPr>
+        <w:t>s</w:t>
+      </w:r>
+      <w:r>
+        <w:rPr>
+          <w:rFonts w:ascii="Times New Roman" w:hAnsi="Times New Roman" w:cs="Times New Roman"/>
+          <w:sz w:val="24"/>
+        </w:rPr>
+        <w:t xml:space="preserve">’ – the ‘y’ and ‘e’ have been underlined in pencil to indicate the incorrect spelling – left as the incorrect spelling </w:t>
       </w:r>
     </w:p>
     <w:p>
@@ -647,56 +1652,6 @@
           <w:sz w:val="24"/>
         </w:rPr>
       </w:pPr>
-      <w:r>
-        <w:rPr>
-          <w:rFonts w:ascii="Times New Roman" w:hAnsi="Times New Roman" w:cs="Times New Roman"/>
-          <w:sz w:val="24"/>
-        </w:rPr>
-        <w:t>p.45 ‘</w:t>
-      </w:r>
-      <w:proofErr w:type="spellStart"/>
-      <w:r>
-        <w:rPr>
-          <w:rFonts w:ascii="Times New Roman" w:hAnsi="Times New Roman" w:cs="Times New Roman"/>
-          <w:sz w:val="24"/>
-        </w:rPr>
-        <w:t>panygeric</w:t>
-      </w:r>
-      <w:proofErr w:type="spellEnd"/>
-      <w:r>
-        <w:rPr>
-          <w:rFonts w:ascii="Times New Roman" w:hAnsi="Times New Roman" w:cs="Times New Roman"/>
-          <w:sz w:val="24"/>
-        </w:rPr>
-        <w:t xml:space="preserve">’ </w:t>
-      </w:r>
-      <w:r>
-        <w:rPr>
-          <w:rFonts w:ascii="Times New Roman" w:hAnsi="Times New Roman" w:cs="Times New Roman"/>
-          <w:sz w:val="24"/>
-        </w:rPr>
-        <w:t xml:space="preserve">instead of ‘panegyric’ – the ‘y’ and ‘e’ have been underlined in pencil to indicate the incorrect spelling – left as the incorrect spelling </w:t>
-      </w:r>
-    </w:p>
-    <w:p>
-      <w:pPr>
-        <w:pStyle w:val="ListParagraph"/>
-        <w:numPr>
-          <w:ilvl w:val="0"/>
-          <w:numId w:val="6"/>
-        </w:numPr>
-        <w:rPr>
-          <w:rFonts w:ascii="Times New Roman" w:hAnsi="Times New Roman" w:cs="Times New Roman"/>
-          <w:sz w:val="24"/>
-        </w:rPr>
-      </w:pPr>
-      <w:r>
-        <w:rPr>
-          <w:rFonts w:ascii="Times New Roman" w:hAnsi="Times New Roman" w:cs="Times New Roman"/>
-          <w:sz w:val="24"/>
-        </w:rPr>
-        <w:t>p.46 ‘gentlemen’ instead of ‘gentleman’ – the ‘e’ is crossed out and an ‘a’ recorded in the margin</w:t>
-      </w:r>
     </w:p>
     <w:p>
       <w:pPr>
@@ -834,6 +1789,119 @@
     </w:lvl>
   </w:abstractNum>
   <w:abstractNum w:abstractNumId="1" w15:restartNumberingAfterBreak="0">
+    <w:nsid w:val="359D77D8"/>
+    <w:multiLevelType w:val="hybridMultilevel"/>
+    <w:tmpl w:val="D74290B2"/>
+    <w:lvl w:ilvl="0" w:tplc="08090001">
+      <w:start w:val="1"/>
+      <w:numFmt w:val="bullet"/>
+      <w:lvlText w:val=""/>
+      <w:lvlJc w:val="left"/>
+      <w:pPr>
+        <w:ind w:left="720" w:hanging="360"/>
+      </w:pPr>
+      <w:rPr>
+        <w:rFonts w:ascii="Symbol" w:hAnsi="Symbol" w:hint="default"/>
+      </w:rPr>
+    </w:lvl>
+    <w:lvl w:ilvl="1" w:tplc="08090003" w:tentative="1">
+      <w:start w:val="1"/>
+      <w:numFmt w:val="bullet"/>
+      <w:lvlText w:val="o"/>
+      <w:lvlJc w:val="left"/>
+      <w:pPr>
+        <w:ind w:left="1440" w:hanging="360"/>
+      </w:pPr>
+      <w:rPr>
+        <w:rFonts w:ascii="Courier New" w:hAnsi="Courier New" w:cs="Courier New" w:hint="default"/>
+      </w:rPr>
+    </w:lvl>
+    <w:lvl w:ilvl="2" w:tplc="08090005" w:tentative="1">
+      <w:start w:val="1"/>
+      <w:numFmt w:val="bullet"/>
+      <w:lvlText w:val=""/>
+      <w:lvlJc w:val="left"/>
+      <w:pPr>
+        <w:ind w:left="2160" w:hanging="360"/>
+      </w:pPr>
+      <w:rPr>
+        <w:rFonts w:ascii="Wingdings" w:hAnsi="Wingdings" w:hint="default"/>
+      </w:rPr>
+    </w:lvl>
+    <w:lvl w:ilvl="3" w:tplc="08090001" w:tentative="1">
+      <w:start w:val="1"/>
+      <w:numFmt w:val="bullet"/>
+      <w:lvlText w:val=""/>
+      <w:lvlJc w:val="left"/>
+      <w:pPr>
+        <w:ind w:left="2880" w:hanging="360"/>
+      </w:pPr>
+      <w:rPr>
+        <w:rFonts w:ascii="Symbol" w:hAnsi="Symbol" w:hint="default"/>
+      </w:rPr>
+    </w:lvl>
+    <w:lvl w:ilvl="4" w:tplc="08090003" w:tentative="1">
+      <w:start w:val="1"/>
+      <w:numFmt w:val="bullet"/>
+      <w:lvlText w:val="o"/>
+      <w:lvlJc w:val="left"/>
+      <w:pPr>
+        <w:ind w:left="3600" w:hanging="360"/>
+      </w:pPr>
+      <w:rPr>
+        <w:rFonts w:ascii="Courier New" w:hAnsi="Courier New" w:cs="Courier New" w:hint="default"/>
+      </w:rPr>
+    </w:lvl>
+    <w:lvl w:ilvl="5" w:tplc="08090005" w:tentative="1">
+      <w:start w:val="1"/>
+      <w:numFmt w:val="bullet"/>
+      <w:lvlText w:val=""/>
+      <w:lvlJc w:val="left"/>
+      <w:pPr>
+        <w:ind w:left="4320" w:hanging="360"/>
+      </w:pPr>
+      <w:rPr>
+        <w:rFonts w:ascii="Wingdings" w:hAnsi="Wingdings" w:hint="default"/>
+      </w:rPr>
+    </w:lvl>
+    <w:lvl w:ilvl="6" w:tplc="08090001" w:tentative="1">
+      <w:start w:val="1"/>
+      <w:numFmt w:val="bullet"/>
+      <w:lvlText w:val=""/>
+      <w:lvlJc w:val="left"/>
+      <w:pPr>
+        <w:ind w:left="5040" w:hanging="360"/>
+      </w:pPr>
+      <w:rPr>
+        <w:rFonts w:ascii="Symbol" w:hAnsi="Symbol" w:hint="default"/>
+      </w:rPr>
+    </w:lvl>
+    <w:lvl w:ilvl="7" w:tplc="08090003" w:tentative="1">
+      <w:start w:val="1"/>
+      <w:numFmt w:val="bullet"/>
+      <w:lvlText w:val="o"/>
+      <w:lvlJc w:val="left"/>
+      <w:pPr>
+        <w:ind w:left="5760" w:hanging="360"/>
+      </w:pPr>
+      <w:rPr>
+        <w:rFonts w:ascii="Courier New" w:hAnsi="Courier New" w:cs="Courier New" w:hint="default"/>
+      </w:rPr>
+    </w:lvl>
+    <w:lvl w:ilvl="8" w:tplc="08090005" w:tentative="1">
+      <w:start w:val="1"/>
+      <w:numFmt w:val="bullet"/>
+      <w:lvlText w:val=""/>
+      <w:lvlJc w:val="left"/>
+      <w:pPr>
+        <w:ind w:left="6480" w:hanging="360"/>
+      </w:pPr>
+      <w:rPr>
+        <w:rFonts w:ascii="Wingdings" w:hAnsi="Wingdings" w:hint="default"/>
+      </w:rPr>
+    </w:lvl>
+  </w:abstractNum>
+  <w:abstractNum w:abstractNumId="2" w15:restartNumberingAfterBreak="0">
     <w:nsid w:val="53646451"/>
     <w:multiLevelType w:val="hybridMultilevel"/>
     <w:tmpl w:val="ABBCCB60"/>
@@ -946,7 +2014,7 @@
       </w:rPr>
     </w:lvl>
   </w:abstractNum>
-  <w:abstractNum w:abstractNumId="2" w15:restartNumberingAfterBreak="0">
+  <w:abstractNum w:abstractNumId="3" w15:restartNumberingAfterBreak="0">
     <w:nsid w:val="555B5830"/>
     <w:multiLevelType w:val="hybridMultilevel"/>
     <w:tmpl w:val="FFAE6EA6"/>
@@ -1059,7 +2127,7 @@
       </w:rPr>
     </w:lvl>
   </w:abstractNum>
-  <w:abstractNum w:abstractNumId="3" w15:restartNumberingAfterBreak="0">
+  <w:abstractNum w:abstractNumId="4" w15:restartNumberingAfterBreak="0">
     <w:nsid w:val="5A6F2FD4"/>
     <w:multiLevelType w:val="hybridMultilevel"/>
     <w:tmpl w:val="CA081970"/>
@@ -1172,7 +2240,7 @@
       </w:rPr>
     </w:lvl>
   </w:abstractNum>
-  <w:abstractNum w:abstractNumId="4" w15:restartNumberingAfterBreak="0">
+  <w:abstractNum w:abstractNumId="5" w15:restartNumberingAfterBreak="0">
     <w:nsid w:val="6F751A1E"/>
     <w:multiLevelType w:val="hybridMultilevel"/>
     <w:tmpl w:val="4DBA307E"/>
@@ -1285,7 +2353,7 @@
       </w:rPr>
     </w:lvl>
   </w:abstractNum>
-  <w:abstractNum w:abstractNumId="5" w15:restartNumberingAfterBreak="0">
+  <w:abstractNum w:abstractNumId="6" w15:restartNumberingAfterBreak="0">
     <w:nsid w:val="72BC68D3"/>
     <w:multiLevelType w:val="hybridMultilevel"/>
     <w:tmpl w:val="63483074"/>
@@ -1402,18 +2470,21 @@
     <w:abstractNumId w:val="0"/>
   </w:num>
   <w:num w:numId="2">
+    <w:abstractNumId w:val="3"/>
+  </w:num>
+  <w:num w:numId="3">
+    <w:abstractNumId w:val="5"/>
+  </w:num>
+  <w:num w:numId="4">
+    <w:abstractNumId w:val="6"/>
+  </w:num>
+  <w:num w:numId="5">
+    <w:abstractNumId w:val="4"/>
+  </w:num>
+  <w:num w:numId="6">
     <w:abstractNumId w:val="2"/>
   </w:num>
-  <w:num w:numId="3">
-    <w:abstractNumId w:val="4"/>
-  </w:num>
-  <w:num w:numId="4">
-    <w:abstractNumId w:val="5"/>
-  </w:num>
-  <w:num w:numId="5">
-    <w:abstractNumId w:val="3"/>
-  </w:num>
-  <w:num w:numId="6">
+  <w:num w:numId="7">
     <w:abstractNumId w:val="1"/>
   </w:num>
 </w:numbering>

</xml_diff>

<commit_message>
update TS vol1 MDS documents
</commit_message>
<xml_diff>
--- a/Tristram Shandy Vol 1 TEI Notes MDS.docx
+++ b/Tristram Shandy Vol 1 TEI Notes MDS.docx
@@ -1023,21 +1023,7 @@
           <w:rFonts w:ascii="Times New Roman" w:hAnsi="Times New Roman" w:cs="Times New Roman"/>
           <w:sz w:val="24"/>
         </w:rPr>
-        <w:t>p.6</w:t>
-      </w:r>
-      <w:r>
-        <w:rPr>
-          <w:rFonts w:ascii="Times New Roman" w:hAnsi="Times New Roman" w:cs="Times New Roman"/>
-          <w:sz w:val="24"/>
-        </w:rPr>
-        <w:t>9</w:t>
-      </w:r>
-      <w:r>
-        <w:rPr>
-          <w:rFonts w:ascii="Times New Roman" w:hAnsi="Times New Roman" w:cs="Times New Roman"/>
-          <w:sz w:val="24"/>
-        </w:rPr>
-        <w:t xml:space="preserve"> asterisks for names </w:t>
+        <w:t xml:space="preserve">p.69 asterisks for names </w:t>
       </w:r>
     </w:p>
     <w:p>
@@ -1093,22 +1079,19 @@
           <w:sz w:val="24"/>
         </w:rPr>
       </w:pPr>
-    </w:p>
-    <w:p>
-      <w:pPr>
-        <w:rPr>
-          <w:rFonts w:ascii="Times New Roman" w:hAnsi="Times New Roman" w:cs="Times New Roman"/>
-          <w:sz w:val="24"/>
-          <w:u w:val="single"/>
-        </w:rPr>
-      </w:pPr>
-      <w:r>
-        <w:rPr>
-          <w:rFonts w:ascii="Times New Roman" w:hAnsi="Times New Roman" w:cs="Times New Roman"/>
-          <w:sz w:val="24"/>
-          <w:u w:val="single"/>
-        </w:rPr>
-        <w:t xml:space="preserve">Languages </w:t>
+      <w:r>
+        <w:rPr>
+          <w:rFonts w:ascii="Times New Roman" w:hAnsi="Times New Roman" w:cs="Times New Roman"/>
+          <w:sz w:val="24"/>
+        </w:rPr>
+        <w:t>p.99 ‘</w:t>
+      </w:r>
+      <w:r>
+        <w:rPr>
+          <w:rFonts w:ascii="Times New Roman" w:hAnsi="Times New Roman" w:cs="Times New Roman"/>
+          <w:sz w:val="24"/>
+        </w:rPr>
+        <w:t>foetus’</w:t>
       </w:r>
     </w:p>
     <w:p>
@@ -1116,30 +1099,26 @@
         <w:pStyle w:val="ListParagraph"/>
         <w:numPr>
           <w:ilvl w:val="0"/>
-          <w:numId w:val="4"/>
+          <w:numId w:val="5"/>
         </w:numPr>
         <w:rPr>
           <w:rFonts w:ascii="Times New Roman" w:hAnsi="Times New Roman" w:cs="Times New Roman"/>
           <w:sz w:val="24"/>
         </w:rPr>
       </w:pPr>
-      <w:proofErr w:type="spellStart"/>
-      <w:proofErr w:type="gramStart"/>
-      <w:r>
-        <w:rPr>
-          <w:rFonts w:ascii="Times New Roman" w:hAnsi="Times New Roman" w:cs="Times New Roman"/>
-          <w:sz w:val="24"/>
-        </w:rPr>
-        <w:t>p.irecto</w:t>
-      </w:r>
-      <w:proofErr w:type="spellEnd"/>
-      <w:proofErr w:type="gramEnd"/>
-      <w:r>
-        <w:rPr>
-          <w:rFonts w:ascii="Times New Roman" w:hAnsi="Times New Roman" w:cs="Times New Roman"/>
-          <w:sz w:val="24"/>
-        </w:rPr>
-        <w:t xml:space="preserve"> Greek</w:t>
+      <w:r>
+        <w:rPr>
+          <w:rFonts w:ascii="Times New Roman" w:hAnsi="Times New Roman" w:cs="Times New Roman"/>
+          <w:sz w:val="24"/>
+        </w:rPr>
+        <w:t>p.</w:t>
+      </w:r>
+      <w:r>
+        <w:rPr>
+          <w:rFonts w:ascii="Times New Roman" w:hAnsi="Times New Roman" w:cs="Times New Roman"/>
+          <w:sz w:val="24"/>
+        </w:rPr>
+        <w:t>115 ‘CAESARS’</w:t>
       </w:r>
     </w:p>
     <w:p>
@@ -1147,7 +1126,7 @@
         <w:pStyle w:val="ListParagraph"/>
         <w:numPr>
           <w:ilvl w:val="0"/>
-          <w:numId w:val="4"/>
+          <w:numId w:val="5"/>
         </w:numPr>
         <w:rPr>
           <w:rFonts w:ascii="Times New Roman" w:hAnsi="Times New Roman" w:cs="Times New Roman"/>
@@ -1159,7 +1138,21 @@
           <w:rFonts w:ascii="Times New Roman" w:hAnsi="Times New Roman" w:cs="Times New Roman"/>
           <w:sz w:val="24"/>
         </w:rPr>
-        <w:t>p.10 Latin</w:t>
+        <w:t xml:space="preserve">p.120 </w:t>
+      </w:r>
+      <w:r>
+        <w:rPr>
+          <w:rFonts w:ascii="Times New Roman" w:hAnsi="Times New Roman" w:cs="Times New Roman"/>
+          <w:sz w:val="24"/>
+        </w:rPr>
+        <w:t>‘Jesus College in ****</w:t>
+      </w:r>
+      <w:r>
+        <w:rPr>
+          <w:rFonts w:ascii="Times New Roman" w:hAnsi="Times New Roman" w:cs="Times New Roman"/>
+          <w:sz w:val="24"/>
+        </w:rPr>
+        <w:t>’</w:t>
       </w:r>
     </w:p>
     <w:p>
@@ -1167,7 +1160,7 @@
         <w:pStyle w:val="ListParagraph"/>
         <w:numPr>
           <w:ilvl w:val="0"/>
-          <w:numId w:val="4"/>
+          <w:numId w:val="5"/>
         </w:numPr>
         <w:rPr>
           <w:rFonts w:ascii="Times New Roman" w:hAnsi="Times New Roman" w:cs="Times New Roman"/>
@@ -1179,7 +1172,28 @@
           <w:rFonts w:ascii="Times New Roman" w:hAnsi="Times New Roman" w:cs="Times New Roman"/>
           <w:sz w:val="24"/>
         </w:rPr>
-        <w:t>p.18 Latin</w:t>
+        <w:t>p.125 ‘</w:t>
+      </w:r>
+      <w:proofErr w:type="spellStart"/>
+      <w:r>
+        <w:rPr>
+          <w:rFonts w:ascii="Times New Roman" w:hAnsi="Times New Roman" w:cs="Times New Roman"/>
+          <w:color w:val="000000"/>
+          <w:sz w:val="24"/>
+          <w:szCs w:val="24"/>
+          <w:highlight w:val="white"/>
+        </w:rPr>
+        <w:t>naturâ</w:t>
+      </w:r>
+      <w:proofErr w:type="spellEnd"/>
+      <w:r>
+        <w:rPr>
+          <w:rFonts w:ascii="Times New Roman" w:hAnsi="Times New Roman" w:cs="Times New Roman"/>
+          <w:color w:val="000000"/>
+          <w:sz w:val="24"/>
+          <w:szCs w:val="24"/>
+        </w:rPr>
+        <w:t>’</w:t>
       </w:r>
     </w:p>
     <w:p>
@@ -1187,7 +1201,7 @@
         <w:pStyle w:val="ListParagraph"/>
         <w:numPr>
           <w:ilvl w:val="0"/>
-          <w:numId w:val="4"/>
+          <w:numId w:val="5"/>
         </w:numPr>
         <w:rPr>
           <w:rFonts w:ascii="Times New Roman" w:hAnsi="Times New Roman" w:cs="Times New Roman"/>
@@ -1199,7 +1213,23 @@
           <w:rFonts w:ascii="Times New Roman" w:hAnsi="Times New Roman" w:cs="Times New Roman"/>
           <w:sz w:val="24"/>
         </w:rPr>
-        <w:t>p.24 Latin</w:t>
+        <w:t xml:space="preserve">p.131 ‘*’ </w:t>
+      </w:r>
+      <w:proofErr w:type="spellStart"/>
+      <w:r>
+        <w:rPr>
+          <w:rFonts w:ascii="Times New Roman" w:hAnsi="Times New Roman" w:cs="Times New Roman"/>
+          <w:sz w:val="24"/>
+        </w:rPr>
+        <w:t>asterixs</w:t>
+      </w:r>
+      <w:proofErr w:type="spellEnd"/>
+      <w:r>
+        <w:rPr>
+          <w:rFonts w:ascii="Times New Roman" w:hAnsi="Times New Roman" w:cs="Times New Roman"/>
+          <w:sz w:val="24"/>
+        </w:rPr>
+        <w:t xml:space="preserve"> to mark footnote</w:t>
       </w:r>
     </w:p>
     <w:p>
@@ -1207,7 +1237,7 @@
         <w:pStyle w:val="ListParagraph"/>
         <w:numPr>
           <w:ilvl w:val="0"/>
-          <w:numId w:val="4"/>
+          <w:numId w:val="5"/>
         </w:numPr>
         <w:rPr>
           <w:rFonts w:ascii="Times New Roman" w:hAnsi="Times New Roman" w:cs="Times New Roman"/>
@@ -1219,7 +1249,350 @@
           <w:rFonts w:ascii="Times New Roman" w:hAnsi="Times New Roman" w:cs="Times New Roman"/>
           <w:sz w:val="24"/>
         </w:rPr>
-        <w:t>p.32 French</w:t>
+        <w:t>p.134 ‘</w:t>
+      </w:r>
+      <w:proofErr w:type="spellStart"/>
+      <w:r>
+        <w:rPr>
+          <w:rFonts w:ascii="Times New Roman" w:hAnsi="Times New Roman" w:cs="Times New Roman"/>
+          <w:color w:val="000000"/>
+          <w:sz w:val="24"/>
+          <w:szCs w:val="24"/>
+          <w:highlight w:val="white"/>
+        </w:rPr>
+        <w:t>presenté</w:t>
+      </w:r>
+      <w:proofErr w:type="spellEnd"/>
+      <w:r>
+        <w:rPr>
+          <w:rFonts w:ascii="Times New Roman" w:hAnsi="Times New Roman" w:cs="Times New Roman"/>
+          <w:color w:val="000000"/>
+          <w:sz w:val="24"/>
+          <w:szCs w:val="24"/>
+          <w:highlight w:val="white"/>
+        </w:rPr>
+        <w:t>’ ‘</w:t>
+      </w:r>
+      <w:r>
+        <w:rPr>
+          <w:rFonts w:ascii="Times New Roman" w:hAnsi="Times New Roman" w:cs="Times New Roman"/>
+          <w:color w:val="000000"/>
+          <w:sz w:val="24"/>
+          <w:szCs w:val="24"/>
+          <w:highlight w:val="white"/>
+        </w:rPr>
+        <w:t>á</w:t>
+      </w:r>
+      <w:r>
+        <w:rPr>
+          <w:rFonts w:ascii="Times New Roman" w:hAnsi="Times New Roman" w:cs="Times New Roman"/>
+          <w:color w:val="000000"/>
+          <w:sz w:val="24"/>
+          <w:szCs w:val="24"/>
+          <w:highlight w:val="white"/>
+        </w:rPr>
+        <w:t>’ ‘</w:t>
+      </w:r>
+      <w:proofErr w:type="spellStart"/>
+      <w:r>
+        <w:rPr>
+          <w:rFonts w:ascii="Times New Roman" w:hAnsi="Times New Roman" w:cs="Times New Roman"/>
+          <w:color w:val="000000"/>
+          <w:sz w:val="24"/>
+          <w:szCs w:val="24"/>
+          <w:highlight w:val="white"/>
+        </w:rPr>
+        <w:t>trés</w:t>
+      </w:r>
+      <w:proofErr w:type="spellEnd"/>
+      <w:r>
+        <w:rPr>
+          <w:rFonts w:ascii="Times New Roman" w:hAnsi="Times New Roman" w:cs="Times New Roman"/>
+          <w:color w:val="000000"/>
+          <w:sz w:val="24"/>
+          <w:szCs w:val="24"/>
+          <w:highlight w:val="white"/>
+        </w:rPr>
+        <w:t>’ ‘</w:t>
+      </w:r>
+      <w:proofErr w:type="spellStart"/>
+      <w:r>
+        <w:rPr>
+          <w:rFonts w:ascii="Times New Roman" w:hAnsi="Times New Roman" w:cs="Times New Roman"/>
+          <w:color w:val="000000"/>
+          <w:sz w:val="24"/>
+          <w:szCs w:val="24"/>
+          <w:highlight w:val="white"/>
+        </w:rPr>
+        <w:t>oú</w:t>
+      </w:r>
+      <w:proofErr w:type="spellEnd"/>
+      <w:r>
+        <w:rPr>
+          <w:rFonts w:ascii="Times New Roman" w:hAnsi="Times New Roman" w:cs="Times New Roman"/>
+          <w:color w:val="000000"/>
+          <w:sz w:val="24"/>
+          <w:szCs w:val="24"/>
+          <w:highlight w:val="white"/>
+        </w:rPr>
+        <w:t>’ ‘</w:t>
+      </w:r>
+      <w:proofErr w:type="spellStart"/>
+      <w:r>
+        <w:rPr>
+          <w:rFonts w:ascii="Times New Roman" w:hAnsi="Times New Roman" w:cs="Times New Roman"/>
+          <w:color w:val="000000"/>
+          <w:sz w:val="24"/>
+          <w:szCs w:val="24"/>
+          <w:highlight w:val="white"/>
+        </w:rPr>
+        <w:t>sçauroit</w:t>
+      </w:r>
+      <w:proofErr w:type="spellEnd"/>
+      <w:r>
+        <w:rPr>
+          <w:rFonts w:ascii="Times New Roman" w:hAnsi="Times New Roman" w:cs="Times New Roman"/>
+          <w:color w:val="000000"/>
+          <w:sz w:val="24"/>
+          <w:szCs w:val="24"/>
+          <w:highlight w:val="white"/>
+        </w:rPr>
+        <w:t>’ ‘</w:t>
+      </w:r>
+      <w:proofErr w:type="spellStart"/>
+      <w:r>
+        <w:rPr>
+          <w:rFonts w:ascii="Times New Roman" w:hAnsi="Times New Roman" w:cs="Times New Roman"/>
+          <w:color w:val="000000"/>
+          <w:sz w:val="24"/>
+          <w:szCs w:val="24"/>
+          <w:highlight w:val="white"/>
+        </w:rPr>
+        <w:t>même</w:t>
+      </w:r>
+      <w:proofErr w:type="spellEnd"/>
+      <w:r>
+        <w:rPr>
+          <w:rFonts w:ascii="Times New Roman" w:hAnsi="Times New Roman" w:cs="Times New Roman"/>
+          <w:color w:val="000000"/>
+          <w:sz w:val="24"/>
+          <w:szCs w:val="24"/>
+          <w:highlight w:val="white"/>
+        </w:rPr>
+        <w:t>’</w:t>
+      </w:r>
+      <w:r>
+        <w:rPr>
+          <w:rFonts w:ascii="Times New Roman" w:hAnsi="Times New Roman" w:cs="Times New Roman"/>
+          <w:color w:val="000000"/>
+          <w:sz w:val="24"/>
+          <w:szCs w:val="24"/>
+          <w:highlight w:val="white"/>
+        </w:rPr>
+        <w:t xml:space="preserve"> </w:t>
+      </w:r>
+      <w:r>
+        <w:rPr>
+          <w:rFonts w:ascii="Times New Roman" w:hAnsi="Times New Roman" w:cs="Times New Roman"/>
+          <w:color w:val="000000"/>
+          <w:sz w:val="24"/>
+          <w:szCs w:val="24"/>
+          <w:highlight w:val="white"/>
+        </w:rPr>
+        <w:t>‘</w:t>
+      </w:r>
+      <w:proofErr w:type="spellStart"/>
+      <w:r>
+        <w:rPr>
+          <w:rFonts w:ascii="Times New Roman" w:hAnsi="Times New Roman" w:cs="Times New Roman"/>
+          <w:color w:val="000000"/>
+          <w:sz w:val="24"/>
+          <w:szCs w:val="24"/>
+          <w:highlight w:val="white"/>
+        </w:rPr>
+        <w:t>oú</w:t>
+      </w:r>
+      <w:proofErr w:type="spellEnd"/>
+      <w:r>
+        <w:rPr>
+          <w:rFonts w:ascii="Times New Roman" w:hAnsi="Times New Roman" w:cs="Times New Roman"/>
+          <w:color w:val="000000"/>
+          <w:sz w:val="24"/>
+          <w:szCs w:val="24"/>
+          <w:highlight w:val="white"/>
+        </w:rPr>
+        <w:t>’</w:t>
+      </w:r>
+      <w:r>
+        <w:rPr>
+          <w:rFonts w:ascii="Times New Roman" w:hAnsi="Times New Roman" w:cs="Times New Roman"/>
+          <w:color w:val="000000"/>
+          <w:sz w:val="24"/>
+          <w:szCs w:val="24"/>
+          <w:highlight w:val="white"/>
+        </w:rPr>
+        <w:t xml:space="preserve"> </w:t>
+      </w:r>
+      <w:r>
+        <w:rPr>
+          <w:rFonts w:ascii="Times New Roman" w:hAnsi="Times New Roman" w:cs="Times New Roman"/>
+          <w:color w:val="000000"/>
+          <w:sz w:val="24"/>
+          <w:szCs w:val="24"/>
+          <w:highlight w:val="white"/>
+        </w:rPr>
+        <w:t>‘</w:t>
+      </w:r>
+      <w:proofErr w:type="spellStart"/>
+      <w:r>
+        <w:rPr>
+          <w:rFonts w:ascii="Times New Roman" w:hAnsi="Times New Roman" w:cs="Times New Roman"/>
+          <w:color w:val="000000"/>
+          <w:sz w:val="24"/>
+          <w:szCs w:val="24"/>
+          <w:highlight w:val="white"/>
+        </w:rPr>
+        <w:t>renfermé</w:t>
+      </w:r>
+      <w:proofErr w:type="spellEnd"/>
+      <w:r>
+        <w:rPr>
+          <w:rFonts w:ascii="Times New Roman" w:hAnsi="Times New Roman" w:cs="Times New Roman"/>
+          <w:color w:val="000000"/>
+          <w:sz w:val="24"/>
+          <w:szCs w:val="24"/>
+          <w:highlight w:val="white"/>
+        </w:rPr>
+        <w:t>’ ‘</w:t>
+      </w:r>
+      <w:proofErr w:type="spellStart"/>
+      <w:r>
+        <w:rPr>
+          <w:rFonts w:ascii="Times New Roman" w:hAnsi="Times New Roman" w:cs="Times New Roman"/>
+          <w:color w:val="000000"/>
+          <w:sz w:val="24"/>
+          <w:szCs w:val="24"/>
+          <w:highlight w:val="white"/>
+        </w:rPr>
+        <w:t>parôitre</w:t>
+      </w:r>
+      <w:proofErr w:type="spellEnd"/>
+      <w:r>
+        <w:rPr>
+          <w:rFonts w:ascii="Times New Roman" w:hAnsi="Times New Roman" w:cs="Times New Roman"/>
+          <w:color w:val="000000"/>
+          <w:sz w:val="24"/>
+          <w:szCs w:val="24"/>
+          <w:highlight w:val="white"/>
+        </w:rPr>
+        <w:t>’ ‘</w:t>
+      </w:r>
+      <w:proofErr w:type="spellStart"/>
+      <w:r>
+        <w:rPr>
+          <w:rFonts w:ascii="Times New Roman" w:hAnsi="Times New Roman" w:cs="Times New Roman"/>
+          <w:color w:val="000000"/>
+          <w:sz w:val="24"/>
+          <w:szCs w:val="24"/>
+          <w:highlight w:val="white"/>
+        </w:rPr>
+        <w:t>conférer</w:t>
+      </w:r>
+      <w:proofErr w:type="spellEnd"/>
+      <w:r>
+        <w:rPr>
+          <w:rFonts w:ascii="Times New Roman" w:hAnsi="Times New Roman" w:cs="Times New Roman"/>
+          <w:color w:val="000000"/>
+          <w:sz w:val="24"/>
+          <w:szCs w:val="24"/>
+          <w:highlight w:val="white"/>
+        </w:rPr>
+        <w:t>’ ‘</w:t>
+      </w:r>
+      <w:proofErr w:type="spellStart"/>
+      <w:r>
+        <w:rPr>
+          <w:rFonts w:ascii="Times New Roman" w:hAnsi="Times New Roman" w:cs="Times New Roman"/>
+          <w:color w:val="000000"/>
+          <w:sz w:val="24"/>
+          <w:szCs w:val="24"/>
+          <w:highlight w:val="white"/>
+        </w:rPr>
+        <w:t>baptême</w:t>
+      </w:r>
+      <w:proofErr w:type="spellEnd"/>
+      <w:r>
+        <w:rPr>
+          <w:rFonts w:ascii="Times New Roman" w:hAnsi="Times New Roman" w:cs="Times New Roman"/>
+          <w:color w:val="000000"/>
+          <w:sz w:val="24"/>
+          <w:szCs w:val="24"/>
+          <w:highlight w:val="white"/>
+        </w:rPr>
+        <w:t>’ ‘</w:t>
+      </w:r>
+      <w:proofErr w:type="spellStart"/>
+      <w:r>
+        <w:rPr>
+          <w:rFonts w:ascii="Times New Roman" w:hAnsi="Times New Roman" w:cs="Times New Roman"/>
+          <w:color w:val="000000"/>
+          <w:sz w:val="24"/>
+          <w:szCs w:val="24"/>
+          <w:highlight w:val="white"/>
+        </w:rPr>
+        <w:t>prétend</w:t>
+      </w:r>
+      <w:proofErr w:type="spellEnd"/>
+      <w:r>
+        <w:rPr>
+          <w:rFonts w:ascii="Times New Roman" w:hAnsi="Times New Roman" w:cs="Times New Roman"/>
+          <w:color w:val="000000"/>
+          <w:sz w:val="24"/>
+          <w:szCs w:val="24"/>
+          <w:highlight w:val="white"/>
+        </w:rPr>
+        <w:t>’ ‘</w:t>
+      </w:r>
+      <w:r>
+        <w:rPr>
+          <w:rFonts w:ascii="Times New Roman" w:hAnsi="Times New Roman" w:cs="Times New Roman"/>
+          <w:color w:val="000000"/>
+          <w:sz w:val="24"/>
+          <w:szCs w:val="24"/>
+          <w:highlight w:val="white"/>
+        </w:rPr>
+        <w:t>á</w:t>
+      </w:r>
+      <w:r>
+        <w:rPr>
+          <w:rFonts w:ascii="Times New Roman" w:hAnsi="Times New Roman" w:cs="Times New Roman"/>
+          <w:color w:val="000000"/>
+          <w:sz w:val="24"/>
+          <w:szCs w:val="24"/>
+          <w:highlight w:val="white"/>
+        </w:rPr>
+        <w:t>’ ‘</w:t>
+      </w:r>
+      <w:proofErr w:type="spellStart"/>
+      <w:r>
+        <w:rPr>
+          <w:rFonts w:ascii="Times New Roman" w:hAnsi="Times New Roman" w:cs="Times New Roman"/>
+          <w:color w:val="000000"/>
+          <w:sz w:val="24"/>
+          <w:szCs w:val="24"/>
+          <w:highlight w:val="white"/>
+        </w:rPr>
+        <w:t>légitime</w:t>
+      </w:r>
+      <w:proofErr w:type="spellEnd"/>
+      <w:r>
+        <w:rPr>
+          <w:rFonts w:ascii="Times New Roman" w:hAnsi="Times New Roman" w:cs="Times New Roman"/>
+          <w:color w:val="000000"/>
+          <w:sz w:val="24"/>
+          <w:szCs w:val="24"/>
+        </w:rPr>
+        <w:t>’</w:t>
       </w:r>
     </w:p>
     <w:p>
@@ -1227,7 +1600,7 @@
         <w:pStyle w:val="ListParagraph"/>
         <w:numPr>
           <w:ilvl w:val="0"/>
-          <w:numId w:val="4"/>
+          <w:numId w:val="5"/>
         </w:numPr>
         <w:rPr>
           <w:rFonts w:ascii="Times New Roman" w:hAnsi="Times New Roman" w:cs="Times New Roman"/>
@@ -1237,9 +1610,588 @@
       <w:r>
         <w:rPr>
           <w:rFonts w:ascii="Times New Roman" w:hAnsi="Times New Roman" w:cs="Times New Roman"/>
-          <w:sz w:val="24"/>
-        </w:rPr>
-        <w:t>p.37 French</w:t>
+          <w:color w:val="000000"/>
+          <w:sz w:val="24"/>
+          <w:szCs w:val="24"/>
+        </w:rPr>
+        <w:t xml:space="preserve">p. 135 </w:t>
+      </w:r>
+      <w:r>
+        <w:rPr>
+          <w:rFonts w:ascii="Times New Roman" w:hAnsi="Times New Roman" w:cs="Times New Roman"/>
+          <w:color w:val="000000"/>
+          <w:sz w:val="24"/>
+          <w:szCs w:val="24"/>
+          <w:highlight w:val="white"/>
+        </w:rPr>
+        <w:t>‘</w:t>
+      </w:r>
+      <w:proofErr w:type="spellStart"/>
+      <w:r>
+        <w:rPr>
+          <w:rFonts w:ascii="Times New Roman" w:hAnsi="Times New Roman" w:cs="Times New Roman"/>
+          <w:color w:val="000000"/>
+          <w:sz w:val="24"/>
+          <w:szCs w:val="24"/>
+          <w:highlight w:val="white"/>
+        </w:rPr>
+        <w:t>proposée</w:t>
+      </w:r>
+      <w:proofErr w:type="spellEnd"/>
+      <w:r>
+        <w:rPr>
+          <w:rFonts w:ascii="Times New Roman" w:hAnsi="Times New Roman" w:cs="Times New Roman"/>
+          <w:color w:val="000000"/>
+          <w:sz w:val="24"/>
+          <w:szCs w:val="24"/>
+          <w:highlight w:val="white"/>
+        </w:rPr>
+        <w:t>’</w:t>
+      </w:r>
+      <w:r>
+        <w:rPr>
+          <w:rFonts w:ascii="Times New Roman" w:hAnsi="Times New Roman" w:cs="Times New Roman"/>
+          <w:sz w:val="24"/>
+          <w:szCs w:val="24"/>
+          <w:highlight w:val="white"/>
+        </w:rPr>
+        <w:t xml:space="preserve"> ‘</w:t>
+      </w:r>
+      <w:proofErr w:type="spellStart"/>
+      <w:r>
+        <w:rPr>
+          <w:rFonts w:ascii="Times New Roman" w:hAnsi="Times New Roman" w:cs="Times New Roman"/>
+          <w:color w:val="000000"/>
+          <w:sz w:val="24"/>
+          <w:szCs w:val="24"/>
+          <w:highlight w:val="white"/>
+        </w:rPr>
+        <w:t>Théologiens</w:t>
+      </w:r>
+      <w:proofErr w:type="spellEnd"/>
+      <w:r>
+        <w:rPr>
+          <w:rFonts w:ascii="Times New Roman" w:hAnsi="Times New Roman" w:cs="Times New Roman"/>
+          <w:color w:val="000000"/>
+          <w:sz w:val="24"/>
+          <w:szCs w:val="24"/>
+          <w:highlight w:val="white"/>
+        </w:rPr>
+        <w:t>’</w:t>
+      </w:r>
+      <w:r>
+        <w:rPr>
+          <w:rFonts w:ascii="Times New Roman" w:hAnsi="Times New Roman" w:cs="Times New Roman"/>
+          <w:sz w:val="24"/>
+          <w:szCs w:val="24"/>
+          <w:highlight w:val="white"/>
+        </w:rPr>
+        <w:t xml:space="preserve"> ‘</w:t>
+      </w:r>
+      <w:proofErr w:type="spellStart"/>
+      <w:r>
+        <w:rPr>
+          <w:rFonts w:ascii="Times New Roman" w:hAnsi="Times New Roman" w:cs="Times New Roman"/>
+          <w:color w:val="000000"/>
+          <w:sz w:val="24"/>
+          <w:szCs w:val="24"/>
+          <w:highlight w:val="white"/>
+        </w:rPr>
+        <w:t>coté</w:t>
+      </w:r>
+      <w:proofErr w:type="spellEnd"/>
+      <w:r>
+        <w:rPr>
+          <w:rFonts w:ascii="Times New Roman" w:hAnsi="Times New Roman" w:cs="Times New Roman"/>
+          <w:color w:val="000000"/>
+          <w:sz w:val="24"/>
+          <w:szCs w:val="24"/>
+          <w:highlight w:val="white"/>
+        </w:rPr>
+        <w:t>’</w:t>
+      </w:r>
+      <w:r>
+        <w:rPr>
+          <w:rFonts w:ascii="Times New Roman" w:hAnsi="Times New Roman" w:cs="Times New Roman"/>
+          <w:sz w:val="24"/>
+          <w:szCs w:val="24"/>
+          <w:highlight w:val="white"/>
+        </w:rPr>
+        <w:t xml:space="preserve"> ‘</w:t>
+      </w:r>
+      <w:proofErr w:type="spellStart"/>
+      <w:r>
+        <w:rPr>
+          <w:rFonts w:ascii="Times New Roman" w:hAnsi="Times New Roman" w:cs="Times New Roman"/>
+          <w:color w:val="000000"/>
+          <w:sz w:val="24"/>
+          <w:szCs w:val="24"/>
+          <w:highlight w:val="white"/>
+        </w:rPr>
+        <w:t>baptême</w:t>
+      </w:r>
+      <w:proofErr w:type="spellEnd"/>
+      <w:r>
+        <w:rPr>
+          <w:rFonts w:ascii="Times New Roman" w:hAnsi="Times New Roman" w:cs="Times New Roman"/>
+          <w:color w:val="000000"/>
+          <w:sz w:val="24"/>
+          <w:szCs w:val="24"/>
+          <w:highlight w:val="white"/>
+        </w:rPr>
+        <w:t>’</w:t>
+      </w:r>
+      <w:r>
+        <w:rPr>
+          <w:rFonts w:ascii="Times New Roman" w:hAnsi="Times New Roman" w:cs="Times New Roman"/>
+          <w:sz w:val="24"/>
+          <w:szCs w:val="24"/>
+          <w:highlight w:val="white"/>
+        </w:rPr>
+        <w:t xml:space="preserve"> ‘</w:t>
+      </w:r>
+      <w:proofErr w:type="spellStart"/>
+      <w:r>
+        <w:rPr>
+          <w:rFonts w:ascii="Times New Roman" w:hAnsi="Times New Roman" w:cs="Times New Roman"/>
+          <w:color w:val="000000"/>
+          <w:sz w:val="24"/>
+          <w:szCs w:val="24"/>
+          <w:highlight w:val="white"/>
+        </w:rPr>
+        <w:t>être</w:t>
+      </w:r>
+      <w:proofErr w:type="spellEnd"/>
+      <w:r>
+        <w:rPr>
+          <w:rFonts w:ascii="Times New Roman" w:hAnsi="Times New Roman" w:cs="Times New Roman"/>
+          <w:color w:val="000000"/>
+          <w:sz w:val="24"/>
+          <w:szCs w:val="24"/>
+          <w:highlight w:val="white"/>
+        </w:rPr>
+        <w:t>’</w:t>
+      </w:r>
+      <w:r>
+        <w:rPr>
+          <w:rFonts w:ascii="Times New Roman" w:hAnsi="Times New Roman" w:cs="Times New Roman"/>
+          <w:color w:val="000000"/>
+          <w:sz w:val="24"/>
+          <w:szCs w:val="24"/>
+          <w:highlight w:val="white"/>
+        </w:rPr>
+        <w:t xml:space="preserve"> </w:t>
+      </w:r>
+      <w:r>
+        <w:rPr>
+          <w:rFonts w:ascii="Times New Roman" w:hAnsi="Times New Roman" w:cs="Times New Roman"/>
+          <w:color w:val="000000"/>
+          <w:sz w:val="24"/>
+          <w:szCs w:val="24"/>
+          <w:highlight w:val="white"/>
+        </w:rPr>
+        <w:t>‘</w:t>
+      </w:r>
+      <w:r>
+        <w:rPr>
+          <w:rFonts w:ascii="Times New Roman" w:hAnsi="Times New Roman" w:cs="Times New Roman"/>
+          <w:color w:val="000000"/>
+          <w:sz w:val="24"/>
+          <w:szCs w:val="24"/>
+          <w:highlight w:val="white"/>
+        </w:rPr>
+        <w:t>né</w:t>
+      </w:r>
+      <w:r>
+        <w:rPr>
+          <w:rFonts w:ascii="Times New Roman" w:hAnsi="Times New Roman" w:cs="Times New Roman"/>
+          <w:color w:val="000000"/>
+          <w:sz w:val="24"/>
+          <w:szCs w:val="24"/>
+          <w:highlight w:val="white"/>
+        </w:rPr>
+        <w:t>’</w:t>
+      </w:r>
+      <w:r>
+        <w:rPr>
+          <w:rFonts w:ascii="Times New Roman" w:hAnsi="Times New Roman" w:cs="Times New Roman"/>
+          <w:sz w:val="24"/>
+          <w:szCs w:val="24"/>
+          <w:highlight w:val="white"/>
+        </w:rPr>
+        <w:t xml:space="preserve"> ‘</w:t>
+      </w:r>
+      <w:proofErr w:type="spellStart"/>
+      <w:r>
+        <w:rPr>
+          <w:rFonts w:ascii="Times New Roman" w:hAnsi="Times New Roman" w:cs="Times New Roman"/>
+          <w:color w:val="000000"/>
+          <w:sz w:val="24"/>
+          <w:szCs w:val="24"/>
+          <w:highlight w:val="white"/>
+        </w:rPr>
+        <w:t>renâitre</w:t>
+      </w:r>
+      <w:proofErr w:type="spellEnd"/>
+      <w:r>
+        <w:rPr>
+          <w:rFonts w:ascii="Times New Roman" w:hAnsi="Times New Roman" w:cs="Times New Roman"/>
+          <w:color w:val="000000"/>
+          <w:sz w:val="24"/>
+          <w:szCs w:val="24"/>
+          <w:highlight w:val="white"/>
+        </w:rPr>
+        <w:t>’</w:t>
+      </w:r>
+      <w:r>
+        <w:rPr>
+          <w:rFonts w:ascii="Times New Roman" w:hAnsi="Times New Roman" w:cs="Times New Roman"/>
+          <w:sz w:val="24"/>
+          <w:szCs w:val="24"/>
+          <w:highlight w:val="white"/>
+        </w:rPr>
+        <w:t xml:space="preserve"> ‘</w:t>
+      </w:r>
+      <w:proofErr w:type="spellStart"/>
+      <w:r>
+        <w:rPr>
+          <w:rFonts w:ascii="Times New Roman" w:hAnsi="Times New Roman" w:cs="Times New Roman"/>
+          <w:color w:val="000000"/>
+          <w:sz w:val="24"/>
+          <w:szCs w:val="24"/>
+          <w:highlight w:val="white"/>
+        </w:rPr>
+        <w:t>quaest</w:t>
+      </w:r>
+      <w:proofErr w:type="spellEnd"/>
+      <w:r>
+        <w:rPr>
+          <w:rFonts w:ascii="Times New Roman" w:hAnsi="Times New Roman" w:cs="Times New Roman"/>
+          <w:color w:val="000000"/>
+          <w:sz w:val="24"/>
+          <w:szCs w:val="24"/>
+          <w:highlight w:val="white"/>
+        </w:rPr>
+        <w:t>’</w:t>
+      </w:r>
+      <w:r>
+        <w:rPr>
+          <w:rFonts w:ascii="Times New Roman" w:hAnsi="Times New Roman" w:cs="Times New Roman"/>
+          <w:sz w:val="24"/>
+          <w:szCs w:val="24"/>
+          <w:highlight w:val="white"/>
+        </w:rPr>
+        <w:t xml:space="preserve"> ‘</w:t>
+      </w:r>
+      <w:r>
+        <w:rPr>
+          <w:rFonts w:ascii="Times New Roman" w:hAnsi="Times New Roman" w:cs="Times New Roman"/>
+          <w:color w:val="000000"/>
+          <w:sz w:val="24"/>
+          <w:szCs w:val="24"/>
+          <w:highlight w:val="white"/>
+        </w:rPr>
+        <w:t>verité</w:t>
+      </w:r>
+      <w:r>
+        <w:rPr>
+          <w:rFonts w:ascii="Times New Roman" w:hAnsi="Times New Roman" w:cs="Times New Roman"/>
+          <w:color w:val="000000"/>
+          <w:sz w:val="24"/>
+          <w:szCs w:val="24"/>
+          <w:highlight w:val="white"/>
+        </w:rPr>
+        <w:t>’</w:t>
+      </w:r>
+      <w:r>
+        <w:rPr>
+          <w:rFonts w:ascii="Times New Roman" w:hAnsi="Times New Roman" w:cs="Times New Roman"/>
+          <w:sz w:val="24"/>
+          <w:szCs w:val="24"/>
+          <w:highlight w:val="white"/>
+        </w:rPr>
+        <w:t xml:space="preserve"> ‘</w:t>
+      </w:r>
+      <w:proofErr w:type="spellStart"/>
+      <w:r>
+        <w:rPr>
+          <w:rFonts w:ascii="Times New Roman" w:hAnsi="Times New Roman" w:cs="Times New Roman"/>
+          <w:color w:val="000000"/>
+          <w:sz w:val="24"/>
+          <w:szCs w:val="24"/>
+          <w:highlight w:val="white"/>
+        </w:rPr>
+        <w:t>renfermés</w:t>
+      </w:r>
+      <w:proofErr w:type="spellEnd"/>
+      <w:r>
+        <w:rPr>
+          <w:rFonts w:ascii="Times New Roman" w:hAnsi="Times New Roman" w:cs="Times New Roman"/>
+          <w:color w:val="000000"/>
+          <w:sz w:val="24"/>
+          <w:szCs w:val="24"/>
+          <w:highlight w:val="white"/>
+        </w:rPr>
+        <w:t>’</w:t>
+      </w:r>
+      <w:r>
+        <w:rPr>
+          <w:rFonts w:ascii="Times New Roman" w:hAnsi="Times New Roman" w:cs="Times New Roman"/>
+          <w:sz w:val="24"/>
+          <w:szCs w:val="24"/>
+          <w:highlight w:val="white"/>
+        </w:rPr>
+        <w:t xml:space="preserve"> ‘</w:t>
+      </w:r>
+      <w:proofErr w:type="spellStart"/>
+      <w:r>
+        <w:rPr>
+          <w:rFonts w:ascii="Times New Roman" w:hAnsi="Times New Roman" w:cs="Times New Roman"/>
+          <w:color w:val="000000"/>
+          <w:sz w:val="24"/>
+          <w:szCs w:val="24"/>
+          <w:highlight w:val="white"/>
+        </w:rPr>
+        <w:t>fondé</w:t>
+      </w:r>
+      <w:proofErr w:type="spellEnd"/>
+      <w:r>
+        <w:rPr>
+          <w:rFonts w:ascii="Times New Roman" w:hAnsi="Times New Roman" w:cs="Times New Roman"/>
+          <w:color w:val="000000"/>
+          <w:sz w:val="24"/>
+          <w:szCs w:val="24"/>
+          <w:highlight w:val="white"/>
+        </w:rPr>
+        <w:t>’</w:t>
+      </w:r>
+      <w:r>
+        <w:rPr>
+          <w:rFonts w:ascii="Times New Roman" w:hAnsi="Times New Roman" w:cs="Times New Roman"/>
+          <w:sz w:val="24"/>
+          <w:szCs w:val="24"/>
+          <w:highlight w:val="white"/>
+        </w:rPr>
+        <w:t xml:space="preserve"> ‘</w:t>
+      </w:r>
+      <w:proofErr w:type="spellStart"/>
+      <w:r>
+        <w:rPr>
+          <w:rFonts w:ascii="Times New Roman" w:hAnsi="Times New Roman" w:cs="Times New Roman"/>
+          <w:color w:val="000000"/>
+          <w:sz w:val="24"/>
+          <w:szCs w:val="24"/>
+          <w:highlight w:val="white"/>
+        </w:rPr>
+        <w:t>nés</w:t>
+      </w:r>
+      <w:proofErr w:type="spellEnd"/>
+      <w:r>
+        <w:rPr>
+          <w:rFonts w:ascii="Times New Roman" w:hAnsi="Times New Roman" w:cs="Times New Roman"/>
+          <w:color w:val="000000"/>
+          <w:sz w:val="24"/>
+          <w:szCs w:val="24"/>
+          <w:highlight w:val="white"/>
+        </w:rPr>
+        <w:t>’</w:t>
+      </w:r>
+      <w:r>
+        <w:rPr>
+          <w:rFonts w:ascii="Times New Roman" w:hAnsi="Times New Roman" w:cs="Times New Roman"/>
+          <w:sz w:val="24"/>
+          <w:szCs w:val="24"/>
+          <w:highlight w:val="white"/>
+        </w:rPr>
+        <w:t xml:space="preserve"> ‘</w:t>
+      </w:r>
+      <w:proofErr w:type="spellStart"/>
+      <w:r>
+        <w:rPr>
+          <w:rFonts w:ascii="Times New Roman" w:hAnsi="Times New Roman" w:cs="Times New Roman"/>
+          <w:color w:val="000000"/>
+          <w:sz w:val="24"/>
+          <w:szCs w:val="24"/>
+          <w:highlight w:val="white"/>
+        </w:rPr>
+        <w:t>être</w:t>
+      </w:r>
+      <w:proofErr w:type="spellEnd"/>
+      <w:r>
+        <w:rPr>
+          <w:rFonts w:ascii="Times New Roman" w:hAnsi="Times New Roman" w:cs="Times New Roman"/>
+          <w:color w:val="000000"/>
+          <w:sz w:val="24"/>
+          <w:szCs w:val="24"/>
+          <w:highlight w:val="white"/>
+        </w:rPr>
+        <w:t>’</w:t>
+      </w:r>
+      <w:r>
+        <w:rPr>
+          <w:rFonts w:ascii="Times New Roman" w:hAnsi="Times New Roman" w:cs="Times New Roman"/>
+          <w:color w:val="000000"/>
+          <w:sz w:val="24"/>
+          <w:szCs w:val="24"/>
+          <w:highlight w:val="white"/>
+        </w:rPr>
+        <w:t xml:space="preserve"> </w:t>
+      </w:r>
+      <w:r>
+        <w:rPr>
+          <w:rFonts w:ascii="Times New Roman" w:hAnsi="Times New Roman" w:cs="Times New Roman"/>
+          <w:color w:val="000000"/>
+          <w:sz w:val="24"/>
+          <w:szCs w:val="24"/>
+          <w:highlight w:val="white"/>
+        </w:rPr>
+        <w:t>‘</w:t>
+      </w:r>
+      <w:proofErr w:type="spellStart"/>
+      <w:r>
+        <w:rPr>
+          <w:rFonts w:ascii="Times New Roman" w:hAnsi="Times New Roman" w:cs="Times New Roman"/>
+          <w:color w:val="000000"/>
+          <w:sz w:val="24"/>
+          <w:szCs w:val="24"/>
+          <w:highlight w:val="white"/>
+        </w:rPr>
+        <w:t>comptés</w:t>
+      </w:r>
+      <w:proofErr w:type="spellEnd"/>
+      <w:r>
+        <w:rPr>
+          <w:rFonts w:ascii="Times New Roman" w:hAnsi="Times New Roman" w:cs="Times New Roman"/>
+          <w:color w:val="000000"/>
+          <w:sz w:val="24"/>
+          <w:szCs w:val="24"/>
+          <w:highlight w:val="white"/>
+        </w:rPr>
+        <w:t>’</w:t>
+      </w:r>
+      <w:r>
+        <w:rPr>
+          <w:rFonts w:ascii="Times New Roman" w:hAnsi="Times New Roman" w:cs="Times New Roman"/>
+          <w:sz w:val="24"/>
+          <w:szCs w:val="24"/>
+          <w:highlight w:val="white"/>
+        </w:rPr>
+        <w:t xml:space="preserve"> ‘</w:t>
+      </w:r>
+      <w:proofErr w:type="spellStart"/>
+      <w:r>
+        <w:rPr>
+          <w:rFonts w:ascii="Times New Roman" w:hAnsi="Times New Roman" w:cs="Times New Roman"/>
+          <w:color w:val="000000"/>
+          <w:sz w:val="24"/>
+          <w:szCs w:val="24"/>
+          <w:highlight w:val="white"/>
+        </w:rPr>
+        <w:t>être</w:t>
+      </w:r>
+      <w:proofErr w:type="spellEnd"/>
+      <w:r>
+        <w:rPr>
+          <w:rFonts w:ascii="Times New Roman" w:hAnsi="Times New Roman" w:cs="Times New Roman"/>
+          <w:color w:val="000000"/>
+          <w:sz w:val="24"/>
+          <w:szCs w:val="24"/>
+          <w:highlight w:val="white"/>
+        </w:rPr>
+        <w:t>’</w:t>
+      </w:r>
+      <w:r>
+        <w:rPr>
+          <w:rFonts w:ascii="Times New Roman" w:hAnsi="Times New Roman" w:cs="Times New Roman"/>
+          <w:sz w:val="24"/>
+          <w:szCs w:val="24"/>
+          <w:highlight w:val="white"/>
+        </w:rPr>
+        <w:t xml:space="preserve"> ‘</w:t>
+      </w:r>
+      <w:proofErr w:type="spellStart"/>
+      <w:r>
+        <w:rPr>
+          <w:rFonts w:ascii="Times New Roman" w:hAnsi="Times New Roman" w:cs="Times New Roman"/>
+          <w:color w:val="000000"/>
+          <w:sz w:val="24"/>
+          <w:szCs w:val="24"/>
+          <w:highlight w:val="white"/>
+        </w:rPr>
+        <w:t>extérieure</w:t>
+      </w:r>
+      <w:proofErr w:type="spellEnd"/>
+      <w:r>
+        <w:rPr>
+          <w:rFonts w:ascii="Times New Roman" w:hAnsi="Times New Roman" w:cs="Times New Roman"/>
+          <w:color w:val="000000"/>
+          <w:sz w:val="24"/>
+          <w:szCs w:val="24"/>
+          <w:highlight w:val="white"/>
+        </w:rPr>
+        <w:t>’</w:t>
+      </w:r>
+      <w:r>
+        <w:rPr>
+          <w:rFonts w:ascii="Times New Roman" w:hAnsi="Times New Roman" w:cs="Times New Roman"/>
+          <w:sz w:val="24"/>
+          <w:szCs w:val="24"/>
+          <w:highlight w:val="white"/>
+        </w:rPr>
+        <w:t xml:space="preserve"> ‘</w:t>
+      </w:r>
+      <w:proofErr w:type="spellStart"/>
+      <w:r>
+        <w:rPr>
+          <w:rFonts w:ascii="Times New Roman" w:hAnsi="Times New Roman" w:cs="Times New Roman"/>
+          <w:color w:val="000000"/>
+          <w:sz w:val="24"/>
+          <w:szCs w:val="24"/>
+          <w:highlight w:val="white"/>
+        </w:rPr>
+        <w:t>ministére</w:t>
+      </w:r>
+      <w:proofErr w:type="spellEnd"/>
+      <w:r>
+        <w:rPr>
+          <w:rFonts w:ascii="Times New Roman" w:hAnsi="Times New Roman" w:cs="Times New Roman"/>
+          <w:color w:val="000000"/>
+          <w:sz w:val="24"/>
+          <w:szCs w:val="24"/>
+          <w:highlight w:val="white"/>
+        </w:rPr>
+        <w:t>’</w:t>
+      </w:r>
+      <w:r>
+        <w:rPr>
+          <w:rFonts w:ascii="Times New Roman" w:hAnsi="Times New Roman" w:cs="Times New Roman"/>
+          <w:sz w:val="24"/>
+          <w:szCs w:val="24"/>
+          <w:highlight w:val="white"/>
+        </w:rPr>
+        <w:t xml:space="preserve"> ‘</w:t>
+      </w:r>
+      <w:proofErr w:type="spellStart"/>
+      <w:r>
+        <w:rPr>
+          <w:rFonts w:ascii="Times New Roman" w:hAnsi="Times New Roman" w:cs="Times New Roman"/>
+          <w:color w:val="000000"/>
+          <w:sz w:val="24"/>
+          <w:szCs w:val="24"/>
+          <w:highlight w:val="white"/>
+        </w:rPr>
+        <w:t>nécessaires</w:t>
+      </w:r>
+      <w:proofErr w:type="spellEnd"/>
+      <w:r>
+        <w:rPr>
+          <w:rFonts w:ascii="Times New Roman" w:hAnsi="Times New Roman" w:cs="Times New Roman"/>
+          <w:color w:val="000000"/>
+          <w:sz w:val="24"/>
+          <w:szCs w:val="24"/>
+          <w:highlight w:val="white"/>
+        </w:rPr>
+        <w:t>’</w:t>
       </w:r>
     </w:p>
     <w:p>
@@ -1247,7 +2199,7 @@
         <w:pStyle w:val="ListParagraph"/>
         <w:numPr>
           <w:ilvl w:val="0"/>
-          <w:numId w:val="4"/>
+          <w:numId w:val="5"/>
         </w:numPr>
         <w:rPr>
           <w:rFonts w:ascii="Times New Roman" w:hAnsi="Times New Roman" w:cs="Times New Roman"/>
@@ -1257,9 +2209,659 @@
       <w:r>
         <w:rPr>
           <w:rFonts w:ascii="Times New Roman" w:hAnsi="Times New Roman" w:cs="Times New Roman"/>
-          <w:sz w:val="24"/>
-        </w:rPr>
-        <w:t>p.40 Latin</w:t>
+          <w:color w:val="000000"/>
+          <w:sz w:val="24"/>
+          <w:szCs w:val="24"/>
+        </w:rPr>
+        <w:t>p.136 ‘</w:t>
+      </w:r>
+      <w:proofErr w:type="spellStart"/>
+      <w:r>
+        <w:rPr>
+          <w:rFonts w:ascii="Times New Roman" w:hAnsi="Times New Roman" w:cs="Times New Roman"/>
+          <w:color w:val="000000"/>
+          <w:sz w:val="24"/>
+          <w:szCs w:val="24"/>
+        </w:rPr>
+        <w:t>humanae</w:t>
+      </w:r>
+      <w:proofErr w:type="spellEnd"/>
+      <w:r>
+        <w:rPr>
+          <w:rFonts w:ascii="Times New Roman" w:hAnsi="Times New Roman" w:cs="Times New Roman"/>
+          <w:color w:val="000000"/>
+          <w:sz w:val="24"/>
+          <w:szCs w:val="24"/>
+        </w:rPr>
+        <w:t>’</w:t>
+      </w:r>
+      <w:r>
+        <w:rPr>
+          <w:rFonts w:ascii="Times New Roman" w:hAnsi="Times New Roman" w:cs="Times New Roman"/>
+          <w:color w:val="000000"/>
+          <w:sz w:val="24"/>
+          <w:szCs w:val="24"/>
+        </w:rPr>
+        <w:t xml:space="preserve"> ‘</w:t>
+      </w:r>
+      <w:proofErr w:type="spellStart"/>
+      <w:r>
+        <w:rPr>
+          <w:rFonts w:ascii="Times New Roman" w:hAnsi="Times New Roman" w:cs="Times New Roman"/>
+          <w:color w:val="000000"/>
+          <w:sz w:val="24"/>
+          <w:szCs w:val="24"/>
+          <w:highlight w:val="white"/>
+        </w:rPr>
+        <w:t>établi</w:t>
+      </w:r>
+      <w:proofErr w:type="spellEnd"/>
+      <w:r>
+        <w:rPr>
+          <w:rFonts w:ascii="Times New Roman" w:hAnsi="Times New Roman" w:cs="Times New Roman"/>
+          <w:color w:val="000000"/>
+          <w:sz w:val="24"/>
+          <w:szCs w:val="24"/>
+          <w:highlight w:val="white"/>
+        </w:rPr>
+        <w:t>’</w:t>
+      </w:r>
+      <w:r>
+        <w:rPr>
+          <w:rFonts w:ascii="Times New Roman" w:hAnsi="Times New Roman" w:cs="Times New Roman"/>
+          <w:color w:val="000000"/>
+          <w:sz w:val="24"/>
+          <w:szCs w:val="24"/>
+          <w:highlight w:val="white"/>
+        </w:rPr>
+        <w:t xml:space="preserve"> </w:t>
+      </w:r>
+      <w:r>
+        <w:rPr>
+          <w:rFonts w:ascii="Times New Roman" w:hAnsi="Times New Roman" w:cs="Times New Roman"/>
+          <w:color w:val="000000"/>
+          <w:sz w:val="24"/>
+          <w:szCs w:val="24"/>
+          <w:highlight w:val="white"/>
+        </w:rPr>
+        <w:t>‘</w:t>
+      </w:r>
+      <w:proofErr w:type="spellStart"/>
+      <w:r>
+        <w:rPr>
+          <w:rFonts w:ascii="Times New Roman" w:hAnsi="Times New Roman" w:cs="Times New Roman"/>
+          <w:color w:val="000000"/>
+          <w:sz w:val="24"/>
+          <w:szCs w:val="24"/>
+          <w:highlight w:val="white"/>
+        </w:rPr>
+        <w:t>mêmes</w:t>
+      </w:r>
+      <w:proofErr w:type="spellEnd"/>
+      <w:r>
+        <w:rPr>
+          <w:rFonts w:ascii="Times New Roman" w:hAnsi="Times New Roman" w:cs="Times New Roman"/>
+          <w:color w:val="000000"/>
+          <w:sz w:val="24"/>
+          <w:szCs w:val="24"/>
+          <w:highlight w:val="white"/>
+        </w:rPr>
+        <w:t>’</w:t>
+      </w:r>
+      <w:r>
+        <w:rPr>
+          <w:rFonts w:ascii="Times New Roman" w:hAnsi="Times New Roman" w:cs="Times New Roman"/>
+          <w:color w:val="000000"/>
+          <w:sz w:val="24"/>
+          <w:szCs w:val="24"/>
+          <w:highlight w:val="white"/>
+        </w:rPr>
+        <w:t xml:space="preserve"> </w:t>
+      </w:r>
+      <w:r>
+        <w:rPr>
+          <w:rFonts w:ascii="Times New Roman" w:hAnsi="Times New Roman" w:cs="Times New Roman"/>
+          <w:color w:val="000000"/>
+          <w:sz w:val="24"/>
+          <w:szCs w:val="24"/>
+          <w:highlight w:val="white"/>
+        </w:rPr>
+        <w:t>‘</w:t>
+      </w:r>
+      <w:r>
+        <w:rPr>
+          <w:rFonts w:ascii="Times New Roman" w:hAnsi="Times New Roman" w:cs="Times New Roman"/>
+          <w:color w:val="000000"/>
+          <w:sz w:val="24"/>
+          <w:szCs w:val="24"/>
+          <w:highlight w:val="white"/>
+        </w:rPr>
+        <w:t>matières</w:t>
+      </w:r>
+      <w:r>
+        <w:rPr>
+          <w:rFonts w:ascii="Times New Roman" w:hAnsi="Times New Roman" w:cs="Times New Roman"/>
+          <w:color w:val="000000"/>
+          <w:sz w:val="24"/>
+          <w:szCs w:val="24"/>
+          <w:highlight w:val="white"/>
+        </w:rPr>
+        <w:t>’</w:t>
+      </w:r>
+      <w:r>
+        <w:rPr>
+          <w:rFonts w:ascii="Times New Roman" w:hAnsi="Times New Roman" w:cs="Times New Roman"/>
+          <w:sz w:val="24"/>
+          <w:szCs w:val="24"/>
+          <w:highlight w:val="white"/>
+        </w:rPr>
+        <w:t xml:space="preserve"> </w:t>
+      </w:r>
+      <w:r>
+        <w:rPr>
+          <w:rFonts w:ascii="Times New Roman" w:hAnsi="Times New Roman" w:cs="Times New Roman"/>
+          <w:sz w:val="24"/>
+          <w:szCs w:val="24"/>
+          <w:highlight w:val="white"/>
+        </w:rPr>
+        <w:t>‘</w:t>
+      </w:r>
+      <w:proofErr w:type="spellStart"/>
+      <w:r>
+        <w:rPr>
+          <w:rFonts w:ascii="Times New Roman" w:hAnsi="Times New Roman" w:cs="Times New Roman"/>
+          <w:color w:val="000000"/>
+          <w:sz w:val="24"/>
+          <w:szCs w:val="24"/>
+          <w:highlight w:val="white"/>
+        </w:rPr>
+        <w:t>maniére</w:t>
+      </w:r>
+      <w:proofErr w:type="spellEnd"/>
+      <w:r>
+        <w:rPr>
+          <w:rFonts w:ascii="Times New Roman" w:hAnsi="Times New Roman" w:cs="Times New Roman"/>
+          <w:color w:val="000000"/>
+          <w:sz w:val="24"/>
+          <w:szCs w:val="24"/>
+          <w:highlight w:val="white"/>
+        </w:rPr>
+        <w:t>’</w:t>
+      </w:r>
+      <w:r>
+        <w:rPr>
+          <w:rFonts w:ascii="Times New Roman" w:hAnsi="Times New Roman" w:cs="Times New Roman"/>
+          <w:color w:val="000000"/>
+          <w:sz w:val="24"/>
+          <w:szCs w:val="24"/>
+          <w:highlight w:val="white"/>
+        </w:rPr>
+        <w:t xml:space="preserve"> </w:t>
+      </w:r>
+      <w:r>
+        <w:rPr>
+          <w:rFonts w:ascii="Times New Roman" w:hAnsi="Times New Roman" w:cs="Times New Roman"/>
+          <w:color w:val="000000"/>
+          <w:sz w:val="24"/>
+          <w:szCs w:val="24"/>
+          <w:highlight w:val="white"/>
+        </w:rPr>
+        <w:t>‘</w:t>
+      </w:r>
+      <w:proofErr w:type="spellStart"/>
+      <w:r>
+        <w:rPr>
+          <w:rFonts w:ascii="Times New Roman" w:hAnsi="Times New Roman" w:cs="Times New Roman"/>
+          <w:color w:val="000000"/>
+          <w:sz w:val="24"/>
+          <w:szCs w:val="24"/>
+          <w:highlight w:val="white"/>
+        </w:rPr>
+        <w:t>renfermés</w:t>
+      </w:r>
+      <w:proofErr w:type="spellEnd"/>
+      <w:r>
+        <w:rPr>
+          <w:rFonts w:ascii="Times New Roman" w:hAnsi="Times New Roman" w:cs="Times New Roman"/>
+          <w:color w:val="000000"/>
+          <w:sz w:val="24"/>
+          <w:szCs w:val="24"/>
+          <w:highlight w:val="white"/>
+        </w:rPr>
+        <w:t>’</w:t>
+      </w:r>
+      <w:r>
+        <w:rPr>
+          <w:rFonts w:ascii="Times New Roman" w:hAnsi="Times New Roman" w:cs="Times New Roman"/>
+          <w:sz w:val="24"/>
+          <w:szCs w:val="24"/>
+          <w:highlight w:val="white"/>
+        </w:rPr>
+        <w:t xml:space="preserve"> </w:t>
+      </w:r>
+      <w:r>
+        <w:rPr>
+          <w:rFonts w:ascii="Times New Roman" w:hAnsi="Times New Roman" w:cs="Times New Roman"/>
+          <w:sz w:val="24"/>
+          <w:szCs w:val="24"/>
+          <w:highlight w:val="white"/>
+        </w:rPr>
+        <w:t>‘</w:t>
+      </w:r>
+      <w:proofErr w:type="spellStart"/>
+      <w:r>
+        <w:rPr>
+          <w:rFonts w:ascii="Times New Roman" w:hAnsi="Times New Roman" w:cs="Times New Roman"/>
+          <w:color w:val="000000"/>
+          <w:sz w:val="24"/>
+          <w:szCs w:val="24"/>
+          <w:highlight w:val="white"/>
+        </w:rPr>
+        <w:t>théologiens</w:t>
+      </w:r>
+      <w:proofErr w:type="spellEnd"/>
+      <w:r>
+        <w:rPr>
+          <w:rFonts w:ascii="Times New Roman" w:hAnsi="Times New Roman" w:cs="Times New Roman"/>
+          <w:color w:val="000000"/>
+          <w:sz w:val="24"/>
+          <w:szCs w:val="24"/>
+          <w:highlight w:val="white"/>
+        </w:rPr>
+        <w:t>’</w:t>
+      </w:r>
+      <w:r>
+        <w:rPr>
+          <w:rFonts w:ascii="Times New Roman" w:hAnsi="Times New Roman" w:cs="Times New Roman"/>
+          <w:sz w:val="24"/>
+          <w:szCs w:val="24"/>
+          <w:highlight w:val="white"/>
+        </w:rPr>
+        <w:t xml:space="preserve"> </w:t>
+      </w:r>
+      <w:r>
+        <w:rPr>
+          <w:rFonts w:ascii="Times New Roman" w:hAnsi="Times New Roman" w:cs="Times New Roman"/>
+          <w:sz w:val="24"/>
+          <w:szCs w:val="24"/>
+          <w:highlight w:val="white"/>
+        </w:rPr>
+        <w:t>‘</w:t>
+      </w:r>
+      <w:proofErr w:type="spellStart"/>
+      <w:r>
+        <w:rPr>
+          <w:rFonts w:ascii="Times New Roman" w:hAnsi="Times New Roman" w:cs="Times New Roman"/>
+          <w:color w:val="000000"/>
+          <w:sz w:val="24"/>
+          <w:szCs w:val="24"/>
+          <w:highlight w:val="white"/>
+        </w:rPr>
+        <w:t>régles</w:t>
+      </w:r>
+      <w:proofErr w:type="spellEnd"/>
+      <w:r>
+        <w:rPr>
+          <w:rFonts w:ascii="Times New Roman" w:hAnsi="Times New Roman" w:cs="Times New Roman"/>
+          <w:color w:val="000000"/>
+          <w:sz w:val="24"/>
+          <w:szCs w:val="24"/>
+          <w:highlight w:val="white"/>
+        </w:rPr>
+        <w:t>’</w:t>
+      </w:r>
+      <w:r>
+        <w:rPr>
+          <w:rFonts w:ascii="Times New Roman" w:hAnsi="Times New Roman" w:cs="Times New Roman"/>
+          <w:sz w:val="24"/>
+          <w:szCs w:val="24"/>
+          <w:highlight w:val="white"/>
+        </w:rPr>
+        <w:t xml:space="preserve"> </w:t>
+      </w:r>
+      <w:r>
+        <w:rPr>
+          <w:rFonts w:ascii="Times New Roman" w:hAnsi="Times New Roman" w:cs="Times New Roman"/>
+          <w:sz w:val="24"/>
+          <w:szCs w:val="24"/>
+          <w:highlight w:val="white"/>
+        </w:rPr>
+        <w:t>‘</w:t>
+      </w:r>
+      <w:proofErr w:type="spellStart"/>
+      <w:r>
+        <w:rPr>
+          <w:rFonts w:ascii="Times New Roman" w:hAnsi="Times New Roman" w:cs="Times New Roman"/>
+          <w:color w:val="000000"/>
+          <w:sz w:val="24"/>
+          <w:szCs w:val="24"/>
+          <w:highlight w:val="white"/>
+        </w:rPr>
+        <w:t>diocéses</w:t>
+      </w:r>
+      <w:proofErr w:type="spellEnd"/>
+      <w:r>
+        <w:rPr>
+          <w:rFonts w:ascii="Times New Roman" w:hAnsi="Times New Roman" w:cs="Times New Roman"/>
+          <w:color w:val="000000"/>
+          <w:sz w:val="24"/>
+          <w:szCs w:val="24"/>
+          <w:highlight w:val="white"/>
+        </w:rPr>
+        <w:t>’</w:t>
+      </w:r>
+      <w:r>
+        <w:rPr>
+          <w:rFonts w:ascii="Times New Roman" w:hAnsi="Times New Roman" w:cs="Times New Roman"/>
+          <w:color w:val="000000"/>
+          <w:sz w:val="24"/>
+          <w:szCs w:val="24"/>
+          <w:highlight w:val="white"/>
+        </w:rPr>
+        <w:t xml:space="preserve"> </w:t>
+      </w:r>
+      <w:r>
+        <w:rPr>
+          <w:rFonts w:ascii="Times New Roman" w:hAnsi="Times New Roman" w:cs="Times New Roman"/>
+          <w:color w:val="000000"/>
+          <w:sz w:val="24"/>
+          <w:szCs w:val="24"/>
+          <w:highlight w:val="white"/>
+        </w:rPr>
+        <w:t>‘</w:t>
+      </w:r>
+      <w:proofErr w:type="spellStart"/>
+      <w:r>
+        <w:rPr>
+          <w:rFonts w:ascii="Times New Roman" w:hAnsi="Times New Roman" w:cs="Times New Roman"/>
+          <w:color w:val="000000"/>
+          <w:sz w:val="24"/>
+          <w:szCs w:val="24"/>
+          <w:highlight w:val="white"/>
+        </w:rPr>
+        <w:t>parôit</w:t>
+      </w:r>
+      <w:proofErr w:type="spellEnd"/>
+      <w:r>
+        <w:rPr>
+          <w:rFonts w:ascii="Times New Roman" w:hAnsi="Times New Roman" w:cs="Times New Roman"/>
+          <w:color w:val="000000"/>
+          <w:sz w:val="24"/>
+          <w:szCs w:val="24"/>
+          <w:highlight w:val="white"/>
+        </w:rPr>
+        <w:t>’</w:t>
+      </w:r>
+      <w:r>
+        <w:rPr>
+          <w:rFonts w:ascii="Times New Roman" w:hAnsi="Times New Roman" w:cs="Times New Roman"/>
+          <w:color w:val="000000"/>
+          <w:sz w:val="24"/>
+          <w:szCs w:val="24"/>
+          <w:highlight w:val="white"/>
+        </w:rPr>
+        <w:t xml:space="preserve"> </w:t>
+      </w:r>
+      <w:r>
+        <w:rPr>
+          <w:rFonts w:ascii="Times New Roman" w:hAnsi="Times New Roman" w:cs="Times New Roman"/>
+          <w:color w:val="000000"/>
+          <w:sz w:val="24"/>
+          <w:szCs w:val="24"/>
+          <w:highlight w:val="white"/>
+        </w:rPr>
+        <w:t>‘</w:t>
+      </w:r>
+      <w:proofErr w:type="spellStart"/>
+      <w:r>
+        <w:rPr>
+          <w:rFonts w:ascii="Times New Roman" w:hAnsi="Times New Roman" w:cs="Times New Roman"/>
+          <w:color w:val="000000"/>
+          <w:sz w:val="24"/>
+          <w:szCs w:val="24"/>
+          <w:highlight w:val="white"/>
+        </w:rPr>
+        <w:t>autorité</w:t>
+      </w:r>
+      <w:proofErr w:type="spellEnd"/>
+      <w:r>
+        <w:rPr>
+          <w:rFonts w:ascii="Times New Roman" w:hAnsi="Times New Roman" w:cs="Times New Roman"/>
+          <w:color w:val="000000"/>
+          <w:sz w:val="24"/>
+          <w:szCs w:val="24"/>
+          <w:highlight w:val="white"/>
+        </w:rPr>
+        <w:t>’</w:t>
+      </w:r>
+      <w:r>
+        <w:rPr>
+          <w:rFonts w:ascii="Times New Roman" w:hAnsi="Times New Roman" w:cs="Times New Roman"/>
+          <w:sz w:val="24"/>
+          <w:szCs w:val="24"/>
+          <w:highlight w:val="white"/>
+        </w:rPr>
+        <w:t xml:space="preserve"> </w:t>
+      </w:r>
+      <w:r>
+        <w:rPr>
+          <w:rFonts w:ascii="Times New Roman" w:hAnsi="Times New Roman" w:cs="Times New Roman"/>
+          <w:sz w:val="24"/>
+          <w:szCs w:val="24"/>
+          <w:highlight w:val="white"/>
+        </w:rPr>
+        <w:t>‘</w:t>
+      </w:r>
+      <w:proofErr w:type="spellStart"/>
+      <w:r>
+        <w:rPr>
+          <w:rFonts w:ascii="Times New Roman" w:hAnsi="Times New Roman" w:cs="Times New Roman"/>
+          <w:color w:val="000000"/>
+          <w:sz w:val="24"/>
+          <w:szCs w:val="24"/>
+          <w:highlight w:val="white"/>
+        </w:rPr>
+        <w:t>coté</w:t>
+      </w:r>
+      <w:proofErr w:type="spellEnd"/>
+      <w:proofErr w:type="gramStart"/>
+      <w:r>
+        <w:rPr>
+          <w:rFonts w:ascii="Times New Roman" w:hAnsi="Times New Roman" w:cs="Times New Roman"/>
+          <w:color w:val="000000"/>
+          <w:sz w:val="24"/>
+          <w:szCs w:val="24"/>
+          <w:highlight w:val="white"/>
+        </w:rPr>
+        <w:t>’</w:t>
+      </w:r>
+      <w:r>
+        <w:rPr>
+          <w:rFonts w:ascii="Times New Roman" w:hAnsi="Times New Roman" w:cs="Times New Roman"/>
+          <w:color w:val="000000"/>
+          <w:sz w:val="24"/>
+          <w:szCs w:val="24"/>
+          <w:highlight w:val="white"/>
+        </w:rPr>
+        <w:t>‘</w:t>
+      </w:r>
+      <w:proofErr w:type="spellStart"/>
+      <w:proofErr w:type="gramEnd"/>
+      <w:r>
+        <w:rPr>
+          <w:rFonts w:ascii="Times New Roman" w:hAnsi="Times New Roman" w:cs="Times New Roman"/>
+          <w:color w:val="000000"/>
+          <w:sz w:val="24"/>
+          <w:szCs w:val="24"/>
+          <w:highlight w:val="white"/>
+        </w:rPr>
+        <w:t>théologiens</w:t>
+      </w:r>
+      <w:proofErr w:type="spellEnd"/>
+      <w:r>
+        <w:rPr>
+          <w:rFonts w:ascii="Times New Roman" w:hAnsi="Times New Roman" w:cs="Times New Roman"/>
+          <w:color w:val="000000"/>
+          <w:sz w:val="24"/>
+          <w:szCs w:val="24"/>
+          <w:highlight w:val="white"/>
+        </w:rPr>
+        <w:t>’</w:t>
+      </w:r>
+      <w:r>
+        <w:rPr>
+          <w:rFonts w:ascii="Times New Roman" w:hAnsi="Times New Roman" w:cs="Times New Roman"/>
+          <w:sz w:val="24"/>
+          <w:szCs w:val="24"/>
+          <w:highlight w:val="white"/>
+        </w:rPr>
+        <w:t xml:space="preserve"> ‘</w:t>
+      </w:r>
+      <w:proofErr w:type="spellStart"/>
+      <w:r>
+        <w:rPr>
+          <w:rFonts w:ascii="Times New Roman" w:hAnsi="Times New Roman" w:cs="Times New Roman"/>
+          <w:color w:val="000000"/>
+          <w:sz w:val="24"/>
+          <w:szCs w:val="24"/>
+          <w:highlight w:val="white"/>
+        </w:rPr>
+        <w:t>fondé</w:t>
+      </w:r>
+      <w:proofErr w:type="spellEnd"/>
+      <w:r>
+        <w:rPr>
+          <w:rFonts w:ascii="Times New Roman" w:hAnsi="Times New Roman" w:cs="Times New Roman"/>
+          <w:color w:val="000000"/>
+          <w:sz w:val="24"/>
+          <w:szCs w:val="24"/>
+          <w:highlight w:val="white"/>
+        </w:rPr>
+        <w:t>’</w:t>
+      </w:r>
+      <w:r>
+        <w:rPr>
+          <w:rFonts w:ascii="Times New Roman" w:hAnsi="Times New Roman" w:cs="Times New Roman"/>
+          <w:sz w:val="24"/>
+          <w:szCs w:val="24"/>
+          <w:highlight w:val="white"/>
+        </w:rPr>
+        <w:t xml:space="preserve"> ‘</w:t>
+      </w:r>
+      <w:proofErr w:type="spellStart"/>
+      <w:r>
+        <w:rPr>
+          <w:rFonts w:ascii="Times New Roman" w:hAnsi="Times New Roman" w:cs="Times New Roman"/>
+          <w:color w:val="000000"/>
+          <w:sz w:val="24"/>
+          <w:szCs w:val="24"/>
+          <w:highlight w:val="white"/>
+        </w:rPr>
+        <w:t>renfermés</w:t>
+      </w:r>
+      <w:proofErr w:type="spellEnd"/>
+      <w:r>
+        <w:rPr>
+          <w:rFonts w:ascii="Times New Roman" w:hAnsi="Times New Roman" w:cs="Times New Roman"/>
+          <w:color w:val="000000"/>
+          <w:sz w:val="24"/>
+          <w:szCs w:val="24"/>
+          <w:highlight w:val="white"/>
+        </w:rPr>
+        <w:t>’</w:t>
+      </w:r>
+      <w:r>
+        <w:rPr>
+          <w:rFonts w:ascii="Times New Roman" w:hAnsi="Times New Roman" w:cs="Times New Roman"/>
+          <w:sz w:val="24"/>
+          <w:szCs w:val="24"/>
+          <w:highlight w:val="white"/>
+        </w:rPr>
+        <w:t xml:space="preserve"> </w:t>
+      </w:r>
+      <w:r>
+        <w:rPr>
+          <w:rFonts w:ascii="Times New Roman" w:hAnsi="Times New Roman" w:cs="Times New Roman"/>
+          <w:color w:val="000000"/>
+          <w:sz w:val="24"/>
+          <w:szCs w:val="24"/>
+          <w:highlight w:val="white"/>
+        </w:rPr>
+        <w:t>‘</w:t>
+      </w:r>
+      <w:proofErr w:type="spellStart"/>
+      <w:r>
+        <w:rPr>
+          <w:rFonts w:ascii="Times New Roman" w:hAnsi="Times New Roman" w:cs="Times New Roman"/>
+          <w:color w:val="000000"/>
+          <w:sz w:val="24"/>
+          <w:szCs w:val="24"/>
+          <w:highlight w:val="white"/>
+        </w:rPr>
+        <w:t>c</w:t>
+      </w:r>
+      <w:r>
+        <w:rPr>
+          <w:rFonts w:ascii="Times New Roman" w:hAnsi="Times New Roman" w:cs="Times New Roman"/>
+          <w:color w:val="000000"/>
+          <w:sz w:val="24"/>
+          <w:szCs w:val="24"/>
+          <w:highlight w:val="white"/>
+        </w:rPr>
+        <w:t>ôté</w:t>
+      </w:r>
+      <w:proofErr w:type="spellEnd"/>
+      <w:r>
+        <w:rPr>
+          <w:rFonts w:ascii="Times New Roman" w:hAnsi="Times New Roman" w:cs="Times New Roman"/>
+          <w:color w:val="000000"/>
+          <w:sz w:val="24"/>
+          <w:szCs w:val="24"/>
+          <w:highlight w:val="white"/>
+        </w:rPr>
+        <w:t>’</w:t>
+      </w:r>
+      <w:r>
+        <w:rPr>
+          <w:rFonts w:ascii="Times New Roman" w:hAnsi="Times New Roman" w:cs="Times New Roman"/>
+          <w:color w:val="000000"/>
+          <w:sz w:val="24"/>
+          <w:szCs w:val="24"/>
+          <w:highlight w:val="white"/>
+        </w:rPr>
+        <w:t xml:space="preserve"> </w:t>
+      </w:r>
+      <w:r>
+        <w:rPr>
+          <w:rFonts w:ascii="Times New Roman" w:hAnsi="Times New Roman" w:cs="Times New Roman"/>
+          <w:color w:val="000000"/>
+          <w:sz w:val="24"/>
+          <w:szCs w:val="24"/>
+          <w:highlight w:val="white"/>
+        </w:rPr>
+        <w:t>‘</w:t>
+      </w:r>
+      <w:proofErr w:type="spellStart"/>
+      <w:r>
+        <w:rPr>
+          <w:rFonts w:ascii="Times New Roman" w:hAnsi="Times New Roman" w:cs="Times New Roman"/>
+          <w:color w:val="000000"/>
+          <w:sz w:val="24"/>
+          <w:szCs w:val="24"/>
+          <w:highlight w:val="white"/>
+        </w:rPr>
+        <w:t>mêmes</w:t>
+      </w:r>
+      <w:proofErr w:type="spellEnd"/>
+      <w:r>
+        <w:rPr>
+          <w:rFonts w:ascii="Times New Roman" w:hAnsi="Times New Roman" w:cs="Times New Roman"/>
+          <w:color w:val="000000"/>
+          <w:sz w:val="24"/>
+          <w:szCs w:val="24"/>
+          <w:highlight w:val="white"/>
+        </w:rPr>
+        <w:t>’</w:t>
       </w:r>
     </w:p>
     <w:p>
@@ -1267,7 +2869,7 @@
         <w:pStyle w:val="ListParagraph"/>
         <w:numPr>
           <w:ilvl w:val="0"/>
-          <w:numId w:val="4"/>
+          <w:numId w:val="5"/>
         </w:numPr>
         <w:rPr>
           <w:rFonts w:ascii="Times New Roman" w:hAnsi="Times New Roman" w:cs="Times New Roman"/>
@@ -1277,16 +2879,451 @@
       <w:r>
         <w:rPr>
           <w:rFonts w:ascii="Times New Roman" w:hAnsi="Times New Roman" w:cs="Times New Roman"/>
-          <w:sz w:val="24"/>
-        </w:rPr>
-        <w:t>p.</w:t>
-      </w:r>
-      <w:r>
-        <w:rPr>
-          <w:rFonts w:ascii="Times New Roman" w:hAnsi="Times New Roman" w:cs="Times New Roman"/>
-          <w:sz w:val="24"/>
-        </w:rPr>
-        <w:t xml:space="preserve">43 Latin </w:t>
+          <w:color w:val="000000"/>
+          <w:sz w:val="24"/>
+          <w:szCs w:val="24"/>
+          <w:highlight w:val="white"/>
+        </w:rPr>
+        <w:t xml:space="preserve">p. 137 </w:t>
+      </w:r>
+      <w:r>
+        <w:rPr>
+          <w:rFonts w:ascii="Times New Roman" w:hAnsi="Times New Roman" w:cs="Times New Roman"/>
+          <w:color w:val="000000"/>
+          <w:sz w:val="24"/>
+          <w:szCs w:val="24"/>
+          <w:highlight w:val="white"/>
+        </w:rPr>
+        <w:t>‘</w:t>
+      </w:r>
+      <w:proofErr w:type="spellStart"/>
+      <w:r>
+        <w:rPr>
+          <w:rFonts w:ascii="Times New Roman" w:hAnsi="Times New Roman" w:cs="Times New Roman"/>
+          <w:color w:val="000000"/>
+          <w:sz w:val="24"/>
+          <w:szCs w:val="24"/>
+          <w:highlight w:val="white"/>
+        </w:rPr>
+        <w:t>t</w:t>
+      </w:r>
+      <w:r>
+        <w:rPr>
+          <w:rFonts w:ascii="Times New Roman" w:hAnsi="Times New Roman" w:cs="Times New Roman"/>
+          <w:color w:val="000000"/>
+          <w:sz w:val="24"/>
+          <w:szCs w:val="24"/>
+          <w:highlight w:val="white"/>
+        </w:rPr>
+        <w:t>héologiens</w:t>
+      </w:r>
+      <w:proofErr w:type="spellEnd"/>
+      <w:r>
+        <w:rPr>
+          <w:rFonts w:ascii="Times New Roman" w:hAnsi="Times New Roman" w:cs="Times New Roman"/>
+          <w:color w:val="000000"/>
+          <w:sz w:val="24"/>
+          <w:szCs w:val="24"/>
+          <w:highlight w:val="white"/>
+        </w:rPr>
+        <w:t>’ ‘</w:t>
+      </w:r>
+      <w:r>
+        <w:rPr>
+          <w:rFonts w:ascii="Times New Roman" w:hAnsi="Times New Roman" w:cs="Times New Roman"/>
+          <w:color w:val="000000"/>
+          <w:sz w:val="24"/>
+          <w:szCs w:val="24"/>
+          <w:highlight w:val="white"/>
+        </w:rPr>
+        <w:t>á</w:t>
+      </w:r>
+      <w:r>
+        <w:rPr>
+          <w:rFonts w:ascii="Times New Roman" w:hAnsi="Times New Roman" w:cs="Times New Roman"/>
+          <w:color w:val="000000"/>
+          <w:sz w:val="24"/>
+          <w:szCs w:val="24"/>
+          <w:highlight w:val="white"/>
+        </w:rPr>
+        <w:t>’</w:t>
+      </w:r>
+      <w:r>
+        <w:rPr>
+          <w:rFonts w:ascii="Times New Roman" w:hAnsi="Times New Roman" w:cs="Times New Roman"/>
+          <w:color w:val="000000"/>
+          <w:sz w:val="24"/>
+          <w:szCs w:val="24"/>
+          <w:highlight w:val="white"/>
+        </w:rPr>
+        <w:t xml:space="preserve"> </w:t>
+      </w:r>
+      <w:r>
+        <w:rPr>
+          <w:rFonts w:ascii="Times New Roman" w:hAnsi="Times New Roman" w:cs="Times New Roman"/>
+          <w:color w:val="000000"/>
+          <w:sz w:val="24"/>
+          <w:szCs w:val="24"/>
+          <w:highlight w:val="white"/>
+        </w:rPr>
+        <w:t>‘</w:t>
+      </w:r>
+      <w:proofErr w:type="spellStart"/>
+      <w:r>
+        <w:rPr>
+          <w:rFonts w:ascii="Times New Roman" w:hAnsi="Times New Roman" w:cs="Times New Roman"/>
+          <w:color w:val="000000"/>
+          <w:sz w:val="24"/>
+          <w:szCs w:val="24"/>
+          <w:highlight w:val="white"/>
+        </w:rPr>
+        <w:t>établis</w:t>
+      </w:r>
+      <w:proofErr w:type="spellEnd"/>
+      <w:r>
+        <w:rPr>
+          <w:rFonts w:ascii="Times New Roman" w:hAnsi="Times New Roman" w:cs="Times New Roman"/>
+          <w:color w:val="000000"/>
+          <w:sz w:val="24"/>
+          <w:szCs w:val="24"/>
+          <w:highlight w:val="white"/>
+        </w:rPr>
+        <w:t>’ ‘</w:t>
+      </w:r>
+      <w:proofErr w:type="spellStart"/>
+      <w:r>
+        <w:rPr>
+          <w:rFonts w:ascii="Times New Roman" w:hAnsi="Times New Roman" w:cs="Times New Roman"/>
+          <w:color w:val="000000"/>
+          <w:sz w:val="24"/>
+          <w:szCs w:val="24"/>
+          <w:highlight w:val="white"/>
+        </w:rPr>
+        <w:t>nécessaires</w:t>
+      </w:r>
+      <w:proofErr w:type="spellEnd"/>
+      <w:r>
+        <w:rPr>
+          <w:rFonts w:ascii="Times New Roman" w:hAnsi="Times New Roman" w:cs="Times New Roman"/>
+          <w:color w:val="000000"/>
+          <w:sz w:val="24"/>
+          <w:szCs w:val="24"/>
+          <w:highlight w:val="white"/>
+        </w:rPr>
+        <w:t>’ ‘</w:t>
+      </w:r>
+      <w:proofErr w:type="spellStart"/>
+      <w:r>
+        <w:rPr>
+          <w:rFonts w:ascii="Times New Roman" w:hAnsi="Times New Roman" w:cs="Times New Roman"/>
+          <w:color w:val="000000"/>
+          <w:sz w:val="24"/>
+          <w:szCs w:val="24"/>
+          <w:highlight w:val="white"/>
+        </w:rPr>
+        <w:t>renfermés</w:t>
+      </w:r>
+      <w:proofErr w:type="spellEnd"/>
+      <w:r>
+        <w:rPr>
+          <w:rFonts w:ascii="Times New Roman" w:hAnsi="Times New Roman" w:cs="Times New Roman"/>
+          <w:color w:val="000000"/>
+          <w:sz w:val="24"/>
+          <w:szCs w:val="24"/>
+          <w:highlight w:val="white"/>
+        </w:rPr>
+        <w:t>’ ‘</w:t>
+      </w:r>
+      <w:proofErr w:type="spellStart"/>
+      <w:r>
+        <w:rPr>
+          <w:rFonts w:ascii="Times New Roman" w:hAnsi="Times New Roman" w:cs="Times New Roman"/>
+          <w:color w:val="000000"/>
+          <w:sz w:val="24"/>
+          <w:szCs w:val="24"/>
+          <w:highlight w:val="white"/>
+        </w:rPr>
+        <w:t>être</w:t>
+      </w:r>
+      <w:proofErr w:type="spellEnd"/>
+      <w:r>
+        <w:rPr>
+          <w:rFonts w:ascii="Times New Roman" w:hAnsi="Times New Roman" w:cs="Times New Roman"/>
+          <w:color w:val="000000"/>
+          <w:sz w:val="24"/>
+          <w:szCs w:val="24"/>
+          <w:highlight w:val="white"/>
+        </w:rPr>
+        <w:t>’ ‘</w:t>
+      </w:r>
+      <w:proofErr w:type="spellStart"/>
+      <w:r>
+        <w:rPr>
+          <w:rFonts w:ascii="Times New Roman" w:hAnsi="Times New Roman" w:cs="Times New Roman"/>
+          <w:color w:val="000000"/>
+          <w:sz w:val="24"/>
+          <w:szCs w:val="24"/>
+          <w:highlight w:val="white"/>
+        </w:rPr>
+        <w:t>égard</w:t>
+      </w:r>
+      <w:proofErr w:type="spellEnd"/>
+      <w:r>
+        <w:rPr>
+          <w:rFonts w:ascii="Times New Roman" w:hAnsi="Times New Roman" w:cs="Times New Roman"/>
+          <w:color w:val="000000"/>
+          <w:sz w:val="24"/>
+          <w:szCs w:val="24"/>
+          <w:highlight w:val="white"/>
+        </w:rPr>
+        <w:t>’</w:t>
+      </w:r>
+      <w:r>
+        <w:rPr>
+          <w:rFonts w:ascii="Times New Roman" w:hAnsi="Times New Roman" w:cs="Times New Roman"/>
+          <w:sz w:val="24"/>
+          <w:szCs w:val="24"/>
+          <w:highlight w:val="white"/>
+        </w:rPr>
+        <w:t xml:space="preserve"> ‘</w:t>
+      </w:r>
+      <w:proofErr w:type="spellStart"/>
+      <w:r>
+        <w:rPr>
+          <w:rFonts w:ascii="Times New Roman" w:hAnsi="Times New Roman" w:cs="Times New Roman"/>
+          <w:color w:val="000000"/>
+          <w:sz w:val="24"/>
+          <w:szCs w:val="24"/>
+          <w:highlight w:val="white"/>
+        </w:rPr>
+        <w:t>l'exposé</w:t>
+      </w:r>
+      <w:proofErr w:type="spellEnd"/>
+      <w:r>
+        <w:rPr>
+          <w:rFonts w:ascii="Times New Roman" w:hAnsi="Times New Roman" w:cs="Times New Roman"/>
+          <w:color w:val="000000"/>
+          <w:sz w:val="24"/>
+          <w:szCs w:val="24"/>
+          <w:highlight w:val="white"/>
+        </w:rPr>
+        <w:t>’</w:t>
+      </w:r>
+      <w:r>
+        <w:rPr>
+          <w:rFonts w:ascii="Times New Roman" w:hAnsi="Times New Roman" w:cs="Times New Roman"/>
+          <w:sz w:val="24"/>
+          <w:szCs w:val="24"/>
+          <w:highlight w:val="white"/>
+        </w:rPr>
+        <w:t xml:space="preserve"> ‘</w:t>
+      </w:r>
+      <w:r>
+        <w:rPr>
+          <w:rFonts w:ascii="Times New Roman" w:hAnsi="Times New Roman" w:cs="Times New Roman"/>
+          <w:color w:val="000000"/>
+          <w:sz w:val="24"/>
+          <w:szCs w:val="24"/>
+          <w:highlight w:val="white"/>
+        </w:rPr>
+        <w:t>trouvé</w:t>
+      </w:r>
+      <w:r>
+        <w:rPr>
+          <w:rFonts w:ascii="Times New Roman" w:hAnsi="Times New Roman" w:cs="Times New Roman"/>
+          <w:color w:val="000000"/>
+          <w:sz w:val="24"/>
+          <w:szCs w:val="24"/>
+          <w:highlight w:val="white"/>
+        </w:rPr>
+        <w:t>’</w:t>
+      </w:r>
+      <w:r>
+        <w:rPr>
+          <w:rFonts w:ascii="Times New Roman" w:hAnsi="Times New Roman" w:cs="Times New Roman"/>
+          <w:sz w:val="24"/>
+          <w:szCs w:val="24"/>
+          <w:highlight w:val="white"/>
+        </w:rPr>
+        <w:t xml:space="preserve"> ‘</w:t>
+      </w:r>
+      <w:proofErr w:type="spellStart"/>
+      <w:r>
+        <w:rPr>
+          <w:rFonts w:ascii="Times New Roman" w:hAnsi="Times New Roman" w:cs="Times New Roman"/>
+          <w:color w:val="000000"/>
+          <w:sz w:val="24"/>
+          <w:szCs w:val="24"/>
+          <w:highlight w:val="white"/>
+        </w:rPr>
+        <w:t>rensermés</w:t>
+      </w:r>
+      <w:proofErr w:type="spellEnd"/>
+      <w:r>
+        <w:rPr>
+          <w:rFonts w:ascii="Times New Roman" w:hAnsi="Times New Roman" w:cs="Times New Roman"/>
+          <w:color w:val="000000"/>
+          <w:sz w:val="24"/>
+          <w:szCs w:val="24"/>
+          <w:highlight w:val="white"/>
+        </w:rPr>
+        <w:t>’</w:t>
+      </w:r>
+      <w:r>
+        <w:rPr>
+          <w:rFonts w:ascii="Times New Roman" w:hAnsi="Times New Roman" w:cs="Times New Roman"/>
+          <w:sz w:val="24"/>
+          <w:szCs w:val="24"/>
+          <w:highlight w:val="white"/>
+        </w:rPr>
+        <w:t xml:space="preserve"> ‘</w:t>
+      </w:r>
+      <w:proofErr w:type="spellStart"/>
+      <w:r>
+        <w:rPr>
+          <w:rFonts w:ascii="Times New Roman" w:hAnsi="Times New Roman" w:cs="Times New Roman"/>
+          <w:color w:val="000000"/>
+          <w:sz w:val="24"/>
+          <w:szCs w:val="24"/>
+          <w:highlight w:val="white"/>
+        </w:rPr>
+        <w:t>laissé</w:t>
+      </w:r>
+      <w:proofErr w:type="spellEnd"/>
+      <w:r>
+        <w:rPr>
+          <w:rFonts w:ascii="Times New Roman" w:hAnsi="Times New Roman" w:cs="Times New Roman"/>
+          <w:sz w:val="24"/>
+          <w:szCs w:val="24"/>
+          <w:highlight w:val="white"/>
+        </w:rPr>
+        <w:t>’ ‘</w:t>
+      </w:r>
+      <w:proofErr w:type="spellStart"/>
+      <w:r>
+        <w:rPr>
+          <w:rFonts w:ascii="Times New Roman" w:hAnsi="Times New Roman" w:cs="Times New Roman"/>
+          <w:color w:val="000000"/>
+          <w:sz w:val="24"/>
+          <w:szCs w:val="24"/>
+          <w:highlight w:val="white"/>
+        </w:rPr>
+        <w:t>baptême</w:t>
+      </w:r>
+      <w:proofErr w:type="spellEnd"/>
+      <w:r>
+        <w:rPr>
+          <w:rFonts w:ascii="Times New Roman" w:hAnsi="Times New Roman" w:cs="Times New Roman"/>
+          <w:color w:val="000000"/>
+          <w:sz w:val="24"/>
+          <w:szCs w:val="24"/>
+          <w:highlight w:val="white"/>
+        </w:rPr>
+        <w:t>’</w:t>
+      </w:r>
+      <w:r>
+        <w:rPr>
+          <w:rFonts w:ascii="Times New Roman" w:hAnsi="Times New Roman" w:cs="Times New Roman"/>
+          <w:sz w:val="24"/>
+          <w:szCs w:val="24"/>
+          <w:highlight w:val="white"/>
+        </w:rPr>
+        <w:t xml:space="preserve"> ‘</w:t>
+      </w:r>
+      <w:proofErr w:type="spellStart"/>
+      <w:r>
+        <w:rPr>
+          <w:rFonts w:ascii="Times New Roman" w:hAnsi="Times New Roman" w:cs="Times New Roman"/>
+          <w:color w:val="000000"/>
+          <w:sz w:val="24"/>
+          <w:szCs w:val="24"/>
+          <w:highlight w:val="white"/>
+        </w:rPr>
+        <w:t>proposée</w:t>
+      </w:r>
+      <w:proofErr w:type="spellEnd"/>
+      <w:r>
+        <w:rPr>
+          <w:rFonts w:ascii="Times New Roman" w:hAnsi="Times New Roman" w:cs="Times New Roman"/>
+          <w:sz w:val="24"/>
+          <w:szCs w:val="24"/>
+          <w:highlight w:val="white"/>
+        </w:rPr>
+        <w:t>’ ‘</w:t>
+      </w:r>
+      <w:proofErr w:type="spellStart"/>
+      <w:r>
+        <w:rPr>
+          <w:rFonts w:ascii="Times New Roman" w:hAnsi="Times New Roman" w:cs="Times New Roman"/>
+          <w:color w:val="000000"/>
+          <w:sz w:val="24"/>
+          <w:szCs w:val="24"/>
+          <w:highlight w:val="white"/>
+        </w:rPr>
+        <w:t>régle</w:t>
+      </w:r>
+      <w:proofErr w:type="spellEnd"/>
+      <w:r>
+        <w:rPr>
+          <w:rFonts w:ascii="Times New Roman" w:hAnsi="Times New Roman" w:cs="Times New Roman"/>
+          <w:sz w:val="24"/>
+          <w:szCs w:val="24"/>
+          <w:highlight w:val="white"/>
+        </w:rPr>
+        <w:t>’ ‘</w:t>
+      </w:r>
+      <w:proofErr w:type="spellStart"/>
+      <w:r>
+        <w:rPr>
+          <w:rFonts w:ascii="Times New Roman" w:hAnsi="Times New Roman" w:cs="Times New Roman"/>
+          <w:color w:val="000000"/>
+          <w:sz w:val="24"/>
+          <w:szCs w:val="24"/>
+          <w:highlight w:val="white"/>
+        </w:rPr>
+        <w:t>étabile</w:t>
+      </w:r>
+      <w:proofErr w:type="spellEnd"/>
+      <w:r>
+        <w:rPr>
+          <w:rFonts w:ascii="Times New Roman" w:hAnsi="Times New Roman" w:cs="Times New Roman"/>
+          <w:color w:val="000000"/>
+          <w:sz w:val="24"/>
+          <w:szCs w:val="24"/>
+          <w:highlight w:val="white"/>
+        </w:rPr>
+        <w:t>’</w:t>
+      </w:r>
+      <w:r>
+        <w:rPr>
+          <w:rFonts w:ascii="Times New Roman" w:hAnsi="Times New Roman" w:cs="Times New Roman"/>
+          <w:sz w:val="24"/>
+          <w:szCs w:val="24"/>
+          <w:highlight w:val="white"/>
+        </w:rPr>
+        <w:t xml:space="preserve"> ‘</w:t>
+      </w:r>
+      <w:proofErr w:type="spellStart"/>
+      <w:r>
+        <w:rPr>
+          <w:rFonts w:ascii="Times New Roman" w:hAnsi="Times New Roman" w:cs="Times New Roman"/>
+          <w:color w:val="000000"/>
+          <w:sz w:val="24"/>
+          <w:szCs w:val="24"/>
+          <w:highlight w:val="white"/>
+        </w:rPr>
+        <w:t>évêque</w:t>
+      </w:r>
+      <w:proofErr w:type="spellEnd"/>
+      <w:r>
+        <w:rPr>
+          <w:rFonts w:ascii="Times New Roman" w:hAnsi="Times New Roman" w:cs="Times New Roman"/>
+          <w:color w:val="000000"/>
+          <w:sz w:val="24"/>
+          <w:szCs w:val="24"/>
+          <w:highlight w:val="white"/>
+        </w:rPr>
+        <w:t>’</w:t>
       </w:r>
     </w:p>
     <w:p>
@@ -1294,7 +3331,7 @@
         <w:pStyle w:val="ListParagraph"/>
         <w:numPr>
           <w:ilvl w:val="0"/>
-          <w:numId w:val="4"/>
+          <w:numId w:val="5"/>
         </w:numPr>
         <w:rPr>
           <w:rFonts w:ascii="Times New Roman" w:hAnsi="Times New Roman" w:cs="Times New Roman"/>
@@ -1304,9 +3341,487 @@
       <w:r>
         <w:rPr>
           <w:rFonts w:ascii="Times New Roman" w:hAnsi="Times New Roman" w:cs="Times New Roman"/>
-          <w:sz w:val="24"/>
-        </w:rPr>
-        <w:t>p.55 French</w:t>
+          <w:color w:val="000000"/>
+          <w:sz w:val="24"/>
+          <w:szCs w:val="24"/>
+          <w:highlight w:val="white"/>
+        </w:rPr>
+        <w:lastRenderedPageBreak/>
+        <w:t xml:space="preserve">p.138 </w:t>
+      </w:r>
+      <w:r>
+        <w:rPr>
+          <w:rFonts w:ascii="Times New Roman" w:hAnsi="Times New Roman" w:cs="Times New Roman"/>
+          <w:color w:val="000000"/>
+          <w:sz w:val="24"/>
+          <w:szCs w:val="24"/>
+          <w:highlight w:val="white"/>
+        </w:rPr>
+        <w:t>‘</w:t>
+      </w:r>
+      <w:proofErr w:type="spellStart"/>
+      <w:r>
+        <w:rPr>
+          <w:rFonts w:ascii="Times New Roman" w:hAnsi="Times New Roman" w:cs="Times New Roman"/>
+          <w:color w:val="000000"/>
+          <w:sz w:val="24"/>
+          <w:szCs w:val="24"/>
+          <w:highlight w:val="white"/>
+        </w:rPr>
+        <w:t>l'utilité</w:t>
+      </w:r>
+      <w:proofErr w:type="spellEnd"/>
+      <w:r>
+        <w:rPr>
+          <w:rFonts w:ascii="Times New Roman" w:hAnsi="Times New Roman" w:cs="Times New Roman"/>
+          <w:color w:val="000000"/>
+          <w:sz w:val="24"/>
+          <w:szCs w:val="24"/>
+          <w:highlight w:val="white"/>
+        </w:rPr>
+        <w:t>’ ‘</w:t>
+      </w:r>
+      <w:proofErr w:type="spellStart"/>
+      <w:r>
+        <w:rPr>
+          <w:rFonts w:ascii="Times New Roman" w:hAnsi="Times New Roman" w:cs="Times New Roman"/>
+          <w:color w:val="000000"/>
+          <w:sz w:val="24"/>
+          <w:szCs w:val="24"/>
+          <w:highlight w:val="white"/>
+        </w:rPr>
+        <w:t>proposé</w:t>
+      </w:r>
+      <w:proofErr w:type="spellEnd"/>
+      <w:r>
+        <w:rPr>
+          <w:rFonts w:ascii="Times New Roman" w:hAnsi="Times New Roman" w:cs="Times New Roman"/>
+          <w:sz w:val="24"/>
+          <w:szCs w:val="24"/>
+          <w:highlight w:val="white"/>
+        </w:rPr>
+        <w:t xml:space="preserve">’ </w:t>
+      </w:r>
+      <w:r>
+        <w:rPr>
+          <w:rFonts w:ascii="Times New Roman" w:hAnsi="Times New Roman" w:cs="Times New Roman"/>
+          <w:sz w:val="24"/>
+          <w:szCs w:val="24"/>
+          <w:highlight w:val="white"/>
+        </w:rPr>
+        <w:t>‘</w:t>
+      </w:r>
+      <w:proofErr w:type="spellStart"/>
+      <w:r>
+        <w:rPr>
+          <w:rFonts w:ascii="Times New Roman" w:hAnsi="Times New Roman" w:cs="Times New Roman"/>
+          <w:color w:val="000000"/>
+          <w:sz w:val="24"/>
+          <w:szCs w:val="24"/>
+          <w:highlight w:val="white"/>
+        </w:rPr>
+        <w:t>l'evêque</w:t>
+      </w:r>
+      <w:proofErr w:type="spellEnd"/>
+      <w:r>
+        <w:rPr>
+          <w:rFonts w:ascii="Times New Roman" w:hAnsi="Times New Roman" w:cs="Times New Roman"/>
+          <w:sz w:val="24"/>
+          <w:szCs w:val="24"/>
+          <w:highlight w:val="white"/>
+        </w:rPr>
+        <w:t>’ ‘</w:t>
+      </w:r>
+      <w:proofErr w:type="spellStart"/>
+      <w:r>
+        <w:rPr>
+          <w:rFonts w:ascii="Times New Roman" w:hAnsi="Times New Roman" w:cs="Times New Roman"/>
+          <w:color w:val="000000"/>
+          <w:sz w:val="24"/>
+          <w:szCs w:val="24"/>
+          <w:highlight w:val="white"/>
+        </w:rPr>
+        <w:t>régles</w:t>
+      </w:r>
+      <w:proofErr w:type="spellEnd"/>
+      <w:r>
+        <w:rPr>
+          <w:rFonts w:ascii="Times New Roman" w:hAnsi="Times New Roman" w:cs="Times New Roman"/>
+          <w:sz w:val="24"/>
+          <w:szCs w:val="24"/>
+          <w:highlight w:val="white"/>
+        </w:rPr>
+        <w:t>’ ‘</w:t>
+      </w:r>
+      <w:proofErr w:type="spellStart"/>
+      <w:r>
+        <w:rPr>
+          <w:rFonts w:ascii="Times New Roman" w:hAnsi="Times New Roman" w:cs="Times New Roman"/>
+          <w:color w:val="000000"/>
+          <w:sz w:val="24"/>
+          <w:szCs w:val="24"/>
+          <w:highlight w:val="white"/>
+        </w:rPr>
+        <w:t>déroger</w:t>
+      </w:r>
+      <w:proofErr w:type="spellEnd"/>
+      <w:r>
+        <w:rPr>
+          <w:rFonts w:ascii="Times New Roman" w:hAnsi="Times New Roman" w:cs="Times New Roman"/>
+          <w:color w:val="000000"/>
+          <w:sz w:val="24"/>
+          <w:szCs w:val="24"/>
+          <w:highlight w:val="white"/>
+        </w:rPr>
+        <w:t>’ ‘</w:t>
+      </w:r>
+      <w:proofErr w:type="spellStart"/>
+      <w:r>
+        <w:rPr>
+          <w:rFonts w:ascii="Times New Roman" w:hAnsi="Times New Roman" w:cs="Times New Roman"/>
+          <w:color w:val="000000"/>
+          <w:sz w:val="24"/>
+          <w:szCs w:val="24"/>
+          <w:highlight w:val="white"/>
+        </w:rPr>
+        <w:t>sçauroit</w:t>
+      </w:r>
+      <w:proofErr w:type="spellEnd"/>
+      <w:r>
+        <w:rPr>
+          <w:rFonts w:ascii="Times New Roman" w:hAnsi="Times New Roman" w:cs="Times New Roman"/>
+          <w:sz w:val="24"/>
+          <w:szCs w:val="24"/>
+          <w:highlight w:val="white"/>
+        </w:rPr>
+        <w:t>’ ‘</w:t>
+      </w:r>
+      <w:proofErr w:type="spellStart"/>
+      <w:r>
+        <w:rPr>
+          <w:rFonts w:ascii="Times New Roman" w:hAnsi="Times New Roman" w:cs="Times New Roman"/>
+          <w:color w:val="000000"/>
+          <w:sz w:val="24"/>
+          <w:szCs w:val="24"/>
+          <w:highlight w:val="white"/>
+        </w:rPr>
+        <w:t>maniére</w:t>
+      </w:r>
+      <w:proofErr w:type="spellEnd"/>
+      <w:r>
+        <w:rPr>
+          <w:rFonts w:ascii="Times New Roman" w:hAnsi="Times New Roman" w:cs="Times New Roman"/>
+          <w:sz w:val="24"/>
+          <w:szCs w:val="24"/>
+          <w:highlight w:val="white"/>
+        </w:rPr>
+        <w:t>’ ‘</w:t>
+      </w:r>
+      <w:proofErr w:type="spellStart"/>
+      <w:r>
+        <w:rPr>
+          <w:rFonts w:ascii="Times New Roman" w:hAnsi="Times New Roman" w:cs="Times New Roman"/>
+          <w:color w:val="000000"/>
+          <w:sz w:val="24"/>
+          <w:szCs w:val="24"/>
+          <w:highlight w:val="white"/>
+        </w:rPr>
+        <w:t>autorités</w:t>
+      </w:r>
+      <w:proofErr w:type="spellEnd"/>
+      <w:r>
+        <w:rPr>
+          <w:rFonts w:ascii="Times New Roman" w:hAnsi="Times New Roman" w:cs="Times New Roman"/>
+          <w:sz w:val="24"/>
+          <w:szCs w:val="24"/>
+          <w:highlight w:val="white"/>
+        </w:rPr>
+        <w:t>’ ‘</w:t>
+      </w:r>
+      <w:r>
+        <w:rPr>
+          <w:rFonts w:ascii="Times New Roman" w:hAnsi="Times New Roman" w:cs="Times New Roman"/>
+          <w:color w:val="000000"/>
+          <w:sz w:val="24"/>
+          <w:szCs w:val="24"/>
+          <w:highlight w:val="white"/>
+        </w:rPr>
+        <w:t>á</w:t>
+      </w:r>
+      <w:r>
+        <w:rPr>
+          <w:rFonts w:ascii="Times New Roman" w:hAnsi="Times New Roman" w:cs="Times New Roman"/>
+          <w:sz w:val="24"/>
+          <w:szCs w:val="24"/>
+          <w:highlight w:val="white"/>
+        </w:rPr>
+        <w:t>’ ‘</w:t>
+      </w:r>
+      <w:proofErr w:type="spellStart"/>
+      <w:r>
+        <w:rPr>
+          <w:rFonts w:ascii="Times New Roman" w:hAnsi="Times New Roman" w:cs="Times New Roman"/>
+          <w:color w:val="000000"/>
+          <w:sz w:val="24"/>
+          <w:szCs w:val="24"/>
+          <w:highlight w:val="white"/>
+        </w:rPr>
+        <w:t>evêque</w:t>
+      </w:r>
+      <w:proofErr w:type="spellEnd"/>
+      <w:r>
+        <w:rPr>
+          <w:rFonts w:ascii="Times New Roman" w:hAnsi="Times New Roman" w:cs="Times New Roman"/>
+          <w:sz w:val="24"/>
+          <w:szCs w:val="24"/>
+          <w:highlight w:val="white"/>
+        </w:rPr>
+        <w:t>’ ‘</w:t>
+      </w:r>
+      <w:proofErr w:type="spellStart"/>
+      <w:r>
+        <w:rPr>
+          <w:rFonts w:ascii="Times New Roman" w:hAnsi="Times New Roman" w:cs="Times New Roman"/>
+          <w:color w:val="000000"/>
+          <w:sz w:val="24"/>
+          <w:szCs w:val="24"/>
+          <w:highlight w:val="white"/>
+        </w:rPr>
+        <w:t>décisio</w:t>
+      </w:r>
+      <w:r>
+        <w:rPr>
+          <w:rFonts w:ascii="Times New Roman" w:hAnsi="Times New Roman" w:cs="Times New Roman"/>
+          <w:color w:val="000000"/>
+          <w:sz w:val="24"/>
+          <w:szCs w:val="24"/>
+          <w:highlight w:val="white"/>
+        </w:rPr>
+        <w:t>n</w:t>
+      </w:r>
+      <w:proofErr w:type="spellEnd"/>
+      <w:r>
+        <w:rPr>
+          <w:rFonts w:ascii="Times New Roman" w:hAnsi="Times New Roman" w:cs="Times New Roman"/>
+          <w:color w:val="000000"/>
+          <w:sz w:val="24"/>
+          <w:szCs w:val="24"/>
+          <w:highlight w:val="white"/>
+        </w:rPr>
+        <w:t>’ ‘</w:t>
+      </w:r>
+      <w:proofErr w:type="spellStart"/>
+      <w:r>
+        <w:rPr>
+          <w:rFonts w:ascii="Times New Roman" w:hAnsi="Times New Roman" w:cs="Times New Roman"/>
+          <w:color w:val="000000"/>
+          <w:sz w:val="24"/>
+          <w:szCs w:val="24"/>
+          <w:highlight w:val="white"/>
+        </w:rPr>
+        <w:t>prélat</w:t>
+      </w:r>
+      <w:proofErr w:type="spellEnd"/>
+      <w:r>
+        <w:rPr>
+          <w:rFonts w:ascii="Times New Roman" w:hAnsi="Times New Roman" w:cs="Times New Roman"/>
+          <w:color w:val="000000"/>
+          <w:sz w:val="24"/>
+          <w:szCs w:val="24"/>
+          <w:highlight w:val="white"/>
+        </w:rPr>
+        <w:t>’ ‘</w:t>
+      </w:r>
+      <w:proofErr w:type="spellStart"/>
+      <w:r>
+        <w:rPr>
+          <w:rFonts w:ascii="Times New Roman" w:hAnsi="Times New Roman" w:cs="Times New Roman"/>
+          <w:color w:val="000000"/>
+          <w:sz w:val="24"/>
+          <w:szCs w:val="24"/>
+          <w:highlight w:val="white"/>
+        </w:rPr>
+        <w:t>soussignés</w:t>
+      </w:r>
+      <w:proofErr w:type="spellEnd"/>
+      <w:r>
+        <w:rPr>
+          <w:rFonts w:ascii="Times New Roman" w:hAnsi="Times New Roman" w:cs="Times New Roman"/>
+          <w:sz w:val="24"/>
+          <w:szCs w:val="24"/>
+          <w:highlight w:val="white"/>
+        </w:rPr>
+        <w:t>’ ‘</w:t>
+      </w:r>
+      <w:proofErr w:type="spellStart"/>
+      <w:r>
+        <w:rPr>
+          <w:rFonts w:ascii="Times New Roman" w:hAnsi="Times New Roman" w:cs="Times New Roman"/>
+          <w:color w:val="000000"/>
+          <w:sz w:val="24"/>
+          <w:szCs w:val="24"/>
+          <w:highlight w:val="white"/>
+        </w:rPr>
+        <w:t>être</w:t>
+      </w:r>
+      <w:proofErr w:type="spellEnd"/>
+      <w:r>
+        <w:rPr>
+          <w:rFonts w:ascii="Times New Roman" w:hAnsi="Times New Roman" w:cs="Times New Roman"/>
+          <w:color w:val="000000"/>
+          <w:sz w:val="24"/>
+          <w:szCs w:val="24"/>
+          <w:highlight w:val="white"/>
+        </w:rPr>
+        <w:t>’</w:t>
+      </w:r>
+      <w:r>
+        <w:rPr>
+          <w:rFonts w:ascii="Times New Roman" w:hAnsi="Times New Roman" w:cs="Times New Roman"/>
+          <w:color w:val="000000"/>
+          <w:sz w:val="24"/>
+          <w:szCs w:val="24"/>
+          <w:highlight w:val="white"/>
+        </w:rPr>
+        <w:t xml:space="preserve"> </w:t>
+      </w:r>
+      <w:r>
+        <w:rPr>
+          <w:rFonts w:ascii="Times New Roman" w:hAnsi="Times New Roman" w:cs="Times New Roman"/>
+          <w:color w:val="000000"/>
+          <w:sz w:val="24"/>
+          <w:szCs w:val="24"/>
+          <w:highlight w:val="white"/>
+        </w:rPr>
+        <w:t>‘</w:t>
+      </w:r>
+      <w:proofErr w:type="spellStart"/>
+      <w:r>
+        <w:rPr>
+          <w:rFonts w:ascii="Times New Roman" w:hAnsi="Times New Roman" w:cs="Times New Roman"/>
+          <w:color w:val="000000"/>
+          <w:sz w:val="24"/>
+          <w:szCs w:val="24"/>
+          <w:highlight w:val="white"/>
+        </w:rPr>
+        <w:t>autorisé</w:t>
+      </w:r>
+      <w:proofErr w:type="spellEnd"/>
+      <w:r>
+        <w:rPr>
+          <w:rFonts w:ascii="Times New Roman" w:hAnsi="Times New Roman" w:cs="Times New Roman"/>
+          <w:color w:val="000000"/>
+          <w:sz w:val="24"/>
+          <w:szCs w:val="24"/>
+          <w:highlight w:val="white"/>
+        </w:rPr>
+        <w:t>’ ‘</w:t>
+      </w:r>
+      <w:proofErr w:type="spellStart"/>
+      <w:r>
+        <w:rPr>
+          <w:rFonts w:ascii="Times New Roman" w:hAnsi="Times New Roman" w:cs="Times New Roman"/>
+          <w:color w:val="000000"/>
+          <w:sz w:val="24"/>
+          <w:szCs w:val="24"/>
+          <w:highlight w:val="white"/>
+        </w:rPr>
+        <w:t>nécessité</w:t>
+      </w:r>
+      <w:proofErr w:type="spellEnd"/>
+      <w:r>
+        <w:rPr>
+          <w:rFonts w:ascii="Times New Roman" w:hAnsi="Times New Roman" w:cs="Times New Roman"/>
+          <w:sz w:val="24"/>
+          <w:szCs w:val="24"/>
+          <w:highlight w:val="white"/>
+        </w:rPr>
+        <w:t>’ ‘</w:t>
+      </w:r>
+      <w:proofErr w:type="spellStart"/>
+      <w:r>
+        <w:rPr>
+          <w:rFonts w:ascii="Times New Roman" w:hAnsi="Times New Roman" w:cs="Times New Roman"/>
+          <w:color w:val="000000"/>
+          <w:sz w:val="24"/>
+          <w:szCs w:val="24"/>
+          <w:highlight w:val="white"/>
+        </w:rPr>
+        <w:t>fût</w:t>
+      </w:r>
+      <w:proofErr w:type="spellEnd"/>
+      <w:r>
+        <w:rPr>
+          <w:rFonts w:ascii="Times New Roman" w:hAnsi="Times New Roman" w:cs="Times New Roman"/>
+          <w:color w:val="000000"/>
+          <w:sz w:val="24"/>
+          <w:szCs w:val="24"/>
+          <w:highlight w:val="white"/>
+        </w:rPr>
+        <w:t>’</w:t>
+      </w:r>
+      <w:r>
+        <w:rPr>
+          <w:rFonts w:ascii="Times New Roman" w:hAnsi="Times New Roman" w:cs="Times New Roman"/>
+          <w:color w:val="000000"/>
+          <w:sz w:val="24"/>
+          <w:szCs w:val="24"/>
+          <w:highlight w:val="white"/>
+        </w:rPr>
+        <w:t xml:space="preserve"> </w:t>
+      </w:r>
+      <w:r>
+        <w:rPr>
+          <w:rFonts w:ascii="Times New Roman" w:hAnsi="Times New Roman" w:cs="Times New Roman"/>
+          <w:color w:val="000000"/>
+          <w:sz w:val="24"/>
+          <w:szCs w:val="24"/>
+          <w:highlight w:val="white"/>
+        </w:rPr>
+        <w:t>‘</w:t>
+      </w:r>
+      <w:proofErr w:type="spellStart"/>
+      <w:r>
+        <w:rPr>
+          <w:rFonts w:ascii="Times New Roman" w:hAnsi="Times New Roman" w:cs="Times New Roman"/>
+          <w:color w:val="000000"/>
+          <w:sz w:val="24"/>
+          <w:szCs w:val="24"/>
+          <w:highlight w:val="white"/>
+        </w:rPr>
+        <w:t>demandée</w:t>
+      </w:r>
+      <w:proofErr w:type="spellEnd"/>
+      <w:r>
+        <w:rPr>
+          <w:rFonts w:ascii="Times New Roman" w:hAnsi="Times New Roman" w:cs="Times New Roman"/>
+          <w:color w:val="000000"/>
+          <w:sz w:val="24"/>
+          <w:szCs w:val="24"/>
+          <w:highlight w:val="white"/>
+        </w:rPr>
+        <w:t>’ ‘</w:t>
+      </w:r>
+      <w:proofErr w:type="spellStart"/>
+      <w:r>
+        <w:rPr>
+          <w:rFonts w:ascii="Times New Roman" w:hAnsi="Times New Roman" w:cs="Times New Roman"/>
+          <w:color w:val="000000"/>
+          <w:sz w:val="24"/>
+          <w:szCs w:val="24"/>
+          <w:highlight w:val="white"/>
+        </w:rPr>
+        <w:t>accordée</w:t>
+      </w:r>
+      <w:proofErr w:type="spellEnd"/>
+      <w:r>
+        <w:rPr>
+          <w:rFonts w:ascii="Times New Roman" w:hAnsi="Times New Roman" w:cs="Times New Roman"/>
+          <w:sz w:val="24"/>
+          <w:szCs w:val="24"/>
+          <w:highlight w:val="white"/>
+        </w:rPr>
+        <w:t xml:space="preserve">’ </w:t>
       </w:r>
     </w:p>
     <w:p>
@@ -1314,39 +3829,321 @@
         <w:pStyle w:val="ListParagraph"/>
         <w:numPr>
           <w:ilvl w:val="0"/>
-          <w:numId w:val="4"/>
+          <w:numId w:val="5"/>
         </w:numPr>
         <w:rPr>
           <w:rFonts w:ascii="Times New Roman" w:hAnsi="Times New Roman" w:cs="Times New Roman"/>
-          <w:sz w:val="24"/>
-        </w:rPr>
-      </w:pPr>
-      <w:r>
-        <w:rPr>
-          <w:rFonts w:ascii="Times New Roman" w:hAnsi="Times New Roman" w:cs="Times New Roman"/>
-          <w:sz w:val="24"/>
-        </w:rPr>
-        <w:t xml:space="preserve">p.90 Latin </w:t>
+          <w:color w:val="000000"/>
+          <w:sz w:val="24"/>
+          <w:szCs w:val="24"/>
+          <w:highlight w:val="white"/>
+        </w:rPr>
+      </w:pPr>
+      <w:r>
+        <w:rPr>
+          <w:rFonts w:ascii="Times New Roman" w:hAnsi="Times New Roman" w:cs="Times New Roman"/>
+          <w:color w:val="000000"/>
+          <w:sz w:val="24"/>
+          <w:szCs w:val="24"/>
+          <w:highlight w:val="white"/>
+        </w:rPr>
+        <w:t>p.139 ‘</w:t>
+      </w:r>
+      <w:proofErr w:type="spellStart"/>
+      <w:r>
+        <w:rPr>
+          <w:rFonts w:ascii="Times New Roman" w:hAnsi="Times New Roman" w:cs="Times New Roman"/>
+          <w:color w:val="000000"/>
+          <w:sz w:val="24"/>
+          <w:szCs w:val="24"/>
+          <w:highlight w:val="white"/>
+        </w:rPr>
+        <w:t>séroient</w:t>
+      </w:r>
+      <w:proofErr w:type="spellEnd"/>
+      <w:r>
+        <w:rPr>
+          <w:rFonts w:ascii="Times New Roman" w:hAnsi="Times New Roman" w:cs="Times New Roman"/>
+          <w:color w:val="000000"/>
+          <w:sz w:val="24"/>
+          <w:szCs w:val="24"/>
+          <w:highlight w:val="white"/>
+        </w:rPr>
+        <w:t>’ ‘</w:t>
+      </w:r>
+      <w:proofErr w:type="spellStart"/>
+      <w:r>
+        <w:rPr>
+          <w:rFonts w:ascii="Times New Roman" w:hAnsi="Times New Roman" w:cs="Times New Roman"/>
+          <w:color w:val="000000"/>
+          <w:sz w:val="24"/>
+          <w:szCs w:val="24"/>
+          <w:highlight w:val="white"/>
+        </w:rPr>
+        <w:t>même</w:t>
+      </w:r>
+      <w:proofErr w:type="spellEnd"/>
+      <w:r>
+        <w:rPr>
+          <w:rFonts w:ascii="Times New Roman" w:hAnsi="Times New Roman" w:cs="Times New Roman"/>
+          <w:color w:val="000000"/>
+          <w:sz w:val="24"/>
+          <w:szCs w:val="24"/>
+          <w:highlight w:val="white"/>
+        </w:rPr>
+        <w:t>’ ‘</w:t>
+      </w:r>
+      <w:proofErr w:type="spellStart"/>
+      <w:r>
+        <w:rPr>
+          <w:rFonts w:ascii="Times New Roman" w:hAnsi="Times New Roman" w:cs="Times New Roman"/>
+          <w:color w:val="000000"/>
+          <w:sz w:val="24"/>
+          <w:szCs w:val="24"/>
+          <w:highlight w:val="white"/>
+        </w:rPr>
+        <w:t>séroit</w:t>
+      </w:r>
+      <w:proofErr w:type="spellEnd"/>
+      <w:r>
+        <w:rPr>
+          <w:rFonts w:ascii="Times New Roman" w:hAnsi="Times New Roman" w:cs="Times New Roman"/>
+          <w:color w:val="000000"/>
+          <w:sz w:val="24"/>
+          <w:szCs w:val="24"/>
+          <w:highlight w:val="white"/>
+        </w:rPr>
+        <w:t>’</w:t>
+      </w:r>
+      <w:r>
+        <w:rPr>
+          <w:rFonts w:ascii="Times New Roman" w:hAnsi="Times New Roman" w:cs="Times New Roman"/>
+          <w:color w:val="000000"/>
+          <w:sz w:val="24"/>
+          <w:szCs w:val="24"/>
+          <w:highlight w:val="white"/>
+        </w:rPr>
+        <w:t xml:space="preserve"> </w:t>
+      </w:r>
+      <w:r>
+        <w:rPr>
+          <w:rFonts w:ascii="Times New Roman" w:hAnsi="Times New Roman" w:cs="Times New Roman"/>
+          <w:color w:val="000000"/>
+          <w:sz w:val="24"/>
+          <w:szCs w:val="24"/>
+          <w:highlight w:val="white"/>
+        </w:rPr>
+        <w:t>‘</w:t>
+      </w:r>
+      <w:proofErr w:type="spellStart"/>
+      <w:r>
+        <w:rPr>
+          <w:rFonts w:ascii="Times New Roman" w:hAnsi="Times New Roman" w:cs="Times New Roman"/>
+          <w:color w:val="000000"/>
+          <w:sz w:val="24"/>
+          <w:szCs w:val="24"/>
+          <w:highlight w:val="white"/>
+        </w:rPr>
+        <w:t>nécessaire</w:t>
+      </w:r>
+      <w:proofErr w:type="spellEnd"/>
+      <w:r>
+        <w:rPr>
+          <w:rFonts w:ascii="Times New Roman" w:hAnsi="Times New Roman" w:cs="Times New Roman"/>
+          <w:color w:val="000000"/>
+          <w:sz w:val="24"/>
+          <w:szCs w:val="24"/>
+          <w:highlight w:val="white"/>
+        </w:rPr>
+        <w:t>’ ‘</w:t>
+      </w:r>
+      <w:proofErr w:type="spellStart"/>
+      <w:r>
+        <w:rPr>
+          <w:rFonts w:ascii="Times New Roman" w:hAnsi="Times New Roman" w:cs="Times New Roman"/>
+          <w:color w:val="000000"/>
+          <w:sz w:val="24"/>
+          <w:szCs w:val="24"/>
+          <w:highlight w:val="white"/>
+        </w:rPr>
+        <w:t>baptême</w:t>
+      </w:r>
+      <w:proofErr w:type="spellEnd"/>
+      <w:r>
+        <w:rPr>
+          <w:rFonts w:ascii="Times New Roman" w:hAnsi="Times New Roman" w:cs="Times New Roman"/>
+          <w:color w:val="000000"/>
+          <w:sz w:val="24"/>
+          <w:szCs w:val="24"/>
+          <w:highlight w:val="white"/>
+        </w:rPr>
+        <w:t>’ ‘</w:t>
+      </w:r>
+      <w:proofErr w:type="spellStart"/>
+      <w:r>
+        <w:rPr>
+          <w:rFonts w:ascii="Times New Roman" w:hAnsi="Times New Roman" w:cs="Times New Roman"/>
+          <w:color w:val="000000"/>
+          <w:sz w:val="24"/>
+          <w:szCs w:val="24"/>
+          <w:highlight w:val="white"/>
+        </w:rPr>
+        <w:t>paroître</w:t>
+      </w:r>
+      <w:proofErr w:type="spellEnd"/>
+      <w:r>
+        <w:rPr>
+          <w:rFonts w:ascii="Times New Roman" w:hAnsi="Times New Roman" w:cs="Times New Roman"/>
+          <w:color w:val="000000"/>
+          <w:sz w:val="24"/>
+          <w:szCs w:val="24"/>
+          <w:highlight w:val="white"/>
+        </w:rPr>
+        <w:t>’ ‘</w:t>
+      </w:r>
+      <w:proofErr w:type="spellStart"/>
+      <w:r>
+        <w:rPr>
+          <w:rFonts w:ascii="Times New Roman" w:hAnsi="Times New Roman" w:cs="Times New Roman"/>
+          <w:color w:val="000000"/>
+          <w:sz w:val="24"/>
+          <w:szCs w:val="24"/>
+          <w:highlight w:val="white"/>
+        </w:rPr>
+        <w:t>néamoins</w:t>
+      </w:r>
+      <w:proofErr w:type="spellEnd"/>
+      <w:r>
+        <w:rPr>
+          <w:rFonts w:ascii="Times New Roman" w:hAnsi="Times New Roman" w:cs="Times New Roman"/>
+          <w:color w:val="000000"/>
+          <w:sz w:val="24"/>
+          <w:szCs w:val="24"/>
+          <w:highlight w:val="white"/>
+        </w:rPr>
+        <w:t>’ ‘</w:t>
+      </w:r>
+      <w:proofErr w:type="spellStart"/>
+      <w:r>
+        <w:rPr>
+          <w:rFonts w:ascii="Times New Roman" w:hAnsi="Times New Roman" w:cs="Times New Roman"/>
+          <w:color w:val="000000"/>
+          <w:sz w:val="24"/>
+          <w:szCs w:val="24"/>
+          <w:highlight w:val="white"/>
+        </w:rPr>
+        <w:t>Déliberé</w:t>
+      </w:r>
+      <w:proofErr w:type="spellEnd"/>
+      <w:r>
+        <w:rPr>
+          <w:rFonts w:ascii="Times New Roman" w:hAnsi="Times New Roman" w:cs="Times New Roman"/>
+          <w:color w:val="000000"/>
+          <w:sz w:val="24"/>
+          <w:szCs w:val="24"/>
+          <w:highlight w:val="white"/>
+        </w:rPr>
+        <w:t>’</w:t>
+      </w:r>
+    </w:p>
+    <w:p>
+      <w:pPr>
+        <w:pStyle w:val="ListParagraph"/>
+        <w:numPr>
+          <w:ilvl w:val="0"/>
+          <w:numId w:val="5"/>
+        </w:numPr>
+        <w:rPr>
+          <w:rFonts w:ascii="Times New Roman" w:hAnsi="Times New Roman" w:cs="Times New Roman"/>
+          <w:color w:val="000000"/>
+          <w:sz w:val="24"/>
+          <w:szCs w:val="24"/>
+          <w:highlight w:val="white"/>
+        </w:rPr>
+      </w:pPr>
+      <w:r>
+        <w:rPr>
+          <w:rFonts w:ascii="Times New Roman" w:hAnsi="Times New Roman" w:cs="Times New Roman"/>
+          <w:color w:val="000000"/>
+          <w:sz w:val="24"/>
+          <w:szCs w:val="24"/>
+          <w:highlight w:val="white"/>
+        </w:rPr>
+        <w:t>p.144 ‘</w:t>
+      </w:r>
+      <w:r>
+        <w:rPr>
+          <w:rFonts w:ascii="Times New Roman" w:hAnsi="Times New Roman" w:cs="Times New Roman"/>
+          <w:color w:val="000000"/>
+          <w:sz w:val="24"/>
+          <w:szCs w:val="24"/>
+          <w:highlight w:val="white"/>
+        </w:rPr>
+        <w:t>aenigmatical’</w:t>
       </w:r>
       <w:bookmarkStart w:id="0" w:name="_GoBack"/>
       <w:bookmarkEnd w:id="0"/>
     </w:p>
     <w:p>
       <w:pPr>
-        <w:rPr>
-          <w:rFonts w:ascii="Times New Roman" w:hAnsi="Times New Roman" w:cs="Times New Roman"/>
-          <w:sz w:val="24"/>
-          <w:u w:val="single"/>
-        </w:rPr>
-      </w:pPr>
-      <w:r>
-        <w:rPr>
-          <w:rFonts w:ascii="Times New Roman" w:hAnsi="Times New Roman" w:cs="Times New Roman"/>
-          <w:sz w:val="24"/>
-          <w:u w:val="single"/>
-        </w:rPr>
-        <w:t>Repetition</w:t>
-      </w:r>
+        <w:pStyle w:val="ListParagraph"/>
+        <w:shd w:val="clear" w:color="auto" w:fill="FFFFFF"/>
+        <w:autoSpaceDE w:val="0"/>
+        <w:autoSpaceDN w:val="0"/>
+        <w:adjustRightInd w:val="0"/>
+        <w:spacing w:after="0" w:line="240" w:lineRule="auto"/>
+        <w:rPr>
+          <w:rFonts w:ascii="Times New Roman" w:hAnsi="Times New Roman" w:cs="Times New Roman"/>
+          <w:sz w:val="24"/>
+          <w:szCs w:val="24"/>
+          <w:highlight w:val="white"/>
+        </w:rPr>
+      </w:pPr>
+    </w:p>
+    <w:p>
+      <w:pPr>
+        <w:shd w:val="clear" w:color="auto" w:fill="FFFFFF"/>
+        <w:autoSpaceDE w:val="0"/>
+        <w:autoSpaceDN w:val="0"/>
+        <w:adjustRightInd w:val="0"/>
+        <w:spacing w:after="0" w:line="240" w:lineRule="auto"/>
+        <w:rPr>
+          <w:rFonts w:ascii="Times New Roman" w:hAnsi="Times New Roman" w:cs="Times New Roman"/>
+          <w:sz w:val="24"/>
+          <w:szCs w:val="24"/>
+          <w:highlight w:val="white"/>
+        </w:rPr>
+      </w:pPr>
+    </w:p>
+    <w:p>
+      <w:pPr>
+        <w:shd w:val="clear" w:color="auto" w:fill="FFFFFF"/>
+        <w:autoSpaceDE w:val="0"/>
+        <w:autoSpaceDN w:val="0"/>
+        <w:adjustRightInd w:val="0"/>
+        <w:spacing w:after="0" w:line="240" w:lineRule="auto"/>
+        <w:rPr>
+          <w:rFonts w:ascii="Times New Roman" w:hAnsi="Times New Roman" w:cs="Times New Roman"/>
+          <w:sz w:val="24"/>
+          <w:szCs w:val="24"/>
+          <w:highlight w:val="white"/>
+        </w:rPr>
+      </w:pPr>
+    </w:p>
+    <w:p>
+      <w:pPr>
+        <w:shd w:val="clear" w:color="auto" w:fill="FFFFFF"/>
+        <w:autoSpaceDE w:val="0"/>
+        <w:autoSpaceDN w:val="0"/>
+        <w:adjustRightInd w:val="0"/>
+        <w:spacing w:after="0" w:line="240" w:lineRule="auto"/>
+        <w:rPr>
+          <w:rFonts w:ascii="Times New Roman" w:hAnsi="Times New Roman" w:cs="Times New Roman"/>
+          <w:sz w:val="24"/>
+          <w:szCs w:val="24"/>
+          <w:highlight w:val="white"/>
+        </w:rPr>
+      </w:pPr>
     </w:p>
     <w:p>
       <w:pPr>
@@ -1382,7 +4179,6 @@
           <w:rFonts w:ascii="Times New Roman" w:hAnsi="Times New Roman" w:cs="Times New Roman"/>
           <w:sz w:val="24"/>
         </w:rPr>
-        <w:lastRenderedPageBreak/>
         <w:t>p.45 ‘</w:t>
       </w:r>
       <w:proofErr w:type="spellStart"/>
@@ -1586,58 +4382,23 @@
           <w:rFonts w:ascii="Times New Roman" w:hAnsi="Times New Roman" w:cs="Times New Roman"/>
           <w:sz w:val="24"/>
         </w:rPr>
-        <w:t>p.</w:t>
-      </w:r>
-      <w:r>
-        <w:rPr>
-          <w:rFonts w:ascii="Times New Roman" w:hAnsi="Times New Roman" w:cs="Times New Roman"/>
-          <w:sz w:val="24"/>
-        </w:rPr>
-        <w:t>80</w:t>
-      </w:r>
-      <w:r>
-        <w:rPr>
-          <w:rFonts w:ascii="Times New Roman" w:hAnsi="Times New Roman" w:cs="Times New Roman"/>
-          <w:sz w:val="24"/>
-        </w:rPr>
-        <w:t xml:space="preserve"> ‘</w:t>
-      </w:r>
-      <w:proofErr w:type="spellStart"/>
-      <w:r>
-        <w:rPr>
-          <w:rFonts w:ascii="Times New Roman" w:hAnsi="Times New Roman" w:cs="Times New Roman"/>
-          <w:sz w:val="24"/>
-        </w:rPr>
-        <w:t>panygeric</w:t>
-      </w:r>
-      <w:r>
-        <w:rPr>
-          <w:rFonts w:ascii="Times New Roman" w:hAnsi="Times New Roman" w:cs="Times New Roman"/>
-          <w:sz w:val="24"/>
-        </w:rPr>
-        <w:t>s</w:t>
-      </w:r>
-      <w:proofErr w:type="spellEnd"/>
-      <w:r>
-        <w:rPr>
-          <w:rFonts w:ascii="Times New Roman" w:hAnsi="Times New Roman" w:cs="Times New Roman"/>
-          <w:sz w:val="24"/>
-        </w:rPr>
-        <w:t>’ instead of ‘panegyric</w:t>
-      </w:r>
-      <w:r>
-        <w:rPr>
-          <w:rFonts w:ascii="Times New Roman" w:hAnsi="Times New Roman" w:cs="Times New Roman"/>
-          <w:sz w:val="24"/>
-        </w:rPr>
-        <w:t>s</w:t>
-      </w:r>
-      <w:r>
-        <w:rPr>
-          <w:rFonts w:ascii="Times New Roman" w:hAnsi="Times New Roman" w:cs="Times New Roman"/>
-          <w:sz w:val="24"/>
-        </w:rPr>
-        <w:t xml:space="preserve">’ – the ‘y’ and ‘e’ have been underlined in pencil to indicate the incorrect spelling – left as the incorrect spelling </w:t>
+        <w:t>p.80 ‘</w:t>
+      </w:r>
+      <w:proofErr w:type="spellStart"/>
+      <w:r>
+        <w:rPr>
+          <w:rFonts w:ascii="Times New Roman" w:hAnsi="Times New Roman" w:cs="Times New Roman"/>
+          <w:sz w:val="24"/>
+        </w:rPr>
+        <w:t>panygerics</w:t>
+      </w:r>
+      <w:proofErr w:type="spellEnd"/>
+      <w:r>
+        <w:rPr>
+          <w:rFonts w:ascii="Times New Roman" w:hAnsi="Times New Roman" w:cs="Times New Roman"/>
+          <w:sz w:val="24"/>
+        </w:rPr>
+        <w:t xml:space="preserve">’ instead of ‘panegyrics’ – the ‘y’ and ‘e’ have been underlined in pencil to indicate the incorrect spelling – left as the incorrect spelling </w:t>
       </w:r>
     </w:p>
     <w:p>
@@ -1652,6 +4413,130 @@
           <w:sz w:val="24"/>
         </w:rPr>
       </w:pPr>
+      <w:r>
+        <w:rPr>
+          <w:rFonts w:ascii="Times New Roman" w:hAnsi="Times New Roman" w:cs="Times New Roman"/>
+          <w:sz w:val="24"/>
+        </w:rPr>
+        <w:t>p.131 footnote follows onto page 132</w:t>
+      </w:r>
+      <w:r>
+        <w:rPr>
+          <w:rFonts w:ascii="Times New Roman" w:hAnsi="Times New Roman" w:cs="Times New Roman"/>
+          <w:sz w:val="24"/>
+        </w:rPr>
+        <w:t xml:space="preserve"> and 133</w:t>
+      </w:r>
+    </w:p>
+    <w:p>
+      <w:pPr>
+        <w:pStyle w:val="ListParagraph"/>
+        <w:numPr>
+          <w:ilvl w:val="0"/>
+          <w:numId w:val="6"/>
+        </w:numPr>
+        <w:rPr>
+          <w:rFonts w:ascii="Times New Roman" w:hAnsi="Times New Roman" w:cs="Times New Roman"/>
+          <w:sz w:val="24"/>
+        </w:rPr>
+      </w:pPr>
+      <w:r>
+        <w:rPr>
+          <w:rFonts w:ascii="Times New Roman" w:hAnsi="Times New Roman" w:cs="Times New Roman"/>
+          <w:sz w:val="24"/>
+        </w:rPr>
+        <w:t>p.134 ‘</w:t>
+      </w:r>
+      <w:r>
+        <w:rPr>
+          <w:rFonts w:ascii="Times New Roman" w:hAnsi="Times New Roman" w:cs="Times New Roman"/>
+          <w:color w:val="000000"/>
+          <w:sz w:val="24"/>
+          <w:szCs w:val="24"/>
+          <w:highlight w:val="white"/>
+        </w:rPr>
+        <w:t>á</w:t>
+      </w:r>
+      <w:r>
+        <w:rPr>
+          <w:rFonts w:ascii="Times New Roman" w:hAnsi="Times New Roman" w:cs="Times New Roman"/>
+          <w:color w:val="000000"/>
+          <w:sz w:val="24"/>
+          <w:szCs w:val="24"/>
+        </w:rPr>
+        <w:t>’ accent crossed out and a marking in the margins</w:t>
+      </w:r>
+    </w:p>
+    <w:p>
+      <w:pPr>
+        <w:pStyle w:val="ListParagraph"/>
+        <w:numPr>
+          <w:ilvl w:val="0"/>
+          <w:numId w:val="6"/>
+        </w:numPr>
+        <w:rPr>
+          <w:rFonts w:ascii="Times New Roman" w:hAnsi="Times New Roman" w:cs="Times New Roman"/>
+          <w:sz w:val="24"/>
+        </w:rPr>
+      </w:pPr>
+      <w:r>
+        <w:rPr>
+          <w:rFonts w:ascii="Times New Roman" w:hAnsi="Times New Roman" w:cs="Times New Roman"/>
+          <w:color w:val="000000"/>
+          <w:sz w:val="24"/>
+          <w:szCs w:val="24"/>
+        </w:rPr>
+        <w:t xml:space="preserve">p.140 ‘le </w:t>
+      </w:r>
+      <w:proofErr w:type="spellStart"/>
+      <w:r>
+        <w:rPr>
+          <w:rFonts w:ascii="Times New Roman" w:hAnsi="Times New Roman" w:cs="Times New Roman"/>
+          <w:color w:val="000000"/>
+          <w:sz w:val="24"/>
+          <w:szCs w:val="24"/>
+        </w:rPr>
+        <w:t>pere</w:t>
+      </w:r>
+      <w:proofErr w:type="spellEnd"/>
+      <w:r>
+        <w:rPr>
+          <w:rFonts w:ascii="Times New Roman" w:hAnsi="Times New Roman" w:cs="Times New Roman"/>
+          <w:color w:val="000000"/>
+          <w:sz w:val="24"/>
+          <w:szCs w:val="24"/>
+        </w:rPr>
+        <w:t>’ crossed out</w:t>
+      </w:r>
+      <w:r>
+        <w:rPr>
+          <w:rFonts w:ascii="Times New Roman" w:hAnsi="Times New Roman" w:cs="Times New Roman"/>
+          <w:color w:val="000000"/>
+          <w:sz w:val="24"/>
+          <w:szCs w:val="24"/>
+        </w:rPr>
+        <w:t xml:space="preserve"> and a replaced with ‘la </w:t>
+      </w:r>
+      <w:proofErr w:type="spellStart"/>
+      <w:r>
+        <w:rPr>
+          <w:rFonts w:ascii="Times New Roman" w:hAnsi="Times New Roman" w:cs="Times New Roman"/>
+          <w:color w:val="000000"/>
+          <w:sz w:val="24"/>
+          <w:szCs w:val="24"/>
+        </w:rPr>
+        <w:t>mère</w:t>
+      </w:r>
+      <w:proofErr w:type="spellEnd"/>
+      <w:r>
+        <w:rPr>
+          <w:rFonts w:ascii="Times New Roman" w:hAnsi="Times New Roman" w:cs="Times New Roman"/>
+          <w:color w:val="000000"/>
+          <w:sz w:val="24"/>
+          <w:szCs w:val="24"/>
+        </w:rPr>
+        <w:t>’</w:t>
+      </w:r>
     </w:p>
     <w:p>
       <w:pPr>
@@ -2892,7 +5777,6 @@
   <w:style w:type="character" w:default="1" w:styleId="DefaultParagraphFont">
     <w:name w:val="Default Paragraph Font"/>
     <w:uiPriority w:val="1"/>
-    <w:semiHidden/>
     <w:unhideWhenUsed/>
   </w:style>
   <w:style w:type="table" w:default="1" w:styleId="TableNormal">

</xml_diff>

<commit_message>
completion of TS Vol1
</commit_message>
<xml_diff>
--- a/Tristram Shandy Vol 1 TEI Notes MDS.docx
+++ b/Tristram Shandy Vol 1 TEI Notes MDS.docx
@@ -1271,18 +1271,42 @@
           <w:szCs w:val="24"/>
           <w:highlight w:val="white"/>
         </w:rPr>
+        <w:t>’ ‘á’ ‘</w:t>
+      </w:r>
+      <w:proofErr w:type="spellStart"/>
+      <w:r>
+        <w:rPr>
+          <w:rFonts w:ascii="Times New Roman" w:hAnsi="Times New Roman" w:cs="Times New Roman"/>
+          <w:color w:val="000000"/>
+          <w:sz w:val="24"/>
+          <w:szCs w:val="24"/>
+          <w:highlight w:val="white"/>
+        </w:rPr>
+        <w:t>trés</w:t>
+      </w:r>
+      <w:proofErr w:type="spellEnd"/>
+      <w:r>
+        <w:rPr>
+          <w:rFonts w:ascii="Times New Roman" w:hAnsi="Times New Roman" w:cs="Times New Roman"/>
+          <w:color w:val="000000"/>
+          <w:sz w:val="24"/>
+          <w:szCs w:val="24"/>
+          <w:highlight w:val="white"/>
+        </w:rPr>
         <w:t>’ ‘</w:t>
       </w:r>
-      <w:r>
-        <w:rPr>
-          <w:rFonts w:ascii="Times New Roman" w:hAnsi="Times New Roman" w:cs="Times New Roman"/>
-          <w:color w:val="000000"/>
-          <w:sz w:val="24"/>
-          <w:szCs w:val="24"/>
-          <w:highlight w:val="white"/>
-        </w:rPr>
-        <w:t>á</w:t>
-      </w:r>
+      <w:proofErr w:type="spellStart"/>
+      <w:r>
+        <w:rPr>
+          <w:rFonts w:ascii="Times New Roman" w:hAnsi="Times New Roman" w:cs="Times New Roman"/>
+          <w:color w:val="000000"/>
+          <w:sz w:val="24"/>
+          <w:szCs w:val="24"/>
+          <w:highlight w:val="white"/>
+        </w:rPr>
+        <w:t>oú</w:t>
+      </w:r>
+      <w:proofErr w:type="spellEnd"/>
       <w:r>
         <w:rPr>
           <w:rFonts w:ascii="Times New Roman" w:hAnsi="Times New Roman" w:cs="Times New Roman"/>
@@ -1302,7 +1326,7 @@
           <w:szCs w:val="24"/>
           <w:highlight w:val="white"/>
         </w:rPr>
-        <w:t>trés</w:t>
+        <w:t>sçauroit</w:t>
       </w:r>
       <w:proofErr w:type="spellEnd"/>
       <w:r>
@@ -1324,6 +1348,28 @@
           <w:szCs w:val="24"/>
           <w:highlight w:val="white"/>
         </w:rPr>
+        <w:t>même</w:t>
+      </w:r>
+      <w:proofErr w:type="spellEnd"/>
+      <w:r>
+        <w:rPr>
+          <w:rFonts w:ascii="Times New Roman" w:hAnsi="Times New Roman" w:cs="Times New Roman"/>
+          <w:color w:val="000000"/>
+          <w:sz w:val="24"/>
+          <w:szCs w:val="24"/>
+          <w:highlight w:val="white"/>
+        </w:rPr>
+        <w:t>’ ‘</w:t>
+      </w:r>
+      <w:proofErr w:type="spellStart"/>
+      <w:r>
+        <w:rPr>
+          <w:rFonts w:ascii="Times New Roman" w:hAnsi="Times New Roman" w:cs="Times New Roman"/>
+          <w:color w:val="000000"/>
+          <w:sz w:val="24"/>
+          <w:szCs w:val="24"/>
+          <w:highlight w:val="white"/>
+        </w:rPr>
         <w:t>oú</w:t>
       </w:r>
       <w:proofErr w:type="spellEnd"/>
@@ -1346,7 +1392,7 @@
           <w:szCs w:val="24"/>
           <w:highlight w:val="white"/>
         </w:rPr>
-        <w:t>sçauroit</w:t>
+        <w:t>renfermé</w:t>
       </w:r>
       <w:proofErr w:type="spellEnd"/>
       <w:r>
@@ -1368,91 +1414,7 @@
           <w:szCs w:val="24"/>
           <w:highlight w:val="white"/>
         </w:rPr>
-        <w:t>même</w:t>
-      </w:r>
-      <w:proofErr w:type="spellEnd"/>
-      <w:r>
-        <w:rPr>
-          <w:rFonts w:ascii="Times New Roman" w:hAnsi="Times New Roman" w:cs="Times New Roman"/>
-          <w:color w:val="000000"/>
-          <w:sz w:val="24"/>
-          <w:szCs w:val="24"/>
-          <w:highlight w:val="white"/>
-        </w:rPr>
-        <w:t>’</w:t>
-      </w:r>
-      <w:r>
-        <w:rPr>
-          <w:rFonts w:ascii="Times New Roman" w:hAnsi="Times New Roman" w:cs="Times New Roman"/>
-          <w:color w:val="000000"/>
-          <w:sz w:val="24"/>
-          <w:szCs w:val="24"/>
-          <w:highlight w:val="white"/>
-        </w:rPr>
-        <w:t xml:space="preserve"> </w:t>
-      </w:r>
-      <w:r>
-        <w:rPr>
-          <w:rFonts w:ascii="Times New Roman" w:hAnsi="Times New Roman" w:cs="Times New Roman"/>
-          <w:color w:val="000000"/>
-          <w:sz w:val="24"/>
-          <w:szCs w:val="24"/>
-          <w:highlight w:val="white"/>
-        </w:rPr>
-        <w:t>‘</w:t>
-      </w:r>
-      <w:proofErr w:type="spellStart"/>
-      <w:r>
-        <w:rPr>
-          <w:rFonts w:ascii="Times New Roman" w:hAnsi="Times New Roman" w:cs="Times New Roman"/>
-          <w:color w:val="000000"/>
-          <w:sz w:val="24"/>
-          <w:szCs w:val="24"/>
-          <w:highlight w:val="white"/>
-        </w:rPr>
-        <w:t>oú</w:t>
-      </w:r>
-      <w:proofErr w:type="spellEnd"/>
-      <w:r>
-        <w:rPr>
-          <w:rFonts w:ascii="Times New Roman" w:hAnsi="Times New Roman" w:cs="Times New Roman"/>
-          <w:color w:val="000000"/>
-          <w:sz w:val="24"/>
-          <w:szCs w:val="24"/>
-          <w:highlight w:val="white"/>
-        </w:rPr>
-        <w:t>’</w:t>
-      </w:r>
-      <w:r>
-        <w:rPr>
-          <w:rFonts w:ascii="Times New Roman" w:hAnsi="Times New Roman" w:cs="Times New Roman"/>
-          <w:color w:val="000000"/>
-          <w:sz w:val="24"/>
-          <w:szCs w:val="24"/>
-          <w:highlight w:val="white"/>
-        </w:rPr>
-        <w:t xml:space="preserve"> </w:t>
-      </w:r>
-      <w:r>
-        <w:rPr>
-          <w:rFonts w:ascii="Times New Roman" w:hAnsi="Times New Roman" w:cs="Times New Roman"/>
-          <w:color w:val="000000"/>
-          <w:sz w:val="24"/>
-          <w:szCs w:val="24"/>
-          <w:highlight w:val="white"/>
-        </w:rPr>
-        <w:t>‘</w:t>
-      </w:r>
-      <w:proofErr w:type="spellStart"/>
-      <w:r>
-        <w:rPr>
-          <w:rFonts w:ascii="Times New Roman" w:hAnsi="Times New Roman" w:cs="Times New Roman"/>
-          <w:color w:val="000000"/>
-          <w:sz w:val="24"/>
-          <w:szCs w:val="24"/>
-          <w:highlight w:val="white"/>
-        </w:rPr>
-        <w:t>renfermé</w:t>
+        <w:t>parôitre</w:t>
       </w:r>
       <w:proofErr w:type="spellEnd"/>
       <w:r>
@@ -1474,7 +1436,7 @@
           <w:szCs w:val="24"/>
           <w:highlight w:val="white"/>
         </w:rPr>
-        <w:t>parôitre</w:t>
+        <w:t>conférer</w:t>
       </w:r>
       <w:proofErr w:type="spellEnd"/>
       <w:r>
@@ -1496,7 +1458,7 @@
           <w:szCs w:val="24"/>
           <w:highlight w:val="white"/>
         </w:rPr>
-        <w:t>conférer</w:t>
+        <w:t>baptême</w:t>
       </w:r>
       <w:proofErr w:type="spellEnd"/>
       <w:r>
@@ -1518,28 +1480,6 @@
           <w:szCs w:val="24"/>
           <w:highlight w:val="white"/>
         </w:rPr>
-        <w:t>baptême</w:t>
-      </w:r>
-      <w:proofErr w:type="spellEnd"/>
-      <w:r>
-        <w:rPr>
-          <w:rFonts w:ascii="Times New Roman" w:hAnsi="Times New Roman" w:cs="Times New Roman"/>
-          <w:color w:val="000000"/>
-          <w:sz w:val="24"/>
-          <w:szCs w:val="24"/>
-          <w:highlight w:val="white"/>
-        </w:rPr>
-        <w:t>’ ‘</w:t>
-      </w:r>
-      <w:proofErr w:type="spellStart"/>
-      <w:r>
-        <w:rPr>
-          <w:rFonts w:ascii="Times New Roman" w:hAnsi="Times New Roman" w:cs="Times New Roman"/>
-          <w:color w:val="000000"/>
-          <w:sz w:val="24"/>
-          <w:szCs w:val="24"/>
-          <w:highlight w:val="white"/>
-        </w:rPr>
         <w:t>prétend</w:t>
       </w:r>
       <w:proofErr w:type="spellEnd"/>
@@ -1551,27 +1491,7 @@
           <w:szCs w:val="24"/>
           <w:highlight w:val="white"/>
         </w:rPr>
-        <w:t>’ ‘</w:t>
-      </w:r>
-      <w:r>
-        <w:rPr>
-          <w:rFonts w:ascii="Times New Roman" w:hAnsi="Times New Roman" w:cs="Times New Roman"/>
-          <w:color w:val="000000"/>
-          <w:sz w:val="24"/>
-          <w:szCs w:val="24"/>
-          <w:highlight w:val="white"/>
-        </w:rPr>
-        <w:t>á</w:t>
-      </w:r>
-      <w:r>
-        <w:rPr>
-          <w:rFonts w:ascii="Times New Roman" w:hAnsi="Times New Roman" w:cs="Times New Roman"/>
-          <w:color w:val="000000"/>
-          <w:sz w:val="24"/>
-          <w:szCs w:val="24"/>
-          <w:highlight w:val="white"/>
-        </w:rPr>
-        <w:t>’ ‘</w:t>
+        <w:t>’ ‘á’ ‘</w:t>
       </w:r>
       <w:proofErr w:type="spellStart"/>
       <w:r>
@@ -1770,38 +1690,60 @@
           <w:szCs w:val="24"/>
           <w:highlight w:val="white"/>
         </w:rPr>
+        <w:t>’ ‘né’</w:t>
+      </w:r>
+      <w:r>
+        <w:rPr>
+          <w:rFonts w:ascii="Times New Roman" w:hAnsi="Times New Roman" w:cs="Times New Roman"/>
+          <w:sz w:val="24"/>
+          <w:szCs w:val="24"/>
+          <w:highlight w:val="white"/>
+        </w:rPr>
+        <w:t xml:space="preserve"> ‘</w:t>
+      </w:r>
+      <w:proofErr w:type="spellStart"/>
+      <w:r>
+        <w:rPr>
+          <w:rFonts w:ascii="Times New Roman" w:hAnsi="Times New Roman" w:cs="Times New Roman"/>
+          <w:color w:val="000000"/>
+          <w:sz w:val="24"/>
+          <w:szCs w:val="24"/>
+          <w:highlight w:val="white"/>
+        </w:rPr>
+        <w:t>renâitre</w:t>
+      </w:r>
+      <w:proofErr w:type="spellEnd"/>
+      <w:r>
+        <w:rPr>
+          <w:rFonts w:ascii="Times New Roman" w:hAnsi="Times New Roman" w:cs="Times New Roman"/>
+          <w:color w:val="000000"/>
+          <w:sz w:val="24"/>
+          <w:szCs w:val="24"/>
+          <w:highlight w:val="white"/>
+        </w:rPr>
         <w:t>’</w:t>
       </w:r>
       <w:r>
         <w:rPr>
           <w:rFonts w:ascii="Times New Roman" w:hAnsi="Times New Roman" w:cs="Times New Roman"/>
-          <w:color w:val="000000"/>
-          <w:sz w:val="24"/>
-          <w:szCs w:val="24"/>
-          <w:highlight w:val="white"/>
-        </w:rPr>
-        <w:t xml:space="preserve"> </w:t>
-      </w:r>
-      <w:r>
-        <w:rPr>
-          <w:rFonts w:ascii="Times New Roman" w:hAnsi="Times New Roman" w:cs="Times New Roman"/>
-          <w:color w:val="000000"/>
-          <w:sz w:val="24"/>
-          <w:szCs w:val="24"/>
-          <w:highlight w:val="white"/>
-        </w:rPr>
-        <w:t>‘</w:t>
-      </w:r>
-      <w:r>
-        <w:rPr>
-          <w:rFonts w:ascii="Times New Roman" w:hAnsi="Times New Roman" w:cs="Times New Roman"/>
-          <w:color w:val="000000"/>
-          <w:sz w:val="24"/>
-          <w:szCs w:val="24"/>
-          <w:highlight w:val="white"/>
-        </w:rPr>
-        <w:t>né</w:t>
-      </w:r>
+          <w:sz w:val="24"/>
+          <w:szCs w:val="24"/>
+          <w:highlight w:val="white"/>
+        </w:rPr>
+        <w:t xml:space="preserve"> ‘</w:t>
+      </w:r>
+      <w:proofErr w:type="spellStart"/>
+      <w:r>
+        <w:rPr>
+          <w:rFonts w:ascii="Times New Roman" w:hAnsi="Times New Roman" w:cs="Times New Roman"/>
+          <w:color w:val="000000"/>
+          <w:sz w:val="24"/>
+          <w:szCs w:val="24"/>
+          <w:highlight w:val="white"/>
+        </w:rPr>
+        <w:t>quaest</w:t>
+      </w:r>
+      <w:proofErr w:type="spellEnd"/>
       <w:r>
         <w:rPr>
           <w:rFonts w:ascii="Times New Roman" w:hAnsi="Times New Roman" w:cs="Times New Roman"/>
@@ -1821,16 +1763,35 @@
         </w:rPr>
         <w:t xml:space="preserve"> ‘</w:t>
       </w:r>
-      <w:proofErr w:type="spellStart"/>
-      <w:r>
-        <w:rPr>
-          <w:rFonts w:ascii="Times New Roman" w:hAnsi="Times New Roman" w:cs="Times New Roman"/>
-          <w:color w:val="000000"/>
-          <w:sz w:val="24"/>
-          <w:szCs w:val="24"/>
-          <w:highlight w:val="white"/>
-        </w:rPr>
-        <w:t>renâitre</w:t>
+      <w:r>
+        <w:rPr>
+          <w:rFonts w:ascii="Times New Roman" w:hAnsi="Times New Roman" w:cs="Times New Roman"/>
+          <w:color w:val="000000"/>
+          <w:sz w:val="24"/>
+          <w:szCs w:val="24"/>
+          <w:highlight w:val="white"/>
+        </w:rPr>
+        <w:t>verité’</w:t>
+      </w:r>
+      <w:r>
+        <w:rPr>
+          <w:rFonts w:ascii="Times New Roman" w:hAnsi="Times New Roman" w:cs="Times New Roman"/>
+          <w:sz w:val="24"/>
+          <w:szCs w:val="24"/>
+          <w:highlight w:val="white"/>
+        </w:rPr>
+        <w:t xml:space="preserve"> ‘</w:t>
+      </w:r>
+      <w:proofErr w:type="spellStart"/>
+      <w:r>
+        <w:rPr>
+          <w:rFonts w:ascii="Times New Roman" w:hAnsi="Times New Roman" w:cs="Times New Roman"/>
+          <w:color w:val="000000"/>
+          <w:sz w:val="24"/>
+          <w:szCs w:val="24"/>
+          <w:highlight w:val="white"/>
+        </w:rPr>
+        <w:t>renfermés</w:t>
       </w:r>
       <w:proofErr w:type="spellEnd"/>
       <w:r>
@@ -1861,7 +1822,7 @@
           <w:szCs w:val="24"/>
           <w:highlight w:val="white"/>
         </w:rPr>
-        <w:t>quaest</w:t>
+        <w:t>fondé</w:t>
       </w:r>
       <w:proofErr w:type="spellEnd"/>
       <w:r>
@@ -1883,16 +1844,18 @@
         </w:rPr>
         <w:t xml:space="preserve"> ‘</w:t>
       </w:r>
-      <w:r>
-        <w:rPr>
-          <w:rFonts w:ascii="Times New Roman" w:hAnsi="Times New Roman" w:cs="Times New Roman"/>
-          <w:color w:val="000000"/>
-          <w:sz w:val="24"/>
-          <w:szCs w:val="24"/>
-          <w:highlight w:val="white"/>
-        </w:rPr>
-        <w:t>verité</w:t>
-      </w:r>
+      <w:proofErr w:type="spellStart"/>
+      <w:r>
+        <w:rPr>
+          <w:rFonts w:ascii="Times New Roman" w:hAnsi="Times New Roman" w:cs="Times New Roman"/>
+          <w:color w:val="000000"/>
+          <w:sz w:val="24"/>
+          <w:szCs w:val="24"/>
+          <w:highlight w:val="white"/>
+        </w:rPr>
+        <w:t>nés</w:t>
+      </w:r>
+      <w:proofErr w:type="spellEnd"/>
       <w:r>
         <w:rPr>
           <w:rFonts w:ascii="Times New Roman" w:hAnsi="Times New Roman" w:cs="Times New Roman"/>
@@ -1921,99 +1884,6 @@
           <w:szCs w:val="24"/>
           <w:highlight w:val="white"/>
         </w:rPr>
-        <w:t>renfermés</w:t>
-      </w:r>
-      <w:proofErr w:type="spellEnd"/>
-      <w:r>
-        <w:rPr>
-          <w:rFonts w:ascii="Times New Roman" w:hAnsi="Times New Roman" w:cs="Times New Roman"/>
-          <w:color w:val="000000"/>
-          <w:sz w:val="24"/>
-          <w:szCs w:val="24"/>
-          <w:highlight w:val="white"/>
-        </w:rPr>
-        <w:t>’</w:t>
-      </w:r>
-      <w:r>
-        <w:rPr>
-          <w:rFonts w:ascii="Times New Roman" w:hAnsi="Times New Roman" w:cs="Times New Roman"/>
-          <w:sz w:val="24"/>
-          <w:szCs w:val="24"/>
-          <w:highlight w:val="white"/>
-        </w:rPr>
-        <w:t xml:space="preserve"> ‘</w:t>
-      </w:r>
-      <w:proofErr w:type="spellStart"/>
-      <w:r>
-        <w:rPr>
-          <w:rFonts w:ascii="Times New Roman" w:hAnsi="Times New Roman" w:cs="Times New Roman"/>
-          <w:color w:val="000000"/>
-          <w:sz w:val="24"/>
-          <w:szCs w:val="24"/>
-          <w:highlight w:val="white"/>
-        </w:rPr>
-        <w:t>fondé</w:t>
-      </w:r>
-      <w:proofErr w:type="spellEnd"/>
-      <w:r>
-        <w:rPr>
-          <w:rFonts w:ascii="Times New Roman" w:hAnsi="Times New Roman" w:cs="Times New Roman"/>
-          <w:color w:val="000000"/>
-          <w:sz w:val="24"/>
-          <w:szCs w:val="24"/>
-          <w:highlight w:val="white"/>
-        </w:rPr>
-        <w:t>’</w:t>
-      </w:r>
-      <w:r>
-        <w:rPr>
-          <w:rFonts w:ascii="Times New Roman" w:hAnsi="Times New Roman" w:cs="Times New Roman"/>
-          <w:sz w:val="24"/>
-          <w:szCs w:val="24"/>
-          <w:highlight w:val="white"/>
-        </w:rPr>
-        <w:t xml:space="preserve"> ‘</w:t>
-      </w:r>
-      <w:proofErr w:type="spellStart"/>
-      <w:r>
-        <w:rPr>
-          <w:rFonts w:ascii="Times New Roman" w:hAnsi="Times New Roman" w:cs="Times New Roman"/>
-          <w:color w:val="000000"/>
-          <w:sz w:val="24"/>
-          <w:szCs w:val="24"/>
-          <w:highlight w:val="white"/>
-        </w:rPr>
-        <w:t>nés</w:t>
-      </w:r>
-      <w:proofErr w:type="spellEnd"/>
-      <w:r>
-        <w:rPr>
-          <w:rFonts w:ascii="Times New Roman" w:hAnsi="Times New Roman" w:cs="Times New Roman"/>
-          <w:color w:val="000000"/>
-          <w:sz w:val="24"/>
-          <w:szCs w:val="24"/>
-          <w:highlight w:val="white"/>
-        </w:rPr>
-        <w:t>’</w:t>
-      </w:r>
-      <w:r>
-        <w:rPr>
-          <w:rFonts w:ascii="Times New Roman" w:hAnsi="Times New Roman" w:cs="Times New Roman"/>
-          <w:sz w:val="24"/>
-          <w:szCs w:val="24"/>
-          <w:highlight w:val="white"/>
-        </w:rPr>
-        <w:t xml:space="preserve"> ‘</w:t>
-      </w:r>
-      <w:proofErr w:type="spellStart"/>
-      <w:r>
-        <w:rPr>
-          <w:rFonts w:ascii="Times New Roman" w:hAnsi="Times New Roman" w:cs="Times New Roman"/>
-          <w:color w:val="000000"/>
-          <w:sz w:val="24"/>
-          <w:szCs w:val="24"/>
-          <w:highlight w:val="white"/>
-        </w:rPr>
         <w:t>être</w:t>
       </w:r>
       <w:proofErr w:type="spellEnd"/>
@@ -2025,27 +1895,7 @@
           <w:szCs w:val="24"/>
           <w:highlight w:val="white"/>
         </w:rPr>
-        <w:t>’</w:t>
-      </w:r>
-      <w:r>
-        <w:rPr>
-          <w:rFonts w:ascii="Times New Roman" w:hAnsi="Times New Roman" w:cs="Times New Roman"/>
-          <w:color w:val="000000"/>
-          <w:sz w:val="24"/>
-          <w:szCs w:val="24"/>
-          <w:highlight w:val="white"/>
-        </w:rPr>
-        <w:t xml:space="preserve"> </w:t>
-      </w:r>
-      <w:r>
-        <w:rPr>
-          <w:rFonts w:ascii="Times New Roman" w:hAnsi="Times New Roman" w:cs="Times New Roman"/>
-          <w:color w:val="000000"/>
-          <w:sz w:val="24"/>
-          <w:szCs w:val="24"/>
-          <w:highlight w:val="white"/>
-        </w:rPr>
-        <w:t>‘</w:t>
+        <w:t>’ ‘</w:t>
       </w:r>
       <w:proofErr w:type="spellStart"/>
       <w:r>
@@ -2798,17 +2648,7 @@
           <w:szCs w:val="24"/>
           <w:highlight w:val="white"/>
         </w:rPr>
-        <w:t>c</w:t>
-      </w:r>
-      <w:r>
-        <w:rPr>
-          <w:rFonts w:ascii="Times New Roman" w:hAnsi="Times New Roman" w:cs="Times New Roman"/>
-          <w:color w:val="000000"/>
-          <w:sz w:val="24"/>
-          <w:szCs w:val="24"/>
-          <w:highlight w:val="white"/>
-        </w:rPr>
-        <w:t>ôté</w:t>
+        <w:t>côté</w:t>
       </w:r>
       <w:proofErr w:type="spellEnd"/>
       <w:r>
@@ -2905,17 +2745,29 @@
           <w:szCs w:val="24"/>
           <w:highlight w:val="white"/>
         </w:rPr>
-        <w:t>t</w:t>
-      </w:r>
-      <w:r>
-        <w:rPr>
-          <w:rFonts w:ascii="Times New Roman" w:hAnsi="Times New Roman" w:cs="Times New Roman"/>
-          <w:color w:val="000000"/>
-          <w:sz w:val="24"/>
-          <w:szCs w:val="24"/>
-          <w:highlight w:val="white"/>
-        </w:rPr>
-        <w:t>héologiens</w:t>
+        <w:t>théologiens</w:t>
+      </w:r>
+      <w:proofErr w:type="spellEnd"/>
+      <w:r>
+        <w:rPr>
+          <w:rFonts w:ascii="Times New Roman" w:hAnsi="Times New Roman" w:cs="Times New Roman"/>
+          <w:color w:val="000000"/>
+          <w:sz w:val="24"/>
+          <w:szCs w:val="24"/>
+          <w:highlight w:val="white"/>
+        </w:rPr>
+        <w:t>’ ‘á’ ‘</w:t>
+      </w:r>
+      <w:proofErr w:type="spellStart"/>
+      <w:r>
+        <w:rPr>
+          <w:rFonts w:ascii="Times New Roman" w:hAnsi="Times New Roman" w:cs="Times New Roman"/>
+          <w:color w:val="000000"/>
+          <w:sz w:val="24"/>
+          <w:szCs w:val="24"/>
+          <w:highlight w:val="white"/>
+        </w:rPr>
+        <w:t>établis</w:t>
       </w:r>
       <w:proofErr w:type="spellEnd"/>
       <w:r>
@@ -2928,16 +2780,84 @@
         </w:rPr>
         <w:t>’ ‘</w:t>
       </w:r>
-      <w:r>
-        <w:rPr>
-          <w:rFonts w:ascii="Times New Roman" w:hAnsi="Times New Roman" w:cs="Times New Roman"/>
-          <w:color w:val="000000"/>
-          <w:sz w:val="24"/>
-          <w:szCs w:val="24"/>
-          <w:highlight w:val="white"/>
-        </w:rPr>
-        <w:t>á</w:t>
-      </w:r>
+      <w:proofErr w:type="spellStart"/>
+      <w:r>
+        <w:rPr>
+          <w:rFonts w:ascii="Times New Roman" w:hAnsi="Times New Roman" w:cs="Times New Roman"/>
+          <w:color w:val="000000"/>
+          <w:sz w:val="24"/>
+          <w:szCs w:val="24"/>
+          <w:highlight w:val="white"/>
+        </w:rPr>
+        <w:t>nécessaires</w:t>
+      </w:r>
+      <w:proofErr w:type="spellEnd"/>
+      <w:r>
+        <w:rPr>
+          <w:rFonts w:ascii="Times New Roman" w:hAnsi="Times New Roman" w:cs="Times New Roman"/>
+          <w:color w:val="000000"/>
+          <w:sz w:val="24"/>
+          <w:szCs w:val="24"/>
+          <w:highlight w:val="white"/>
+        </w:rPr>
+        <w:t>’ ‘</w:t>
+      </w:r>
+      <w:proofErr w:type="spellStart"/>
+      <w:r>
+        <w:rPr>
+          <w:rFonts w:ascii="Times New Roman" w:hAnsi="Times New Roman" w:cs="Times New Roman"/>
+          <w:color w:val="000000"/>
+          <w:sz w:val="24"/>
+          <w:szCs w:val="24"/>
+          <w:highlight w:val="white"/>
+        </w:rPr>
+        <w:t>renfermés</w:t>
+      </w:r>
+      <w:proofErr w:type="spellEnd"/>
+      <w:r>
+        <w:rPr>
+          <w:rFonts w:ascii="Times New Roman" w:hAnsi="Times New Roman" w:cs="Times New Roman"/>
+          <w:color w:val="000000"/>
+          <w:sz w:val="24"/>
+          <w:szCs w:val="24"/>
+          <w:highlight w:val="white"/>
+        </w:rPr>
+        <w:t>’ ‘</w:t>
+      </w:r>
+      <w:proofErr w:type="spellStart"/>
+      <w:r>
+        <w:rPr>
+          <w:rFonts w:ascii="Times New Roman" w:hAnsi="Times New Roman" w:cs="Times New Roman"/>
+          <w:color w:val="000000"/>
+          <w:sz w:val="24"/>
+          <w:szCs w:val="24"/>
+          <w:highlight w:val="white"/>
+        </w:rPr>
+        <w:t>être</w:t>
+      </w:r>
+      <w:proofErr w:type="spellEnd"/>
+      <w:r>
+        <w:rPr>
+          <w:rFonts w:ascii="Times New Roman" w:hAnsi="Times New Roman" w:cs="Times New Roman"/>
+          <w:color w:val="000000"/>
+          <w:sz w:val="24"/>
+          <w:szCs w:val="24"/>
+          <w:highlight w:val="white"/>
+        </w:rPr>
+        <w:t>’ ‘</w:t>
+      </w:r>
+      <w:proofErr w:type="spellStart"/>
+      <w:r>
+        <w:rPr>
+          <w:rFonts w:ascii="Times New Roman" w:hAnsi="Times New Roman" w:cs="Times New Roman"/>
+          <w:color w:val="000000"/>
+          <w:sz w:val="24"/>
+          <w:szCs w:val="24"/>
+          <w:highlight w:val="white"/>
+        </w:rPr>
+        <w:t>égard</w:t>
+      </w:r>
+      <w:proofErr w:type="spellEnd"/>
       <w:r>
         <w:rPr>
           <w:rFonts w:ascii="Times New Roman" w:hAnsi="Times New Roman" w:cs="Times New Roman"/>
@@ -2951,121 +2871,22 @@
       <w:r>
         <w:rPr>
           <w:rFonts w:ascii="Times New Roman" w:hAnsi="Times New Roman" w:cs="Times New Roman"/>
-          <w:color w:val="000000"/>
-          <w:sz w:val="24"/>
-          <w:szCs w:val="24"/>
-          <w:highlight w:val="white"/>
-        </w:rPr>
-        <w:t xml:space="preserve"> </w:t>
-      </w:r>
-      <w:r>
-        <w:rPr>
-          <w:rFonts w:ascii="Times New Roman" w:hAnsi="Times New Roman" w:cs="Times New Roman"/>
-          <w:color w:val="000000"/>
-          <w:sz w:val="24"/>
-          <w:szCs w:val="24"/>
-          <w:highlight w:val="white"/>
-        </w:rPr>
-        <w:t>‘</w:t>
-      </w:r>
-      <w:proofErr w:type="spellStart"/>
-      <w:r>
-        <w:rPr>
-          <w:rFonts w:ascii="Times New Roman" w:hAnsi="Times New Roman" w:cs="Times New Roman"/>
-          <w:color w:val="000000"/>
-          <w:sz w:val="24"/>
-          <w:szCs w:val="24"/>
-          <w:highlight w:val="white"/>
-        </w:rPr>
-        <w:t>établis</w:t>
-      </w:r>
-      <w:proofErr w:type="spellEnd"/>
-      <w:r>
-        <w:rPr>
-          <w:rFonts w:ascii="Times New Roman" w:hAnsi="Times New Roman" w:cs="Times New Roman"/>
-          <w:color w:val="000000"/>
-          <w:sz w:val="24"/>
-          <w:szCs w:val="24"/>
-          <w:highlight w:val="white"/>
-        </w:rPr>
-        <w:t>’ ‘</w:t>
-      </w:r>
-      <w:proofErr w:type="spellStart"/>
-      <w:r>
-        <w:rPr>
-          <w:rFonts w:ascii="Times New Roman" w:hAnsi="Times New Roman" w:cs="Times New Roman"/>
-          <w:color w:val="000000"/>
-          <w:sz w:val="24"/>
-          <w:szCs w:val="24"/>
-          <w:highlight w:val="white"/>
-        </w:rPr>
-        <w:t>nécessaires</w:t>
-      </w:r>
-      <w:proofErr w:type="spellEnd"/>
-      <w:r>
-        <w:rPr>
-          <w:rFonts w:ascii="Times New Roman" w:hAnsi="Times New Roman" w:cs="Times New Roman"/>
-          <w:color w:val="000000"/>
-          <w:sz w:val="24"/>
-          <w:szCs w:val="24"/>
-          <w:highlight w:val="white"/>
-        </w:rPr>
-        <w:t>’ ‘</w:t>
-      </w:r>
-      <w:proofErr w:type="spellStart"/>
-      <w:r>
-        <w:rPr>
-          <w:rFonts w:ascii="Times New Roman" w:hAnsi="Times New Roman" w:cs="Times New Roman"/>
-          <w:color w:val="000000"/>
-          <w:sz w:val="24"/>
-          <w:szCs w:val="24"/>
-          <w:highlight w:val="white"/>
-        </w:rPr>
-        <w:t>renfermés</w:t>
-      </w:r>
-      <w:proofErr w:type="spellEnd"/>
-      <w:r>
-        <w:rPr>
-          <w:rFonts w:ascii="Times New Roman" w:hAnsi="Times New Roman" w:cs="Times New Roman"/>
-          <w:color w:val="000000"/>
-          <w:sz w:val="24"/>
-          <w:szCs w:val="24"/>
-          <w:highlight w:val="white"/>
-        </w:rPr>
-        <w:t>’ ‘</w:t>
-      </w:r>
-      <w:proofErr w:type="spellStart"/>
-      <w:r>
-        <w:rPr>
-          <w:rFonts w:ascii="Times New Roman" w:hAnsi="Times New Roman" w:cs="Times New Roman"/>
-          <w:color w:val="000000"/>
-          <w:sz w:val="24"/>
-          <w:szCs w:val="24"/>
-          <w:highlight w:val="white"/>
-        </w:rPr>
-        <w:t>être</w:t>
-      </w:r>
-      <w:proofErr w:type="spellEnd"/>
-      <w:r>
-        <w:rPr>
-          <w:rFonts w:ascii="Times New Roman" w:hAnsi="Times New Roman" w:cs="Times New Roman"/>
-          <w:color w:val="000000"/>
-          <w:sz w:val="24"/>
-          <w:szCs w:val="24"/>
-          <w:highlight w:val="white"/>
-        </w:rPr>
-        <w:t>’ ‘</w:t>
-      </w:r>
-      <w:proofErr w:type="spellStart"/>
-      <w:r>
-        <w:rPr>
-          <w:rFonts w:ascii="Times New Roman" w:hAnsi="Times New Roman" w:cs="Times New Roman"/>
-          <w:color w:val="000000"/>
-          <w:sz w:val="24"/>
-          <w:szCs w:val="24"/>
-          <w:highlight w:val="white"/>
-        </w:rPr>
-        <w:t>égard</w:t>
+          <w:sz w:val="24"/>
+          <w:szCs w:val="24"/>
+          <w:highlight w:val="white"/>
+        </w:rPr>
+        <w:t xml:space="preserve"> ‘</w:t>
+      </w:r>
+      <w:proofErr w:type="spellStart"/>
+      <w:r>
+        <w:rPr>
+          <w:rFonts w:ascii="Times New Roman" w:hAnsi="Times New Roman" w:cs="Times New Roman"/>
+          <w:color w:val="000000"/>
+          <w:sz w:val="24"/>
+          <w:szCs w:val="24"/>
+          <w:highlight w:val="white"/>
+        </w:rPr>
+        <w:t>l'exposé</w:t>
       </w:r>
       <w:proofErr w:type="spellEnd"/>
       <w:r>
@@ -3087,56 +2908,15 @@
         </w:rPr>
         <w:t xml:space="preserve"> ‘</w:t>
       </w:r>
-      <w:proofErr w:type="spellStart"/>
-      <w:r>
-        <w:rPr>
-          <w:rFonts w:ascii="Times New Roman" w:hAnsi="Times New Roman" w:cs="Times New Roman"/>
-          <w:color w:val="000000"/>
-          <w:sz w:val="24"/>
-          <w:szCs w:val="24"/>
-          <w:highlight w:val="white"/>
-        </w:rPr>
-        <w:t>l'exposé</w:t>
-      </w:r>
-      <w:proofErr w:type="spellEnd"/>
-      <w:r>
-        <w:rPr>
-          <w:rFonts w:ascii="Times New Roman" w:hAnsi="Times New Roman" w:cs="Times New Roman"/>
-          <w:color w:val="000000"/>
-          <w:sz w:val="24"/>
-          <w:szCs w:val="24"/>
-          <w:highlight w:val="white"/>
-        </w:rPr>
-        <w:t>’</w:t>
-      </w:r>
-      <w:r>
-        <w:rPr>
-          <w:rFonts w:ascii="Times New Roman" w:hAnsi="Times New Roman" w:cs="Times New Roman"/>
-          <w:sz w:val="24"/>
-          <w:szCs w:val="24"/>
-          <w:highlight w:val="white"/>
-        </w:rPr>
-        <w:t xml:space="preserve"> ‘</w:t>
-      </w:r>
-      <w:r>
-        <w:rPr>
-          <w:rFonts w:ascii="Times New Roman" w:hAnsi="Times New Roman" w:cs="Times New Roman"/>
-          <w:color w:val="000000"/>
-          <w:sz w:val="24"/>
-          <w:szCs w:val="24"/>
-          <w:highlight w:val="white"/>
-        </w:rPr>
-        <w:t>trouvé</w:t>
-      </w:r>
-      <w:r>
-        <w:rPr>
-          <w:rFonts w:ascii="Times New Roman" w:hAnsi="Times New Roman" w:cs="Times New Roman"/>
-          <w:color w:val="000000"/>
-          <w:sz w:val="24"/>
-          <w:szCs w:val="24"/>
-          <w:highlight w:val="white"/>
-        </w:rPr>
-        <w:t>’</w:t>
+      <w:r>
+        <w:rPr>
+          <w:rFonts w:ascii="Times New Roman" w:hAnsi="Times New Roman" w:cs="Times New Roman"/>
+          <w:color w:val="000000"/>
+          <w:sz w:val="24"/>
+          <w:szCs w:val="24"/>
+          <w:highlight w:val="white"/>
+        </w:rPr>
+        <w:t>trouvé’</w:t>
       </w:r>
       <w:r>
         <w:rPr>
@@ -3587,17 +3367,7 @@
           <w:szCs w:val="24"/>
           <w:highlight w:val="white"/>
         </w:rPr>
-        <w:t>décisio</w:t>
-      </w:r>
-      <w:r>
-        <w:rPr>
-          <w:rFonts w:ascii="Times New Roman" w:hAnsi="Times New Roman" w:cs="Times New Roman"/>
-          <w:color w:val="000000"/>
-          <w:sz w:val="24"/>
-          <w:szCs w:val="24"/>
-          <w:highlight w:val="white"/>
-        </w:rPr>
-        <w:t>n</w:t>
+        <w:t>décision</w:t>
       </w:r>
       <w:proofErr w:type="spellEnd"/>
       <w:r>
@@ -3673,27 +3443,7 @@
           <w:szCs w:val="24"/>
           <w:highlight w:val="white"/>
         </w:rPr>
-        <w:t>’</w:t>
-      </w:r>
-      <w:r>
-        <w:rPr>
-          <w:rFonts w:ascii="Times New Roman" w:hAnsi="Times New Roman" w:cs="Times New Roman"/>
-          <w:color w:val="000000"/>
-          <w:sz w:val="24"/>
-          <w:szCs w:val="24"/>
-          <w:highlight w:val="white"/>
-        </w:rPr>
-        <w:t xml:space="preserve"> </w:t>
-      </w:r>
-      <w:r>
-        <w:rPr>
-          <w:rFonts w:ascii="Times New Roman" w:hAnsi="Times New Roman" w:cs="Times New Roman"/>
-          <w:color w:val="000000"/>
-          <w:sz w:val="24"/>
-          <w:szCs w:val="24"/>
-          <w:highlight w:val="white"/>
-        </w:rPr>
-        <w:t>‘</w:t>
+        <w:t>’ ‘</w:t>
       </w:r>
       <w:proofErr w:type="spellStart"/>
       <w:r>
@@ -3758,27 +3508,7 @@
           <w:szCs w:val="24"/>
           <w:highlight w:val="white"/>
         </w:rPr>
-        <w:t>’</w:t>
-      </w:r>
-      <w:r>
-        <w:rPr>
-          <w:rFonts w:ascii="Times New Roman" w:hAnsi="Times New Roman" w:cs="Times New Roman"/>
-          <w:color w:val="000000"/>
-          <w:sz w:val="24"/>
-          <w:szCs w:val="24"/>
-          <w:highlight w:val="white"/>
-        </w:rPr>
-        <w:t xml:space="preserve"> </w:t>
-      </w:r>
-      <w:r>
-        <w:rPr>
-          <w:rFonts w:ascii="Times New Roman" w:hAnsi="Times New Roman" w:cs="Times New Roman"/>
-          <w:color w:val="000000"/>
-          <w:sz w:val="24"/>
-          <w:szCs w:val="24"/>
-          <w:highlight w:val="white"/>
-        </w:rPr>
-        <w:t>‘</w:t>
+        <w:t>’ ‘</w:t>
       </w:r>
       <w:proofErr w:type="spellStart"/>
       <w:r>
@@ -4071,18 +3801,222 @@
         </w:rPr>
         <w:t>p.144 ‘</w:t>
       </w:r>
-      <w:r>
-        <w:rPr>
-          <w:rFonts w:ascii="Times New Roman" w:hAnsi="Times New Roman" w:cs="Times New Roman"/>
-          <w:color w:val="000000"/>
-          <w:sz w:val="24"/>
-          <w:szCs w:val="24"/>
-          <w:highlight w:val="white"/>
-        </w:rPr>
-        <w:t>aenigmatical’</w:t>
-      </w:r>
-      <w:bookmarkStart w:id="0" w:name="_GoBack"/>
-      <w:bookmarkEnd w:id="0"/>
+      <w:proofErr w:type="spellStart"/>
+      <w:r>
+        <w:rPr>
+          <w:rFonts w:ascii="Times New Roman" w:hAnsi="Times New Roman" w:cs="Times New Roman"/>
+          <w:color w:val="000000"/>
+          <w:sz w:val="24"/>
+          <w:szCs w:val="24"/>
+          <w:highlight w:val="white"/>
+        </w:rPr>
+        <w:t>aenigmatical</w:t>
+      </w:r>
+      <w:proofErr w:type="spellEnd"/>
+      <w:r>
+        <w:rPr>
+          <w:rFonts w:ascii="Times New Roman" w:hAnsi="Times New Roman" w:cs="Times New Roman"/>
+          <w:color w:val="000000"/>
+          <w:sz w:val="24"/>
+          <w:szCs w:val="24"/>
+          <w:highlight w:val="white"/>
+        </w:rPr>
+        <w:t>’</w:t>
+      </w:r>
+    </w:p>
+    <w:p>
+      <w:pPr>
+        <w:pStyle w:val="ListParagraph"/>
+        <w:numPr>
+          <w:ilvl w:val="0"/>
+          <w:numId w:val="5"/>
+        </w:numPr>
+        <w:rPr>
+          <w:rFonts w:ascii="Times New Roman" w:hAnsi="Times New Roman" w:cs="Times New Roman"/>
+          <w:color w:val="000000"/>
+          <w:sz w:val="24"/>
+          <w:szCs w:val="24"/>
+          <w:highlight w:val="white"/>
+        </w:rPr>
+      </w:pPr>
+      <w:r>
+        <w:rPr>
+          <w:rFonts w:ascii="Times New Roman" w:hAnsi="Times New Roman" w:cs="Times New Roman"/>
+          <w:color w:val="000000"/>
+          <w:sz w:val="24"/>
+          <w:szCs w:val="24"/>
+          <w:highlight w:val="white"/>
+        </w:rPr>
+        <w:t>p.145 ‘</w:t>
+      </w:r>
+      <w:proofErr w:type="spellStart"/>
+      <w:r>
+        <w:rPr>
+          <w:rFonts w:ascii="Times New Roman" w:hAnsi="Times New Roman" w:cs="Times New Roman"/>
+          <w:color w:val="000000"/>
+          <w:sz w:val="24"/>
+          <w:szCs w:val="24"/>
+          <w:highlight w:val="white"/>
+        </w:rPr>
+        <w:t>aera</w:t>
+      </w:r>
+      <w:r>
+        <w:rPr>
+          <w:rFonts w:ascii="Times New Roman" w:hAnsi="Times New Roman" w:cs="Times New Roman"/>
+          <w:color w:val="000000"/>
+          <w:sz w:val="24"/>
+          <w:szCs w:val="24"/>
+          <w:highlight w:val="white"/>
+        </w:rPr>
+        <w:t>’</w:t>
+      </w:r>
+      <w:proofErr w:type="spellEnd"/>
+    </w:p>
+    <w:p>
+      <w:pPr>
+        <w:pStyle w:val="ListParagraph"/>
+        <w:numPr>
+          <w:ilvl w:val="0"/>
+          <w:numId w:val="5"/>
+        </w:numPr>
+        <w:rPr>
+          <w:rFonts w:ascii="Times New Roman" w:hAnsi="Times New Roman" w:cs="Times New Roman"/>
+          <w:color w:val="000000"/>
+          <w:sz w:val="24"/>
+          <w:szCs w:val="24"/>
+          <w:highlight w:val="white"/>
+        </w:rPr>
+      </w:pPr>
+      <w:r>
+        <w:rPr>
+          <w:rFonts w:ascii="Times New Roman" w:hAnsi="Times New Roman" w:cs="Times New Roman"/>
+          <w:color w:val="000000"/>
+          <w:sz w:val="24"/>
+          <w:szCs w:val="24"/>
+          <w:highlight w:val="white"/>
+        </w:rPr>
+        <w:t>p.156 ‘</w:t>
+      </w:r>
+      <w:r>
+        <w:rPr>
+          <w:rFonts w:ascii="Times New Roman" w:hAnsi="Times New Roman" w:cs="Times New Roman"/>
+          <w:color w:val="000000"/>
+          <w:sz w:val="24"/>
+          <w:szCs w:val="24"/>
+          <w:highlight w:val="white"/>
+        </w:rPr>
+        <w:t>Scientiae</w:t>
+      </w:r>
+      <w:r>
+        <w:rPr>
+          <w:rFonts w:ascii="Times New Roman" w:hAnsi="Times New Roman" w:cs="Times New Roman"/>
+          <w:color w:val="000000"/>
+          <w:sz w:val="24"/>
+          <w:szCs w:val="24"/>
+          <w:highlight w:val="white"/>
+        </w:rPr>
+        <w:t>’</w:t>
+      </w:r>
+    </w:p>
+    <w:p>
+      <w:pPr>
+        <w:pStyle w:val="ListParagraph"/>
+        <w:numPr>
+          <w:ilvl w:val="0"/>
+          <w:numId w:val="5"/>
+        </w:numPr>
+        <w:rPr>
+          <w:rFonts w:ascii="Times New Roman" w:hAnsi="Times New Roman" w:cs="Times New Roman"/>
+          <w:color w:val="000000"/>
+          <w:sz w:val="24"/>
+          <w:szCs w:val="24"/>
+          <w:highlight w:val="white"/>
+        </w:rPr>
+      </w:pPr>
+      <w:r>
+        <w:rPr>
+          <w:rFonts w:ascii="Times New Roman" w:hAnsi="Times New Roman" w:cs="Times New Roman"/>
+          <w:color w:val="000000"/>
+          <w:sz w:val="24"/>
+          <w:szCs w:val="24"/>
+          <w:highlight w:val="white"/>
+        </w:rPr>
+        <w:t>p.168 ‘Aeneas’</w:t>
+      </w:r>
+    </w:p>
+    <w:p>
+      <w:pPr>
+        <w:pStyle w:val="ListParagraph"/>
+        <w:numPr>
+          <w:ilvl w:val="0"/>
+          <w:numId w:val="5"/>
+        </w:numPr>
+        <w:rPr>
+          <w:rFonts w:ascii="Times New Roman" w:hAnsi="Times New Roman" w:cs="Times New Roman"/>
+          <w:color w:val="000000"/>
+          <w:sz w:val="24"/>
+          <w:szCs w:val="24"/>
+          <w:highlight w:val="white"/>
+        </w:rPr>
+      </w:pPr>
+      <w:r>
+        <w:rPr>
+          <w:rFonts w:ascii="Times New Roman" w:hAnsi="Times New Roman" w:cs="Times New Roman"/>
+          <w:color w:val="000000"/>
+          <w:sz w:val="24"/>
+          <w:szCs w:val="24"/>
+          <w:highlight w:val="white"/>
+        </w:rPr>
+        <w:t xml:space="preserve">p.169 </w:t>
+      </w:r>
+      <w:r>
+        <w:rPr>
+          <w:rFonts w:ascii="Times New Roman" w:hAnsi="Times New Roman" w:cs="Times New Roman"/>
+          <w:color w:val="000000"/>
+          <w:sz w:val="24"/>
+          <w:szCs w:val="24"/>
+          <w:highlight w:val="white"/>
+        </w:rPr>
+        <w:t>‘</w:t>
+      </w:r>
+      <w:proofErr w:type="spellStart"/>
+      <w:r>
+        <w:rPr>
+          <w:rFonts w:ascii="Times New Roman" w:hAnsi="Times New Roman" w:cs="Times New Roman"/>
+          <w:color w:val="000000"/>
+          <w:sz w:val="24"/>
+          <w:szCs w:val="24"/>
+          <w:highlight w:val="white"/>
+        </w:rPr>
+        <w:t>aenigmatical</w:t>
+      </w:r>
+      <w:proofErr w:type="spellEnd"/>
+      <w:r>
+        <w:rPr>
+          <w:rFonts w:ascii="Times New Roman" w:hAnsi="Times New Roman" w:cs="Times New Roman"/>
+          <w:color w:val="000000"/>
+          <w:sz w:val="24"/>
+          <w:szCs w:val="24"/>
+          <w:highlight w:val="white"/>
+        </w:rPr>
+        <w:t>’</w:t>
+      </w:r>
+    </w:p>
+    <w:p>
+      <w:pPr>
+        <w:pStyle w:val="ListParagraph"/>
+        <w:numPr>
+          <w:ilvl w:val="0"/>
+          <w:numId w:val="5"/>
+        </w:numPr>
+        <w:rPr>
+          <w:rFonts w:ascii="Times New Roman" w:hAnsi="Times New Roman" w:cs="Times New Roman"/>
+          <w:color w:val="000000"/>
+          <w:sz w:val="24"/>
+          <w:szCs w:val="24"/>
+          <w:highlight w:val="white"/>
+        </w:rPr>
+      </w:pPr>
     </w:p>
     <w:p>
       <w:pPr>
@@ -4537,6 +4471,241 @@
         </w:rPr>
         <w:t>’</w:t>
       </w:r>
+    </w:p>
+    <w:p>
+      <w:pPr>
+        <w:pStyle w:val="ListParagraph"/>
+        <w:numPr>
+          <w:ilvl w:val="0"/>
+          <w:numId w:val="6"/>
+        </w:numPr>
+        <w:rPr>
+          <w:rFonts w:ascii="Times New Roman" w:hAnsi="Times New Roman" w:cs="Times New Roman"/>
+          <w:sz w:val="24"/>
+        </w:rPr>
+      </w:pPr>
+      <w:r>
+        <w:rPr>
+          <w:rFonts w:ascii="Times New Roman" w:hAnsi="Times New Roman" w:cs="Times New Roman"/>
+          <w:color w:val="000000"/>
+          <w:sz w:val="24"/>
+          <w:szCs w:val="24"/>
+        </w:rPr>
+        <w:t>p.150 ‘</w:t>
+      </w:r>
+      <w:proofErr w:type="spellStart"/>
+      <w:r>
+        <w:rPr>
+          <w:rFonts w:ascii="Times New Roman" w:hAnsi="Times New Roman" w:cs="Times New Roman"/>
+          <w:color w:val="000000"/>
+          <w:sz w:val="24"/>
+          <w:szCs w:val="24"/>
+        </w:rPr>
+        <w:t>knowldge</w:t>
+      </w:r>
+      <w:proofErr w:type="spellEnd"/>
+      <w:r>
+        <w:rPr>
+          <w:rFonts w:ascii="Times New Roman" w:hAnsi="Times New Roman" w:cs="Times New Roman"/>
+          <w:color w:val="000000"/>
+          <w:sz w:val="24"/>
+          <w:szCs w:val="24"/>
+        </w:rPr>
+        <w:t>’</w:t>
+      </w:r>
+      <w:r>
+        <w:rPr>
+          <w:rFonts w:ascii="Times New Roman" w:hAnsi="Times New Roman" w:cs="Times New Roman"/>
+          <w:color w:val="000000"/>
+          <w:sz w:val="24"/>
+          <w:szCs w:val="24"/>
+        </w:rPr>
+        <w:t xml:space="preserve"> instead of ‘knowledge’ –</w:t>
+      </w:r>
+      <w:r>
+        <w:rPr>
+          <w:rFonts w:ascii="Times New Roman" w:hAnsi="Times New Roman" w:cs="Times New Roman"/>
+          <w:color w:val="000000"/>
+          <w:sz w:val="24"/>
+          <w:szCs w:val="24"/>
+        </w:rPr>
+        <w:t xml:space="preserve"> corrected in the margins</w:t>
+      </w:r>
+      <w:r>
+        <w:rPr>
+          <w:rFonts w:ascii="Times New Roman" w:hAnsi="Times New Roman" w:cs="Times New Roman"/>
+          <w:color w:val="000000"/>
+          <w:sz w:val="24"/>
+          <w:szCs w:val="24"/>
+        </w:rPr>
+        <w:t xml:space="preserve"> </w:t>
+      </w:r>
+    </w:p>
+    <w:p>
+      <w:pPr>
+        <w:pStyle w:val="ListParagraph"/>
+        <w:numPr>
+          <w:ilvl w:val="0"/>
+          <w:numId w:val="6"/>
+        </w:numPr>
+        <w:rPr>
+          <w:rFonts w:ascii="Times New Roman" w:hAnsi="Times New Roman" w:cs="Times New Roman"/>
+          <w:sz w:val="24"/>
+        </w:rPr>
+      </w:pPr>
+      <w:r>
+        <w:rPr>
+          <w:rFonts w:ascii="Times New Roman" w:hAnsi="Times New Roman" w:cs="Times New Roman"/>
+          <w:color w:val="000000"/>
+          <w:sz w:val="24"/>
+          <w:szCs w:val="24"/>
+        </w:rPr>
+        <w:t>p.168 ‘</w:t>
+      </w:r>
+      <w:proofErr w:type="spellStart"/>
+      <w:r>
+        <w:rPr>
+          <w:rFonts w:ascii="Times New Roman" w:hAnsi="Times New Roman" w:cs="Times New Roman"/>
+          <w:color w:val="000000"/>
+          <w:sz w:val="24"/>
+          <w:szCs w:val="24"/>
+        </w:rPr>
+        <w:t>warpt</w:t>
+      </w:r>
+      <w:proofErr w:type="spellEnd"/>
+      <w:r>
+        <w:rPr>
+          <w:rFonts w:ascii="Times New Roman" w:hAnsi="Times New Roman" w:cs="Times New Roman"/>
+          <w:color w:val="000000"/>
+          <w:sz w:val="24"/>
+          <w:szCs w:val="24"/>
+        </w:rPr>
+        <w:t>’ instead of ‘</w:t>
+      </w:r>
+      <w:proofErr w:type="spellStart"/>
+      <w:r>
+        <w:rPr>
+          <w:rFonts w:ascii="Times New Roman" w:hAnsi="Times New Roman" w:cs="Times New Roman"/>
+          <w:color w:val="000000"/>
+          <w:sz w:val="24"/>
+          <w:szCs w:val="24"/>
+        </w:rPr>
+        <w:t>wrapt</w:t>
+      </w:r>
+      <w:proofErr w:type="spellEnd"/>
+      <w:r>
+        <w:rPr>
+          <w:rFonts w:ascii="Times New Roman" w:hAnsi="Times New Roman" w:cs="Times New Roman"/>
+          <w:color w:val="000000"/>
+          <w:sz w:val="24"/>
+          <w:szCs w:val="24"/>
+        </w:rPr>
+        <w:t xml:space="preserve">’ – corrected in margins </w:t>
+      </w:r>
+    </w:p>
+    <w:p>
+      <w:pPr>
+        <w:pStyle w:val="ListParagraph"/>
+        <w:numPr>
+          <w:ilvl w:val="0"/>
+          <w:numId w:val="6"/>
+        </w:numPr>
+        <w:rPr>
+          <w:rFonts w:ascii="Times New Roman" w:hAnsi="Times New Roman" w:cs="Times New Roman"/>
+          <w:sz w:val="24"/>
+        </w:rPr>
+      </w:pPr>
+      <w:r>
+        <w:rPr>
+          <w:rFonts w:ascii="Times New Roman" w:hAnsi="Times New Roman" w:cs="Times New Roman"/>
+          <w:color w:val="000000"/>
+          <w:sz w:val="24"/>
+          <w:szCs w:val="24"/>
+        </w:rPr>
+        <w:t>p.176 ‘</w:t>
+      </w:r>
+      <w:proofErr w:type="spellStart"/>
+      <w:r>
+        <w:rPr>
+          <w:rFonts w:ascii="Times New Roman" w:hAnsi="Times New Roman" w:cs="Times New Roman"/>
+          <w:color w:val="000000"/>
+          <w:sz w:val="24"/>
+          <w:szCs w:val="24"/>
+        </w:rPr>
+        <w:t>oss</w:t>
+      </w:r>
+      <w:proofErr w:type="spellEnd"/>
+      <w:r>
+        <w:rPr>
+          <w:rFonts w:ascii="Times New Roman" w:hAnsi="Times New Roman" w:cs="Times New Roman"/>
+          <w:color w:val="000000"/>
+          <w:sz w:val="24"/>
+          <w:szCs w:val="24"/>
+        </w:rPr>
+        <w:t xml:space="preserve"> </w:t>
+      </w:r>
+      <w:proofErr w:type="spellStart"/>
+      <w:r>
+        <w:rPr>
+          <w:rFonts w:ascii="Times New Roman" w:hAnsi="Times New Roman" w:cs="Times New Roman"/>
+          <w:color w:val="000000"/>
+          <w:sz w:val="24"/>
+          <w:szCs w:val="24"/>
+        </w:rPr>
+        <w:t>publis</w:t>
+      </w:r>
+      <w:proofErr w:type="spellEnd"/>
+      <w:r>
+        <w:rPr>
+          <w:rFonts w:ascii="Times New Roman" w:hAnsi="Times New Roman" w:cs="Times New Roman"/>
+          <w:color w:val="000000"/>
+          <w:sz w:val="24"/>
+          <w:szCs w:val="24"/>
+        </w:rPr>
+        <w:t>’ and ‘</w:t>
+      </w:r>
+      <w:proofErr w:type="spellStart"/>
+      <w:r>
+        <w:rPr>
+          <w:rFonts w:ascii="Times New Roman" w:hAnsi="Times New Roman" w:cs="Times New Roman"/>
+          <w:color w:val="000000"/>
+          <w:sz w:val="24"/>
+          <w:szCs w:val="24"/>
+        </w:rPr>
+        <w:t>oss</w:t>
+      </w:r>
+      <w:proofErr w:type="spellEnd"/>
+      <w:r>
+        <w:rPr>
+          <w:rFonts w:ascii="Times New Roman" w:hAnsi="Times New Roman" w:cs="Times New Roman"/>
+          <w:color w:val="000000"/>
+          <w:sz w:val="24"/>
+          <w:szCs w:val="24"/>
+        </w:rPr>
+        <w:t xml:space="preserve"> </w:t>
+      </w:r>
+      <w:proofErr w:type="spellStart"/>
+      <w:r>
+        <w:rPr>
+          <w:rFonts w:ascii="Times New Roman" w:hAnsi="Times New Roman" w:cs="Times New Roman"/>
+          <w:color w:val="000000"/>
+          <w:sz w:val="24"/>
+          <w:szCs w:val="24"/>
+        </w:rPr>
+        <w:t>illeum</w:t>
+      </w:r>
+      <w:proofErr w:type="spellEnd"/>
+      <w:r>
+        <w:rPr>
+          <w:rFonts w:ascii="Times New Roman" w:hAnsi="Times New Roman" w:cs="Times New Roman"/>
+          <w:color w:val="000000"/>
+          <w:sz w:val="24"/>
+          <w:szCs w:val="24"/>
+        </w:rPr>
+        <w:t>’ both have corrections in the margins</w:t>
+      </w:r>
+      <w:bookmarkStart w:id="0" w:name="_GoBack"/>
+      <w:bookmarkEnd w:id="0"/>
     </w:p>
     <w:p>
       <w:pPr>
@@ -5777,6 +5946,7 @@
   <w:style w:type="character" w:default="1" w:styleId="DefaultParagraphFont">
     <w:name w:val="Default Paragraph Font"/>
     <w:uiPriority w:val="1"/>
+    <w:semiHidden/>
     <w:unhideWhenUsed/>
   </w:style>
   <w:style w:type="table" w:default="1" w:styleId="TableNormal">

</xml_diff>